<commit_message>
Actualización de los descriptores de las vistas y validaciones.
</commit_message>
<xml_diff>
--- a/Otros/Imagenes de Pantallas.docx
+++ b/Otros/Imagenes de Pantallas.docx
@@ -438,6 +438,10 @@
     </w:p>
     <w:p>
       <w:r>
+        <w:rPr>
+          <w:noProof/>
+          <w:lang w:eastAsia="es-CL"/>
+        </w:rPr>
         <w:drawing>
           <wp:inline distT="0" distB="0" distL="0" distR="0">
             <wp:extent cx="5612130" cy="1722960"/>
@@ -762,7 +766,21 @@
                 <w:noProof/>
                 <w:lang w:eastAsia="es-CL"/>
               </w:rPr>
-              <w:t xml:space="preserve"> de perfil de Usuario, que te envia a la vista de Acceso del Sistema “Index.aspx”.</w:t>
+              <w:t xml:space="preserve"> d</w:t>
+            </w:r>
+            <w:r>
+              <w:rPr>
+                <w:noProof/>
+                <w:lang w:eastAsia="es-CL"/>
+              </w:rPr>
+              <w:t>e perfil de Usuario, que te enví</w:t>
+            </w:r>
+            <w:r>
+              <w:rPr>
+                <w:noProof/>
+                <w:lang w:eastAsia="es-CL"/>
+              </w:rPr>
+              <w:t>a a la vista de Acceso del Sistema “Index.aspx”.</w:t>
             </w:r>
           </w:p>
         </w:tc>
@@ -996,14 +1014,7 @@
                 <w:noProof/>
                 <w:lang w:eastAsia="es-CL"/>
               </w:rPr>
-              <w:t xml:space="preserve"> de Ingreso de Rut de Usuario</w:t>
-            </w:r>
-            <w:r>
-              <w:rPr>
-                <w:noProof/>
-                <w:lang w:eastAsia="es-CL"/>
-              </w:rPr>
-              <w:t xml:space="preserve"> y campo de digito verificador.</w:t>
+              <w:t xml:space="preserve"> de Ingreso de Rut de Usuario y campo de digito verificador.</w:t>
             </w:r>
           </w:p>
         </w:tc>
@@ -1055,28 +1066,14 @@
                 <w:noProof/>
                 <w:lang w:eastAsia="es-CL"/>
               </w:rPr>
-              <w:t>de texto</w:t>
-            </w:r>
-            <w:r>
-              <w:rPr>
-                <w:noProof/>
-                <w:lang w:eastAsia="es-CL"/>
-              </w:rPr>
-              <w:t xml:space="preserve"> </w:t>
-            </w:r>
-            <w:r>
-              <w:rPr>
-                <w:noProof/>
-                <w:lang w:eastAsia="es-CL"/>
-              </w:rPr>
-              <w:t xml:space="preserve">de </w:t>
-            </w:r>
-            <w:r>
-              <w:rPr>
-                <w:noProof/>
-                <w:lang w:eastAsia="es-CL"/>
-              </w:rPr>
-              <w:t>Ingreso de Nombres de Usuario.</w:t>
+              <w:t xml:space="preserve">de texto </w:t>
+            </w:r>
+            <w:r>
+              <w:rPr>
+                <w:noProof/>
+                <w:lang w:eastAsia="es-CL"/>
+              </w:rPr>
+              <w:t>de Ingreso de Nombres de Usuario.</w:t>
             </w:r>
           </w:p>
         </w:tc>
@@ -1128,14 +1125,7 @@
                 <w:noProof/>
                 <w:lang w:eastAsia="es-CL"/>
               </w:rPr>
-              <w:t>de texto</w:t>
-            </w:r>
-            <w:r>
-              <w:rPr>
-                <w:noProof/>
-                <w:lang w:eastAsia="es-CL"/>
-              </w:rPr>
-              <w:t xml:space="preserve"> </w:t>
+              <w:t xml:space="preserve">de texto </w:t>
             </w:r>
             <w:r>
               <w:rPr>
@@ -1201,28 +1191,14 @@
                 <w:noProof/>
                 <w:lang w:eastAsia="es-CL"/>
               </w:rPr>
-              <w:t>de texto</w:t>
-            </w:r>
-            <w:r>
-              <w:rPr>
-                <w:noProof/>
-                <w:lang w:eastAsia="es-CL"/>
-              </w:rPr>
-              <w:t xml:space="preserve"> </w:t>
-            </w:r>
-            <w:r>
-              <w:rPr>
-                <w:noProof/>
-                <w:lang w:eastAsia="es-CL"/>
-              </w:rPr>
-              <w:t>de Ingreso de</w:t>
-            </w:r>
-            <w:r>
-              <w:rPr>
-                <w:noProof/>
-                <w:lang w:eastAsia="es-CL"/>
-              </w:rPr>
-              <w:t xml:space="preserve"> Apellido Materno de Usuario.</w:t>
+              <w:t xml:space="preserve">de texto </w:t>
+            </w:r>
+            <w:r>
+              <w:rPr>
+                <w:noProof/>
+                <w:lang w:eastAsia="es-CL"/>
+              </w:rPr>
+              <w:t>de Ingreso de Apellido Materno de Usuario.</w:t>
             </w:r>
           </w:p>
         </w:tc>
@@ -1274,28 +1250,14 @@
                 <w:noProof/>
                 <w:lang w:eastAsia="es-CL"/>
               </w:rPr>
-              <w:t>de texto</w:t>
-            </w:r>
-            <w:r>
-              <w:rPr>
-                <w:noProof/>
-                <w:lang w:eastAsia="es-CL"/>
-              </w:rPr>
-              <w:t xml:space="preserve"> </w:t>
-            </w:r>
-            <w:r>
-              <w:rPr>
-                <w:noProof/>
-                <w:lang w:eastAsia="es-CL"/>
-              </w:rPr>
-              <w:t>de Ingreso de</w:t>
-            </w:r>
-            <w:r>
-              <w:rPr>
-                <w:noProof/>
-                <w:lang w:eastAsia="es-CL"/>
-              </w:rPr>
-              <w:t xml:space="preserve"> Dirección de Usuario.</w:t>
+              <w:t xml:space="preserve">de texto </w:t>
+            </w:r>
+            <w:r>
+              <w:rPr>
+                <w:noProof/>
+                <w:lang w:eastAsia="es-CL"/>
+              </w:rPr>
+              <w:t>de Ingreso de Dirección de Usuario.</w:t>
             </w:r>
           </w:p>
         </w:tc>
@@ -1482,28 +1444,14 @@
                 <w:noProof/>
                 <w:lang w:eastAsia="es-CL"/>
               </w:rPr>
-              <w:t>de texto</w:t>
-            </w:r>
-            <w:r>
-              <w:rPr>
-                <w:noProof/>
-                <w:lang w:eastAsia="es-CL"/>
-              </w:rPr>
-              <w:t xml:space="preserve"> </w:t>
-            </w:r>
-            <w:r>
-              <w:rPr>
-                <w:noProof/>
-                <w:lang w:eastAsia="es-CL"/>
-              </w:rPr>
-              <w:t>de Ingreso de</w:t>
-            </w:r>
-            <w:r>
-              <w:rPr>
-                <w:noProof/>
-                <w:lang w:eastAsia="es-CL"/>
-              </w:rPr>
-              <w:t xml:space="preserve"> número de Telefono de Usuario.</w:t>
+              <w:t xml:space="preserve">de texto </w:t>
+            </w:r>
+            <w:r>
+              <w:rPr>
+                <w:noProof/>
+                <w:lang w:eastAsia="es-CL"/>
+              </w:rPr>
+              <w:t>de Ingreso de número de Telefono de Usuario.</w:t>
             </w:r>
           </w:p>
         </w:tc>
@@ -1555,28 +1503,14 @@
                 <w:noProof/>
                 <w:lang w:eastAsia="es-CL"/>
               </w:rPr>
-              <w:t>de texto</w:t>
-            </w:r>
-            <w:r>
-              <w:rPr>
-                <w:noProof/>
-                <w:lang w:eastAsia="es-CL"/>
-              </w:rPr>
-              <w:t xml:space="preserve"> </w:t>
-            </w:r>
-            <w:r>
-              <w:rPr>
-                <w:noProof/>
-                <w:lang w:eastAsia="es-CL"/>
-              </w:rPr>
-              <w:t>de Ingreso de</w:t>
-            </w:r>
-            <w:r>
-              <w:rPr>
-                <w:noProof/>
-                <w:lang w:eastAsia="es-CL"/>
-              </w:rPr>
-              <w:t xml:space="preserve"> Email de Usuario.</w:t>
+              <w:t xml:space="preserve">de texto </w:t>
+            </w:r>
+            <w:r>
+              <w:rPr>
+                <w:noProof/>
+                <w:lang w:eastAsia="es-CL"/>
+              </w:rPr>
+              <w:t>de Ingreso de Email de Usuario.</w:t>
             </w:r>
           </w:p>
         </w:tc>
@@ -1673,28 +1607,14 @@
                 <w:noProof/>
                 <w:lang w:eastAsia="es-CL"/>
               </w:rPr>
-              <w:t>de texto</w:t>
-            </w:r>
-            <w:r>
-              <w:rPr>
-                <w:noProof/>
-                <w:lang w:eastAsia="es-CL"/>
-              </w:rPr>
-              <w:t xml:space="preserve"> </w:t>
-            </w:r>
-            <w:r>
-              <w:rPr>
-                <w:noProof/>
-                <w:lang w:eastAsia="es-CL"/>
-              </w:rPr>
-              <w:t>de Ingreso de</w:t>
-            </w:r>
-            <w:r>
-              <w:rPr>
-                <w:noProof/>
-                <w:lang w:eastAsia="es-CL"/>
-              </w:rPr>
-              <w:t xml:space="preserve"> Password de Usuario.</w:t>
+              <w:t xml:space="preserve">de texto </w:t>
+            </w:r>
+            <w:r>
+              <w:rPr>
+                <w:noProof/>
+                <w:lang w:eastAsia="es-CL"/>
+              </w:rPr>
+              <w:t>de Ingreso de Password de Usuario.</w:t>
             </w:r>
           </w:p>
         </w:tc>
@@ -1746,7 +1666,14 @@
                 <w:noProof/>
                 <w:lang w:eastAsia="es-CL"/>
               </w:rPr>
-              <w:t xml:space="preserve"> Cancelar que te envia a la vista principal “MainModulos.aspx”.</w:t>
+              <w:t xml:space="preserve"> Cancelar que te enví</w:t>
+            </w:r>
+            <w:r>
+              <w:rPr>
+                <w:noProof/>
+                <w:lang w:eastAsia="es-CL"/>
+              </w:rPr>
+              <w:t>a a la vista principal “MainModulos.aspx”.</w:t>
             </w:r>
           </w:p>
         </w:tc>
@@ -1904,6 +1831,10 @@
         </w:rPr>
       </w:pPr>
       <w:r>
+        <w:rPr>
+          <w:noProof/>
+          <w:lang w:eastAsia="es-CL"/>
+        </w:rPr>
         <w:drawing>
           <wp:inline distT="0" distB="0" distL="0" distR="0">
             <wp:extent cx="5612130" cy="1858795"/>
@@ -2162,14 +2093,7 @@
                 <w:noProof/>
                 <w:lang w:eastAsia="es-CL"/>
               </w:rPr>
-              <w:t>desplegable</w:t>
-            </w:r>
-            <w:r>
-              <w:rPr>
-                <w:noProof/>
-                <w:lang w:eastAsia="es-CL"/>
-              </w:rPr>
-              <w:t xml:space="preserve"> </w:t>
+              <w:t xml:space="preserve">desplegable </w:t>
             </w:r>
             <w:r>
               <w:rPr>
@@ -2221,21 +2145,7 @@
                 <w:noProof/>
                 <w:lang w:eastAsia="es-CL"/>
               </w:rPr>
-              <w:t xml:space="preserve">Panel </w:t>
-            </w:r>
-            <w:r>
-              <w:rPr>
-                <w:noProof/>
-                <w:lang w:eastAsia="es-CL"/>
-              </w:rPr>
-              <w:t>desplegable</w:t>
-            </w:r>
-            <w:r>
-              <w:rPr>
-                <w:noProof/>
-                <w:lang w:eastAsia="es-CL"/>
-              </w:rPr>
-              <w:t xml:space="preserve"> de Incidencias Solucionadas.</w:t>
+              <w:t>Panel desplegable de Incidencias Solucionadas.</w:t>
             </w:r>
           </w:p>
         </w:tc>
@@ -2722,7 +2632,21 @@
                 <w:noProof/>
                 <w:lang w:eastAsia="es-CL"/>
               </w:rPr>
-              <w:t xml:space="preserve"> que te envia a la vista principal del Modulo de Servicio No Conforme “GestionIncidencias.aspx”</w:t>
+              <w:t xml:space="preserve"> que te env</w:t>
+            </w:r>
+            <w:r>
+              <w:rPr>
+                <w:noProof/>
+                <w:lang w:eastAsia="es-CL"/>
+              </w:rPr>
+              <w:t>í</w:t>
+            </w:r>
+            <w:r>
+              <w:rPr>
+                <w:noProof/>
+                <w:lang w:eastAsia="es-CL"/>
+              </w:rPr>
+              <w:t>a a la vista principal del Modulo de Servicio No Conforme “GestionIncidencias.aspx”</w:t>
             </w:r>
           </w:p>
         </w:tc>
@@ -3239,8 +3163,6 @@
               </w:rPr>
               <w:t>Botón Ingresar que solo se utiliza en el Análisis de las Causas.</w:t>
             </w:r>
-            <w:bookmarkStart w:id="0" w:name="_GoBack"/>
-            <w:bookmarkEnd w:id="0"/>
           </w:p>
         </w:tc>
       </w:tr>
@@ -3264,18 +3186,80 @@
     <w:p>
       <w:pPr>
         <w:rPr>
-          <w:noProof/>
-          <w:lang w:eastAsia="es-CL"/>
-        </w:rPr>
-      </w:pPr>
-    </w:p>
-    <w:p>
+          <w:b/>
+          <w:noProof/>
+          <w:lang w:eastAsia="es-CL"/>
+        </w:rPr>
+      </w:pPr>
+    </w:p>
+    <w:p>
+      <w:pPr>
+        <w:rPr>
+          <w:b/>
+          <w:noProof/>
+          <w:lang w:eastAsia="es-CL"/>
+        </w:rPr>
+      </w:pPr>
+    </w:p>
+    <w:p>
+      <w:pPr>
+        <w:rPr>
+          <w:b/>
+          <w:noProof/>
+          <w:lang w:eastAsia="es-CL"/>
+        </w:rPr>
+      </w:pPr>
+    </w:p>
+    <w:p>
+      <w:pPr>
+        <w:rPr>
+          <w:b/>
+          <w:noProof/>
+          <w:lang w:eastAsia="es-CL"/>
+        </w:rPr>
+      </w:pPr>
+    </w:p>
+    <w:p>
+      <w:pPr>
+        <w:rPr>
+          <w:b/>
+          <w:noProof/>
+          <w:lang w:eastAsia="es-CL"/>
+        </w:rPr>
+      </w:pPr>
       <w:r>
         <w:rPr>
+          <w:b/>
           <w:noProof/>
           <w:lang w:eastAsia="es-CL"/>
         </w:rPr>
         <w:lastRenderedPageBreak/>
+        <w:t>VISTA DE ANALISIS DE NO CONFORMIDADES</w:t>
+      </w:r>
+    </w:p>
+    <w:p>
+      <w:pPr>
+        <w:rPr>
+          <w:b/>
+          <w:noProof/>
+          <w:lang w:eastAsia="es-CL"/>
+        </w:rPr>
+      </w:pPr>
+      <w:r>
+        <w:rPr>
+          <w:b/>
+          <w:noProof/>
+          <w:lang w:eastAsia="es-CL"/>
+        </w:rPr>
+        <w:t>AnalisarNoConformidades.aspx</w:t>
+      </w:r>
+    </w:p>
+    <w:p>
+      <w:r>
+        <w:rPr>
+          <w:noProof/>
+          <w:lang w:eastAsia="es-CL"/>
+        </w:rPr>
         <w:drawing>
           <wp:inline distT="0" distB="0" distL="0" distR="0">
             <wp:extent cx="5612130" cy="2602313"/>
@@ -3326,25 +3310,673 @@
         </w:drawing>
       </w:r>
     </w:p>
-    <w:p>
-      <w:pPr>
-        <w:rPr>
-          <w:noProof/>
-          <w:lang w:eastAsia="es-CL"/>
-        </w:rPr>
-      </w:pPr>
-    </w:p>
-    <w:p>
+    <w:tbl>
+      <w:tblPr>
+        <w:tblStyle w:val="Tablaconcuadrcula"/>
+        <w:tblW w:w="0" w:type="auto"/>
+        <w:tblLook w:val="04A0" w:firstRow="1" w:lastRow="0" w:firstColumn="1" w:lastColumn="0" w:noHBand="0" w:noVBand="1"/>
+      </w:tblPr>
+      <w:tblGrid>
+        <w:gridCol w:w="966"/>
+        <w:gridCol w:w="7862"/>
+      </w:tblGrid>
+      <w:tr>
+        <w:tc>
+          <w:tcPr>
+            <w:tcW w:w="846" w:type="dxa"/>
+          </w:tcPr>
+          <w:p>
+            <w:pPr>
+              <w:jc w:val="center"/>
+              <w:rPr>
+                <w:b/>
+                <w:noProof/>
+                <w:lang w:eastAsia="es-CL"/>
+              </w:rPr>
+            </w:pPr>
+            <w:r>
+              <w:rPr>
+                <w:b/>
+                <w:noProof/>
+                <w:lang w:eastAsia="es-CL"/>
+              </w:rPr>
+              <w:t>Número</w:t>
+            </w:r>
+          </w:p>
+        </w:tc>
+        <w:tc>
+          <w:tcPr>
+            <w:tcW w:w="7982" w:type="dxa"/>
+          </w:tcPr>
+          <w:p>
+            <w:pPr>
+              <w:rPr>
+                <w:b/>
+                <w:noProof/>
+                <w:lang w:eastAsia="es-CL"/>
+              </w:rPr>
+            </w:pPr>
+            <w:r>
+              <w:rPr>
+                <w:b/>
+                <w:noProof/>
+                <w:lang w:eastAsia="es-CL"/>
+              </w:rPr>
+              <w:t>Descripción</w:t>
+            </w:r>
+          </w:p>
+        </w:tc>
+      </w:tr>
+      <w:tr>
+        <w:tc>
+          <w:tcPr>
+            <w:tcW w:w="846" w:type="dxa"/>
+          </w:tcPr>
+          <w:p>
+            <w:pPr>
+              <w:jc w:val="center"/>
+              <w:rPr>
+                <w:b/>
+                <w:noProof/>
+                <w:lang w:eastAsia="es-CL"/>
+              </w:rPr>
+            </w:pPr>
+            <w:r>
+              <w:rPr>
+                <w:b/>
+                <w:noProof/>
+                <w:lang w:eastAsia="es-CL"/>
+              </w:rPr>
+              <w:t>1</w:t>
+            </w:r>
+          </w:p>
+        </w:tc>
+        <w:tc>
+          <w:tcPr>
+            <w:tcW w:w="7982" w:type="dxa"/>
+          </w:tcPr>
+          <w:p>
+            <w:pPr>
+              <w:rPr>
+                <w:noProof/>
+                <w:lang w:eastAsia="es-CL"/>
+              </w:rPr>
+            </w:pPr>
+            <w:r>
+              <w:rPr>
+                <w:noProof/>
+                <w:lang w:eastAsia="es-CL"/>
+              </w:rPr>
+              <w:t>Panel desplegable de Información de la No Conformidad.</w:t>
+            </w:r>
+          </w:p>
+        </w:tc>
+      </w:tr>
+      <w:tr>
+        <w:tc>
+          <w:tcPr>
+            <w:tcW w:w="846" w:type="dxa"/>
+          </w:tcPr>
+          <w:p>
+            <w:pPr>
+              <w:jc w:val="center"/>
+              <w:rPr>
+                <w:b/>
+                <w:noProof/>
+                <w:lang w:eastAsia="es-CL"/>
+              </w:rPr>
+            </w:pPr>
+            <w:r>
+              <w:rPr>
+                <w:b/>
+                <w:noProof/>
+                <w:lang w:eastAsia="es-CL"/>
+              </w:rPr>
+              <w:t>2</w:t>
+            </w:r>
+          </w:p>
+        </w:tc>
+        <w:tc>
+          <w:tcPr>
+            <w:tcW w:w="7982" w:type="dxa"/>
+          </w:tcPr>
+          <w:p>
+            <w:pPr>
+              <w:rPr>
+                <w:noProof/>
+                <w:lang w:eastAsia="es-CL"/>
+              </w:rPr>
+            </w:pPr>
+            <w:r>
+              <w:rPr>
+                <w:noProof/>
+                <w:lang w:eastAsia="es-CL"/>
+              </w:rPr>
+              <w:t>Panel Desplegable de Análisis de las Causas.</w:t>
+            </w:r>
+          </w:p>
+        </w:tc>
+      </w:tr>
+      <w:tr>
+        <w:tc>
+          <w:tcPr>
+            <w:tcW w:w="846" w:type="dxa"/>
+          </w:tcPr>
+          <w:p>
+            <w:pPr>
+              <w:jc w:val="center"/>
+              <w:rPr>
+                <w:b/>
+                <w:noProof/>
+                <w:lang w:eastAsia="es-CL"/>
+              </w:rPr>
+            </w:pPr>
+            <w:r>
+              <w:rPr>
+                <w:b/>
+                <w:noProof/>
+                <w:lang w:eastAsia="es-CL"/>
+              </w:rPr>
+              <w:t>3</w:t>
+            </w:r>
+          </w:p>
+        </w:tc>
+        <w:tc>
+          <w:tcPr>
+            <w:tcW w:w="7982" w:type="dxa"/>
+          </w:tcPr>
+          <w:p>
+            <w:pPr>
+              <w:rPr>
+                <w:noProof/>
+                <w:lang w:eastAsia="es-CL"/>
+              </w:rPr>
+            </w:pPr>
+            <w:r>
+              <w:rPr>
+                <w:noProof/>
+                <w:lang w:eastAsia="es-CL"/>
+              </w:rPr>
+              <w:t>Campo de texto de Ingreso de Causas de No Conformidad.</w:t>
+            </w:r>
+          </w:p>
+        </w:tc>
+      </w:tr>
+      <w:tr>
+        <w:tc>
+          <w:tcPr>
+            <w:tcW w:w="846" w:type="dxa"/>
+          </w:tcPr>
+          <w:p>
+            <w:pPr>
+              <w:jc w:val="center"/>
+              <w:rPr>
+                <w:b/>
+                <w:noProof/>
+                <w:lang w:eastAsia="es-CL"/>
+              </w:rPr>
+            </w:pPr>
+            <w:r>
+              <w:rPr>
+                <w:b/>
+                <w:noProof/>
+                <w:lang w:eastAsia="es-CL"/>
+              </w:rPr>
+              <w:t>4</w:t>
+            </w:r>
+          </w:p>
+        </w:tc>
+        <w:tc>
+          <w:tcPr>
+            <w:tcW w:w="7982" w:type="dxa"/>
+          </w:tcPr>
+          <w:p>
+            <w:pPr>
+              <w:rPr>
+                <w:noProof/>
+                <w:lang w:eastAsia="es-CL"/>
+              </w:rPr>
+            </w:pPr>
+            <w:r>
+              <w:rPr>
+                <w:noProof/>
+                <w:lang w:eastAsia="es-CL"/>
+              </w:rPr>
+              <w:t>Campo de texto de Ingreso de los Efectos Deseados al Finalizar el Proceso.</w:t>
+            </w:r>
+          </w:p>
+        </w:tc>
+      </w:tr>
+      <w:tr>
+        <w:tc>
+          <w:tcPr>
+            <w:tcW w:w="846" w:type="dxa"/>
+          </w:tcPr>
+          <w:p>
+            <w:pPr>
+              <w:jc w:val="center"/>
+              <w:rPr>
+                <w:b/>
+                <w:noProof/>
+                <w:lang w:eastAsia="es-CL"/>
+              </w:rPr>
+            </w:pPr>
+            <w:r>
+              <w:rPr>
+                <w:b/>
+                <w:noProof/>
+                <w:lang w:eastAsia="es-CL"/>
+              </w:rPr>
+              <w:t>5</w:t>
+            </w:r>
+          </w:p>
+        </w:tc>
+        <w:tc>
+          <w:tcPr>
+            <w:tcW w:w="7982" w:type="dxa"/>
+          </w:tcPr>
+          <w:p>
+            <w:pPr>
+              <w:rPr>
+                <w:noProof/>
+                <w:lang w:eastAsia="es-CL"/>
+              </w:rPr>
+            </w:pPr>
+            <w:r>
+              <w:rPr>
+                <w:noProof/>
+                <w:lang w:eastAsia="es-CL"/>
+              </w:rPr>
+              <w:t>Panel de Añadir o Quitar Acciones Correctivas.</w:t>
+            </w:r>
+          </w:p>
+        </w:tc>
+      </w:tr>
+      <w:tr>
+        <w:tc>
+          <w:tcPr>
+            <w:tcW w:w="846" w:type="dxa"/>
+          </w:tcPr>
+          <w:p>
+            <w:pPr>
+              <w:jc w:val="center"/>
+              <w:rPr>
+                <w:b/>
+                <w:noProof/>
+                <w:lang w:eastAsia="es-CL"/>
+              </w:rPr>
+            </w:pPr>
+            <w:r>
+              <w:rPr>
+                <w:b/>
+                <w:noProof/>
+                <w:lang w:eastAsia="es-CL"/>
+              </w:rPr>
+              <w:t>6</w:t>
+            </w:r>
+          </w:p>
+        </w:tc>
+        <w:tc>
+          <w:tcPr>
+            <w:tcW w:w="7982" w:type="dxa"/>
+          </w:tcPr>
+          <w:p>
+            <w:pPr>
+              <w:rPr>
+                <w:noProof/>
+                <w:lang w:eastAsia="es-CL"/>
+              </w:rPr>
+            </w:pPr>
+            <w:r>
+              <w:rPr>
+                <w:noProof/>
+                <w:lang w:eastAsia="es-CL"/>
+              </w:rPr>
+              <w:t>Panel de Añadir o Quitar Expediente Electronico.</w:t>
+            </w:r>
+          </w:p>
+        </w:tc>
+      </w:tr>
+      <w:tr>
+        <w:tc>
+          <w:tcPr>
+            <w:tcW w:w="846" w:type="dxa"/>
+          </w:tcPr>
+          <w:p>
+            <w:pPr>
+              <w:jc w:val="center"/>
+              <w:rPr>
+                <w:b/>
+                <w:noProof/>
+                <w:lang w:eastAsia="es-CL"/>
+              </w:rPr>
+            </w:pPr>
+            <w:r>
+              <w:rPr>
+                <w:b/>
+                <w:noProof/>
+                <w:lang w:eastAsia="es-CL"/>
+              </w:rPr>
+              <w:t>7</w:t>
+            </w:r>
+          </w:p>
+        </w:tc>
+        <w:tc>
+          <w:tcPr>
+            <w:tcW w:w="7982" w:type="dxa"/>
+          </w:tcPr>
+          <w:p>
+            <w:pPr>
+              <w:rPr>
+                <w:noProof/>
+                <w:lang w:eastAsia="es-CL"/>
+              </w:rPr>
+            </w:pPr>
+            <w:r>
+              <w:rPr>
+                <w:noProof/>
+                <w:lang w:eastAsia="es-CL"/>
+              </w:rPr>
+              <w:t>Campo de texto de Fecha Limite.</w:t>
+            </w:r>
+          </w:p>
+        </w:tc>
+      </w:tr>
+      <w:tr>
+        <w:tc>
+          <w:tcPr>
+            <w:tcW w:w="846" w:type="dxa"/>
+          </w:tcPr>
+          <w:p>
+            <w:pPr>
+              <w:jc w:val="center"/>
+              <w:rPr>
+                <w:b/>
+                <w:noProof/>
+                <w:lang w:eastAsia="es-CL"/>
+              </w:rPr>
+            </w:pPr>
+            <w:r>
+              <w:rPr>
+                <w:b/>
+                <w:noProof/>
+                <w:lang w:eastAsia="es-CL"/>
+              </w:rPr>
+              <w:t>8</w:t>
+            </w:r>
+          </w:p>
+        </w:tc>
+        <w:tc>
+          <w:tcPr>
+            <w:tcW w:w="7982" w:type="dxa"/>
+          </w:tcPr>
+          <w:p>
+            <w:pPr>
+              <w:rPr>
+                <w:noProof/>
+                <w:lang w:eastAsia="es-CL"/>
+              </w:rPr>
+            </w:pPr>
+            <w:r>
+              <w:rPr>
+                <w:noProof/>
+                <w:lang w:eastAsia="es-CL"/>
+              </w:rPr>
+              <w:t>Botón Cancelar que te envia a la vista</w:t>
+            </w:r>
+            <w:r>
+              <w:rPr>
+                <w:noProof/>
+                <w:lang w:eastAsia="es-CL"/>
+              </w:rPr>
+              <w:t xml:space="preserve"> principal del Modulo de Control de Servicio No Conforme “GestionIncidencias.aspx”.</w:t>
+            </w:r>
+          </w:p>
+        </w:tc>
+      </w:tr>
+      <w:tr>
+        <w:tc>
+          <w:tcPr>
+            <w:tcW w:w="846" w:type="dxa"/>
+          </w:tcPr>
+          <w:p>
+            <w:pPr>
+              <w:jc w:val="center"/>
+              <w:rPr>
+                <w:b/>
+                <w:noProof/>
+                <w:lang w:eastAsia="es-CL"/>
+              </w:rPr>
+            </w:pPr>
+            <w:r>
+              <w:rPr>
+                <w:b/>
+                <w:noProof/>
+                <w:lang w:eastAsia="es-CL"/>
+              </w:rPr>
+              <w:t>9</w:t>
+            </w:r>
+          </w:p>
+        </w:tc>
+        <w:tc>
+          <w:tcPr>
+            <w:tcW w:w="7982" w:type="dxa"/>
+          </w:tcPr>
+          <w:p>
+            <w:pPr>
+              <w:rPr>
+                <w:noProof/>
+                <w:lang w:eastAsia="es-CL"/>
+              </w:rPr>
+            </w:pPr>
+            <w:r>
+              <w:rPr>
+                <w:noProof/>
+                <w:lang w:eastAsia="es-CL"/>
+              </w:rPr>
+              <w:t>Botón Invalidar que invalida la No Conformidad y cambia el estado de la Incidencia a “Rechazada”.</w:t>
+            </w:r>
+          </w:p>
+        </w:tc>
+      </w:tr>
+      <w:tr>
+        <w:tc>
+          <w:tcPr>
+            <w:tcW w:w="846" w:type="dxa"/>
+          </w:tcPr>
+          <w:p>
+            <w:pPr>
+              <w:jc w:val="center"/>
+              <w:rPr>
+                <w:b/>
+                <w:noProof/>
+                <w:lang w:eastAsia="es-CL"/>
+              </w:rPr>
+            </w:pPr>
+            <w:r>
+              <w:rPr>
+                <w:b/>
+                <w:noProof/>
+                <w:lang w:eastAsia="es-CL"/>
+              </w:rPr>
+              <w:t>10</w:t>
+            </w:r>
+          </w:p>
+        </w:tc>
+        <w:tc>
+          <w:tcPr>
+            <w:tcW w:w="7982" w:type="dxa"/>
+          </w:tcPr>
+          <w:p>
+            <w:pPr>
+              <w:rPr>
+                <w:noProof/>
+                <w:lang w:eastAsia="es-CL"/>
+              </w:rPr>
+            </w:pPr>
+            <w:r>
+              <w:rPr>
+                <w:noProof/>
+                <w:lang w:eastAsia="es-CL"/>
+              </w:rPr>
+              <w:t>Botón Ingresar que registra El Análisis de las Causas y guarda los datos en la base de datos.</w:t>
+            </w:r>
+          </w:p>
+          <w:p>
+            <w:pPr>
+              <w:rPr>
+                <w:noProof/>
+                <w:lang w:eastAsia="es-CL"/>
+              </w:rPr>
+            </w:pPr>
+            <w:r>
+              <w:rPr>
+                <w:noProof/>
+                <w:lang w:eastAsia="es-CL"/>
+              </w:rPr>
+              <w:t>Valida los campos requeridos.</w:t>
+            </w:r>
+          </w:p>
+        </w:tc>
+      </w:tr>
+    </w:tbl>
+    <w:p>
+      <w:pPr>
+        <w:rPr>
+          <w:noProof/>
+          <w:lang w:eastAsia="es-CL"/>
+        </w:rPr>
+      </w:pPr>
+    </w:p>
+    <w:p>
+      <w:pPr>
+        <w:rPr>
+          <w:noProof/>
+          <w:lang w:eastAsia="es-CL"/>
+        </w:rPr>
+      </w:pPr>
+    </w:p>
+    <w:p>
+      <w:pPr>
+        <w:rPr>
+          <w:b/>
+          <w:noProof/>
+          <w:lang w:eastAsia="es-CL"/>
+        </w:rPr>
+      </w:pPr>
+    </w:p>
+    <w:p>
+      <w:pPr>
+        <w:rPr>
+          <w:b/>
+          <w:noProof/>
+          <w:lang w:eastAsia="es-CL"/>
+        </w:rPr>
+      </w:pPr>
+    </w:p>
+    <w:p>
+      <w:pPr>
+        <w:rPr>
+          <w:b/>
+          <w:noProof/>
+          <w:lang w:eastAsia="es-CL"/>
+        </w:rPr>
+      </w:pPr>
+    </w:p>
+    <w:p>
+      <w:pPr>
+        <w:rPr>
+          <w:b/>
+          <w:noProof/>
+          <w:lang w:eastAsia="es-CL"/>
+        </w:rPr>
+      </w:pPr>
+    </w:p>
+    <w:p>
+      <w:pPr>
+        <w:rPr>
+          <w:b/>
+          <w:noProof/>
+          <w:lang w:eastAsia="es-CL"/>
+        </w:rPr>
+      </w:pPr>
+    </w:p>
+    <w:p>
+      <w:pPr>
+        <w:rPr>
+          <w:b/>
+          <w:noProof/>
+          <w:lang w:eastAsia="es-CL"/>
+        </w:rPr>
+      </w:pPr>
+    </w:p>
+    <w:p>
+      <w:pPr>
+        <w:rPr>
+          <w:b/>
+          <w:noProof/>
+          <w:lang w:eastAsia="es-CL"/>
+        </w:rPr>
+      </w:pPr>
+    </w:p>
+    <w:p>
+      <w:pPr>
+        <w:rPr>
+          <w:b/>
+          <w:noProof/>
+          <w:lang w:eastAsia="es-CL"/>
+        </w:rPr>
+      </w:pPr>
+    </w:p>
+    <w:p>
+      <w:pPr>
+        <w:rPr>
+          <w:b/>
+          <w:noProof/>
+          <w:lang w:eastAsia="es-CL"/>
+        </w:rPr>
+      </w:pPr>
       <w:r>
         <w:rPr>
-          <w:noProof/>
-          <w:lang w:eastAsia="es-CL"/>
-        </w:rPr>
+          <w:b/>
+          <w:noProof/>
+          <w:lang w:eastAsia="es-CL"/>
+        </w:rPr>
+        <w:t>VISTA PRINCIPAL DEL SEGUIMIENTO DE LAS INCIDENCIAS</w:t>
+      </w:r>
+    </w:p>
+    <w:p>
+      <w:pPr>
+        <w:rPr>
+          <w:b/>
+          <w:noProof/>
+          <w:lang w:eastAsia="es-CL"/>
+        </w:rPr>
+      </w:pPr>
+      <w:r>
+        <w:rPr>
+          <w:b/>
+          <w:noProof/>
+          <w:lang w:eastAsia="es-CL"/>
+        </w:rPr>
+        <w:t>RevisionCumplimiento.aspx</w:t>
+      </w:r>
+    </w:p>
+    <w:p>
+      <w:pPr>
+        <w:rPr>
+          <w:noProof/>
+          <w:lang w:eastAsia="es-CL"/>
+        </w:rPr>
+      </w:pPr>
+    </w:p>
+    <w:p>
+      <w:r>
         <w:drawing>
           <wp:inline distT="0" distB="0" distL="0" distR="0">
-            <wp:extent cx="5612130" cy="2237703"/>
-            <wp:effectExtent l="0" t="0" r="7620" b="0"/>
-            <wp:docPr id="20" name="Imagen 20"/>
+            <wp:extent cx="5612130" cy="2209106"/>
+            <wp:effectExtent l="0" t="0" r="7620" b="1270"/>
+            <wp:docPr id="2" name="Imagen 2"/>
             <wp:cNvGraphicFramePr>
               <a:graphicFrameLocks xmlns:a="http://schemas.openxmlformats.org/drawingml/2006/main" noChangeAspect="1"/>
             </wp:cNvGraphicFramePr>
@@ -3352,7 +3984,7 @@
               <a:graphicData uri="http://schemas.openxmlformats.org/drawingml/2006/picture">
                 <pic:pic xmlns:pic="http://schemas.openxmlformats.org/drawingml/2006/picture">
                   <pic:nvPicPr>
-                    <pic:cNvPr id="0" name="Picture 31"/>
+                    <pic:cNvPr id="0" name="Picture 1"/>
                     <pic:cNvPicPr>
                       <a:picLocks noChangeAspect="1" noChangeArrowheads="1"/>
                     </pic:cNvPicPr>
@@ -3373,7 +4005,7 @@
                   <pic:spPr bwMode="auto">
                     <a:xfrm>
                       <a:off x="0" y="0"/>
-                      <a:ext cx="5612130" cy="2237703"/>
+                      <a:ext cx="5612130" cy="2209106"/>
                     </a:xfrm>
                     <a:prstGeom prst="rect">
                       <a:avLst/>
@@ -3390,7 +4022,777 @@
         </w:drawing>
       </w:r>
     </w:p>
-    <w:p/>
+    <w:tbl>
+      <w:tblPr>
+        <w:tblStyle w:val="Tablaconcuadrcula"/>
+        <w:tblW w:w="0" w:type="auto"/>
+        <w:tblLook w:val="04A0" w:firstRow="1" w:lastRow="0" w:firstColumn="1" w:lastColumn="0" w:noHBand="0" w:noVBand="1"/>
+      </w:tblPr>
+      <w:tblGrid>
+        <w:gridCol w:w="966"/>
+        <w:gridCol w:w="7862"/>
+      </w:tblGrid>
+      <w:tr>
+        <w:tc>
+          <w:tcPr>
+            <w:tcW w:w="846" w:type="dxa"/>
+          </w:tcPr>
+          <w:p>
+            <w:pPr>
+              <w:jc w:val="center"/>
+              <w:rPr>
+                <w:b/>
+                <w:noProof/>
+                <w:lang w:eastAsia="es-CL"/>
+              </w:rPr>
+            </w:pPr>
+            <w:r>
+              <w:rPr>
+                <w:b/>
+                <w:noProof/>
+                <w:lang w:eastAsia="es-CL"/>
+              </w:rPr>
+              <w:t>Número</w:t>
+            </w:r>
+          </w:p>
+        </w:tc>
+        <w:tc>
+          <w:tcPr>
+            <w:tcW w:w="7982" w:type="dxa"/>
+          </w:tcPr>
+          <w:p>
+            <w:pPr>
+              <w:rPr>
+                <w:b/>
+                <w:noProof/>
+                <w:lang w:eastAsia="es-CL"/>
+              </w:rPr>
+            </w:pPr>
+            <w:r>
+              <w:rPr>
+                <w:b/>
+                <w:noProof/>
+                <w:lang w:eastAsia="es-CL"/>
+              </w:rPr>
+              <w:t>Descripción</w:t>
+            </w:r>
+          </w:p>
+        </w:tc>
+      </w:tr>
+      <w:tr>
+        <w:tc>
+          <w:tcPr>
+            <w:tcW w:w="846" w:type="dxa"/>
+          </w:tcPr>
+          <w:p>
+            <w:pPr>
+              <w:jc w:val="center"/>
+              <w:rPr>
+                <w:b/>
+                <w:noProof/>
+                <w:lang w:eastAsia="es-CL"/>
+              </w:rPr>
+            </w:pPr>
+            <w:r>
+              <w:rPr>
+                <w:b/>
+                <w:noProof/>
+                <w:lang w:eastAsia="es-CL"/>
+              </w:rPr>
+              <w:t>1</w:t>
+            </w:r>
+          </w:p>
+        </w:tc>
+        <w:tc>
+          <w:tcPr>
+            <w:tcW w:w="7982" w:type="dxa"/>
+          </w:tcPr>
+          <w:p>
+            <w:pPr>
+              <w:rPr>
+                <w:noProof/>
+                <w:lang w:eastAsia="es-CL"/>
+              </w:rPr>
+            </w:pPr>
+            <w:r>
+              <w:rPr>
+                <w:noProof/>
+                <w:lang w:eastAsia="es-CL"/>
+              </w:rPr>
+              <w:t xml:space="preserve">Panel </w:t>
+            </w:r>
+            <w:r>
+              <w:rPr>
+                <w:noProof/>
+                <w:lang w:eastAsia="es-CL"/>
+              </w:rPr>
+              <w:t>de Información de la No Conformidad</w:t>
+            </w:r>
+          </w:p>
+        </w:tc>
+      </w:tr>
+      <w:tr>
+        <w:tc>
+          <w:tcPr>
+            <w:tcW w:w="846" w:type="dxa"/>
+          </w:tcPr>
+          <w:p>
+            <w:pPr>
+              <w:jc w:val="center"/>
+              <w:rPr>
+                <w:b/>
+                <w:noProof/>
+                <w:lang w:eastAsia="es-CL"/>
+              </w:rPr>
+            </w:pPr>
+            <w:r>
+              <w:rPr>
+                <w:b/>
+                <w:noProof/>
+                <w:lang w:eastAsia="es-CL"/>
+              </w:rPr>
+              <w:t>2</w:t>
+            </w:r>
+          </w:p>
+        </w:tc>
+        <w:tc>
+          <w:tcPr>
+            <w:tcW w:w="7982" w:type="dxa"/>
+          </w:tcPr>
+          <w:p>
+            <w:pPr>
+              <w:rPr>
+                <w:noProof/>
+                <w:lang w:eastAsia="es-CL"/>
+              </w:rPr>
+            </w:pPr>
+            <w:r>
+              <w:rPr>
+                <w:noProof/>
+                <w:lang w:eastAsia="es-CL"/>
+              </w:rPr>
+              <w:t>Panel de Acciones Correctivas.</w:t>
+            </w:r>
+          </w:p>
+        </w:tc>
+      </w:tr>
+      <w:tr>
+        <w:tc>
+          <w:tcPr>
+            <w:tcW w:w="846" w:type="dxa"/>
+          </w:tcPr>
+          <w:p>
+            <w:pPr>
+              <w:jc w:val="center"/>
+              <w:rPr>
+                <w:b/>
+                <w:noProof/>
+                <w:lang w:eastAsia="es-CL"/>
+              </w:rPr>
+            </w:pPr>
+            <w:r>
+              <w:rPr>
+                <w:b/>
+                <w:noProof/>
+                <w:lang w:eastAsia="es-CL"/>
+              </w:rPr>
+              <w:t>3</w:t>
+            </w:r>
+          </w:p>
+        </w:tc>
+        <w:tc>
+          <w:tcPr>
+            <w:tcW w:w="7982" w:type="dxa"/>
+          </w:tcPr>
+          <w:p>
+            <w:pPr>
+              <w:rPr>
+                <w:noProof/>
+                <w:lang w:eastAsia="es-CL"/>
+              </w:rPr>
+            </w:pPr>
+            <w:r>
+              <w:rPr>
+                <w:noProof/>
+                <w:lang w:eastAsia="es-CL"/>
+              </w:rPr>
+              <w:t xml:space="preserve">Panel </w:t>
+            </w:r>
+            <w:r>
+              <w:rPr>
+                <w:noProof/>
+                <w:lang w:eastAsia="es-CL"/>
+              </w:rPr>
+              <w:t>de Revisión de Cumplimiento</w:t>
+            </w:r>
+          </w:p>
+        </w:tc>
+      </w:tr>
+      <w:tr>
+        <w:tc>
+          <w:tcPr>
+            <w:tcW w:w="846" w:type="dxa"/>
+          </w:tcPr>
+          <w:p>
+            <w:pPr>
+              <w:jc w:val="center"/>
+              <w:rPr>
+                <w:b/>
+                <w:noProof/>
+                <w:lang w:eastAsia="es-CL"/>
+              </w:rPr>
+            </w:pPr>
+            <w:r>
+              <w:rPr>
+                <w:b/>
+                <w:noProof/>
+                <w:lang w:eastAsia="es-CL"/>
+              </w:rPr>
+              <w:t>4</w:t>
+            </w:r>
+          </w:p>
+        </w:tc>
+        <w:tc>
+          <w:tcPr>
+            <w:tcW w:w="7982" w:type="dxa"/>
+          </w:tcPr>
+          <w:p>
+            <w:pPr>
+              <w:rPr>
+                <w:noProof/>
+                <w:lang w:eastAsia="es-CL"/>
+              </w:rPr>
+            </w:pPr>
+            <w:r>
+              <w:rPr>
+                <w:noProof/>
+                <w:lang w:eastAsia="es-CL"/>
+              </w:rPr>
+              <w:t>CheckBoxList de las Acciones Correctivas.</w:t>
+            </w:r>
+          </w:p>
+        </w:tc>
+      </w:tr>
+      <w:tr>
+        <w:tc>
+          <w:tcPr>
+            <w:tcW w:w="846" w:type="dxa"/>
+          </w:tcPr>
+          <w:p>
+            <w:pPr>
+              <w:jc w:val="center"/>
+              <w:rPr>
+                <w:b/>
+                <w:noProof/>
+                <w:lang w:eastAsia="es-CL"/>
+              </w:rPr>
+            </w:pPr>
+            <w:r>
+              <w:rPr>
+                <w:b/>
+                <w:noProof/>
+                <w:lang w:eastAsia="es-CL"/>
+              </w:rPr>
+              <w:t>5</w:t>
+            </w:r>
+          </w:p>
+        </w:tc>
+        <w:tc>
+          <w:tcPr>
+            <w:tcW w:w="7982" w:type="dxa"/>
+          </w:tcPr>
+          <w:p>
+            <w:pPr>
+              <w:rPr>
+                <w:noProof/>
+                <w:lang w:eastAsia="es-CL"/>
+              </w:rPr>
+            </w:pPr>
+            <w:r>
+              <w:rPr>
+                <w:noProof/>
+                <w:lang w:eastAsia="es-CL"/>
+              </w:rPr>
+              <w:t>Campo de texto para describir Observaciones de las acciones correctivas.</w:t>
+            </w:r>
+          </w:p>
+        </w:tc>
+      </w:tr>
+      <w:tr>
+        <w:tc>
+          <w:tcPr>
+            <w:tcW w:w="846" w:type="dxa"/>
+          </w:tcPr>
+          <w:p>
+            <w:pPr>
+              <w:jc w:val="center"/>
+              <w:rPr>
+                <w:b/>
+                <w:noProof/>
+                <w:lang w:eastAsia="es-CL"/>
+              </w:rPr>
+            </w:pPr>
+            <w:r>
+              <w:rPr>
+                <w:b/>
+                <w:noProof/>
+                <w:lang w:eastAsia="es-CL"/>
+              </w:rPr>
+              <w:t>6</w:t>
+            </w:r>
+          </w:p>
+        </w:tc>
+        <w:tc>
+          <w:tcPr>
+            <w:tcW w:w="7982" w:type="dxa"/>
+          </w:tcPr>
+          <w:p>
+            <w:pPr>
+              <w:rPr>
+                <w:noProof/>
+                <w:lang w:eastAsia="es-CL"/>
+              </w:rPr>
+            </w:pPr>
+            <w:r>
+              <w:rPr>
+                <w:noProof/>
+                <w:lang w:eastAsia="es-CL"/>
+              </w:rPr>
+              <w:t xml:space="preserve">Botón </w:t>
+            </w:r>
+            <w:r>
+              <w:rPr>
+                <w:noProof/>
+                <w:lang w:eastAsia="es-CL"/>
+              </w:rPr>
+              <w:t>Cancelar que te enví</w:t>
+            </w:r>
+            <w:r>
+              <w:rPr>
+                <w:noProof/>
+                <w:lang w:eastAsia="es-CL"/>
+              </w:rPr>
+              <w:t>a a la vista principal del Modulo de Control de Servicio No Conforme “GestionIncidencias.aspx”.</w:t>
+            </w:r>
+          </w:p>
+        </w:tc>
+      </w:tr>
+      <w:tr>
+        <w:tc>
+          <w:tcPr>
+            <w:tcW w:w="846" w:type="dxa"/>
+          </w:tcPr>
+          <w:p>
+            <w:pPr>
+              <w:jc w:val="center"/>
+              <w:rPr>
+                <w:b/>
+                <w:noProof/>
+                <w:lang w:eastAsia="es-CL"/>
+              </w:rPr>
+            </w:pPr>
+            <w:r>
+              <w:rPr>
+                <w:b/>
+                <w:noProof/>
+                <w:lang w:eastAsia="es-CL"/>
+              </w:rPr>
+              <w:t>7</w:t>
+            </w:r>
+          </w:p>
+        </w:tc>
+        <w:tc>
+          <w:tcPr>
+            <w:tcW w:w="7982" w:type="dxa"/>
+          </w:tcPr>
+          <w:p>
+            <w:pPr>
+              <w:rPr>
+                <w:noProof/>
+                <w:lang w:eastAsia="es-CL"/>
+              </w:rPr>
+            </w:pPr>
+            <w:r>
+              <w:rPr>
+                <w:noProof/>
+                <w:lang w:eastAsia="es-CL"/>
+              </w:rPr>
+              <w:t>Botón Re Análisis</w:t>
+            </w:r>
+          </w:p>
+        </w:tc>
+      </w:tr>
+      <w:tr>
+        <w:tc>
+          <w:tcPr>
+            <w:tcW w:w="846" w:type="dxa"/>
+          </w:tcPr>
+          <w:p>
+            <w:pPr>
+              <w:jc w:val="center"/>
+              <w:rPr>
+                <w:b/>
+                <w:noProof/>
+                <w:lang w:eastAsia="es-CL"/>
+              </w:rPr>
+            </w:pPr>
+            <w:r>
+              <w:rPr>
+                <w:b/>
+                <w:noProof/>
+                <w:lang w:eastAsia="es-CL"/>
+              </w:rPr>
+              <w:t>8</w:t>
+            </w:r>
+          </w:p>
+        </w:tc>
+        <w:tc>
+          <w:tcPr>
+            <w:tcW w:w="7982" w:type="dxa"/>
+          </w:tcPr>
+          <w:p>
+            <w:pPr>
+              <w:rPr>
+                <w:noProof/>
+                <w:lang w:eastAsia="es-CL"/>
+              </w:rPr>
+            </w:pPr>
+            <w:r>
+              <w:rPr>
+                <w:noProof/>
+                <w:lang w:eastAsia="es-CL"/>
+              </w:rPr>
+              <w:t>Botón Finalizar</w:t>
+            </w:r>
+          </w:p>
+        </w:tc>
+      </w:tr>
+    </w:tbl>
+    <w:p>
+      <w:pPr>
+        <w:rPr>
+          <w:noProof/>
+          <w:lang w:eastAsia="es-CL"/>
+        </w:rPr>
+      </w:pPr>
+    </w:p>
+    <w:p>
+      <w:pPr>
+        <w:rPr>
+          <w:noProof/>
+          <w:lang w:eastAsia="es-CL"/>
+        </w:rPr>
+      </w:pPr>
+    </w:p>
+    <w:p>
+      <w:pPr>
+        <w:rPr>
+          <w:b/>
+          <w:noProof/>
+          <w:lang w:eastAsia="es-CL"/>
+        </w:rPr>
+      </w:pPr>
+    </w:p>
+    <w:p>
+      <w:pPr>
+        <w:rPr>
+          <w:b/>
+          <w:noProof/>
+          <w:lang w:eastAsia="es-CL"/>
+        </w:rPr>
+      </w:pPr>
+    </w:p>
+    <w:p>
+      <w:pPr>
+        <w:rPr>
+          <w:b/>
+          <w:noProof/>
+          <w:lang w:eastAsia="es-CL"/>
+        </w:rPr>
+      </w:pPr>
+    </w:p>
+    <w:p>
+      <w:pPr>
+        <w:rPr>
+          <w:b/>
+          <w:noProof/>
+          <w:lang w:eastAsia="es-CL"/>
+        </w:rPr>
+      </w:pPr>
+    </w:p>
+    <w:p>
+      <w:pPr>
+        <w:rPr>
+          <w:b/>
+          <w:noProof/>
+          <w:lang w:eastAsia="es-CL"/>
+        </w:rPr>
+      </w:pPr>
+    </w:p>
+    <w:p>
+      <w:pPr>
+        <w:rPr>
+          <w:b/>
+          <w:noProof/>
+          <w:lang w:eastAsia="es-CL"/>
+        </w:rPr>
+      </w:pPr>
+    </w:p>
+    <w:p>
+      <w:pPr>
+        <w:rPr>
+          <w:b/>
+          <w:noProof/>
+          <w:lang w:eastAsia="es-CL"/>
+        </w:rPr>
+      </w:pPr>
+    </w:p>
+    <w:p>
+      <w:pPr>
+        <w:rPr>
+          <w:b/>
+          <w:noProof/>
+          <w:lang w:eastAsia="es-CL"/>
+        </w:rPr>
+      </w:pPr>
+      <w:bookmarkStart w:id="0" w:name="_GoBack"/>
+      <w:bookmarkEnd w:id="0"/>
+      <w:r>
+        <w:rPr>
+          <w:b/>
+          <w:noProof/>
+          <w:lang w:eastAsia="es-CL"/>
+        </w:rPr>
+        <w:lastRenderedPageBreak/>
+        <w:t>MENSAJES DE VALIDACION</w:t>
+      </w:r>
+    </w:p>
+    <w:p>
+      <w:r>
+        <w:rPr>
+          <w:noProof/>
+          <w:lang w:eastAsia="es-CL"/>
+        </w:rPr>
+        <w:drawing>
+          <wp:inline distT="0" distB="0" distL="0" distR="0" wp14:anchorId="16A0FCC9" wp14:editId="05D5F3F5">
+            <wp:extent cx="2326103" cy="381000"/>
+            <wp:effectExtent l="0" t="0" r="0" b="0"/>
+            <wp:docPr id="1" name="Imagen 1"/>
+            <wp:cNvGraphicFramePr>
+              <a:graphicFrameLocks xmlns:a="http://schemas.openxmlformats.org/drawingml/2006/main" noChangeAspect="1"/>
+            </wp:cNvGraphicFramePr>
+            <a:graphic xmlns:a="http://schemas.openxmlformats.org/drawingml/2006/main">
+              <a:graphicData uri="http://schemas.openxmlformats.org/drawingml/2006/picture">
+                <pic:pic xmlns:pic="http://schemas.openxmlformats.org/drawingml/2006/picture">
+                  <pic:nvPicPr>
+                    <pic:cNvPr id="1" name=""/>
+                    <pic:cNvPicPr/>
+                  </pic:nvPicPr>
+                  <pic:blipFill rotWithShape="1">
+                    <a:blip r:embed="rId12"/>
+                    <a:srcRect l="48031" t="29584" r="32281" b="64680"/>
+                    <a:stretch/>
+                  </pic:blipFill>
+                  <pic:spPr bwMode="auto">
+                    <a:xfrm>
+                      <a:off x="0" y="0"/>
+                      <a:ext cx="2350738" cy="385035"/>
+                    </a:xfrm>
+                    <a:prstGeom prst="rect">
+                      <a:avLst/>
+                    </a:prstGeom>
+                    <a:ln>
+                      <a:noFill/>
+                    </a:ln>
+                    <a:extLst>
+                      <a:ext uri="{53640926-AAD7-44D8-BBD7-CCE9431645EC}">
+                        <a14:shadowObscured xmlns:a14="http://schemas.microsoft.com/office/drawing/2010/main"/>
+                      </a:ext>
+                    </a:extLst>
+                  </pic:spPr>
+                </pic:pic>
+              </a:graphicData>
+            </a:graphic>
+          </wp:inline>
+        </w:drawing>
+      </w:r>
+    </w:p>
+    <w:p>
+      <w:r>
+        <w:t xml:space="preserve">Mensaje de </w:t>
+      </w:r>
+      <w:r>
+        <w:t>v</w:t>
+      </w:r>
+      <w:r>
+        <w:t>alidación de selección de algún elemento de un DropDawnList.</w:t>
+      </w:r>
+    </w:p>
+    <w:p>
+      <w:r>
+        <w:rPr>
+          <w:noProof/>
+          <w:lang w:eastAsia="es-CL"/>
+        </w:rPr>
+        <w:drawing>
+          <wp:inline distT="0" distB="0" distL="0" distR="0" wp14:anchorId="6935B56F" wp14:editId="225B7155">
+            <wp:extent cx="1734911" cy="428625"/>
+            <wp:effectExtent l="0" t="0" r="0" b="0"/>
+            <wp:docPr id="3" name="Imagen 3"/>
+            <wp:cNvGraphicFramePr>
+              <a:graphicFrameLocks xmlns:a="http://schemas.openxmlformats.org/drawingml/2006/main" noChangeAspect="1"/>
+            </wp:cNvGraphicFramePr>
+            <a:graphic xmlns:a="http://schemas.openxmlformats.org/drawingml/2006/main">
+              <a:graphicData uri="http://schemas.openxmlformats.org/drawingml/2006/picture">
+                <pic:pic xmlns:pic="http://schemas.openxmlformats.org/drawingml/2006/picture">
+                  <pic:nvPicPr>
+                    <pic:cNvPr id="1" name=""/>
+                    <pic:cNvPicPr/>
+                  </pic:nvPicPr>
+                  <pic:blipFill rotWithShape="1">
+                    <a:blip r:embed="rId13"/>
+                    <a:srcRect l="47861" t="48601" r="37712" b="45059"/>
+                    <a:stretch/>
+                  </pic:blipFill>
+                  <pic:spPr bwMode="auto">
+                    <a:xfrm>
+                      <a:off x="0" y="0"/>
+                      <a:ext cx="1811795" cy="447620"/>
+                    </a:xfrm>
+                    <a:prstGeom prst="rect">
+                      <a:avLst/>
+                    </a:prstGeom>
+                    <a:ln>
+                      <a:noFill/>
+                    </a:ln>
+                    <a:extLst>
+                      <a:ext uri="{53640926-AAD7-44D8-BBD7-CCE9431645EC}">
+                        <a14:shadowObscured xmlns:a14="http://schemas.microsoft.com/office/drawing/2010/main"/>
+                      </a:ext>
+                    </a:extLst>
+                  </pic:spPr>
+                </pic:pic>
+              </a:graphicData>
+            </a:graphic>
+          </wp:inline>
+        </w:drawing>
+      </w:r>
+    </w:p>
+    <w:p>
+      <w:r>
+        <w:t>Mensaje de validación de campos de texto vacío.</w:t>
+      </w:r>
+    </w:p>
+    <w:p>
+      <w:r>
+        <w:rPr>
+          <w:noProof/>
+          <w:lang w:eastAsia="es-CL"/>
+        </w:rPr>
+        <w:drawing>
+          <wp:inline distT="0" distB="0" distL="0" distR="0" wp14:anchorId="73D8142A" wp14:editId="177CE389">
+            <wp:extent cx="2656699" cy="819150"/>
+            <wp:effectExtent l="0" t="0" r="0" b="0"/>
+            <wp:docPr id="6" name="Imagen 6"/>
+            <wp:cNvGraphicFramePr>
+              <a:graphicFrameLocks xmlns:a="http://schemas.openxmlformats.org/drawingml/2006/main" noChangeAspect="1"/>
+            </wp:cNvGraphicFramePr>
+            <a:graphic xmlns:a="http://schemas.openxmlformats.org/drawingml/2006/main">
+              <a:graphicData uri="http://schemas.openxmlformats.org/drawingml/2006/picture">
+                <pic:pic xmlns:pic="http://schemas.openxmlformats.org/drawingml/2006/picture">
+                  <pic:nvPicPr>
+                    <pic:cNvPr id="1" name=""/>
+                    <pic:cNvPicPr/>
+                  </pic:nvPicPr>
+                  <pic:blipFill rotWithShape="1">
+                    <a:blip r:embed="rId14"/>
+                    <a:srcRect l="47861" t="48602" r="31772" b="40229"/>
+                    <a:stretch/>
+                  </pic:blipFill>
+                  <pic:spPr bwMode="auto">
+                    <a:xfrm>
+                      <a:off x="0" y="0"/>
+                      <a:ext cx="2683415" cy="827387"/>
+                    </a:xfrm>
+                    <a:prstGeom prst="rect">
+                      <a:avLst/>
+                    </a:prstGeom>
+                    <a:ln>
+                      <a:noFill/>
+                    </a:ln>
+                    <a:extLst>
+                      <a:ext uri="{53640926-AAD7-44D8-BBD7-CCE9431645EC}">
+                        <a14:shadowObscured xmlns:a14="http://schemas.microsoft.com/office/drawing/2010/main"/>
+                      </a:ext>
+                    </a:extLst>
+                  </pic:spPr>
+                </pic:pic>
+              </a:graphicData>
+            </a:graphic>
+          </wp:inline>
+        </w:drawing>
+      </w:r>
+    </w:p>
+    <w:p>
+      <w:r>
+        <w:t>Mensaje de validación de que el valor ingresado no es válido, solo se permiten valores numéricos o la fecha no es válida.</w:t>
+      </w:r>
+    </w:p>
+    <w:p>
+      <w:r>
+        <w:rPr>
+          <w:noProof/>
+          <w:lang w:eastAsia="es-CL"/>
+        </w:rPr>
+        <w:drawing>
+          <wp:inline distT="0" distB="0" distL="0" distR="0" wp14:anchorId="3F7CEE0E" wp14:editId="7E9B047C">
+            <wp:extent cx="1508125" cy="361950"/>
+            <wp:effectExtent l="0" t="0" r="0" b="0"/>
+            <wp:docPr id="7" name="Imagen 7"/>
+            <wp:cNvGraphicFramePr>
+              <a:graphicFrameLocks xmlns:a="http://schemas.openxmlformats.org/drawingml/2006/main" noChangeAspect="1"/>
+            </wp:cNvGraphicFramePr>
+            <a:graphic xmlns:a="http://schemas.openxmlformats.org/drawingml/2006/main">
+              <a:graphicData uri="http://schemas.openxmlformats.org/drawingml/2006/picture">
+                <pic:pic xmlns:pic="http://schemas.openxmlformats.org/drawingml/2006/picture">
+                  <pic:nvPicPr>
+                    <pic:cNvPr id="1" name=""/>
+                    <pic:cNvPicPr/>
+                  </pic:nvPicPr>
+                  <pic:blipFill rotWithShape="1">
+                    <a:blip r:embed="rId15"/>
+                    <a:srcRect l="31059" t="68827" r="60455" b="27551"/>
+                    <a:stretch/>
+                  </pic:blipFill>
+                  <pic:spPr bwMode="auto">
+                    <a:xfrm>
+                      <a:off x="0" y="0"/>
+                      <a:ext cx="1515171" cy="363641"/>
+                    </a:xfrm>
+                    <a:prstGeom prst="rect">
+                      <a:avLst/>
+                    </a:prstGeom>
+                    <a:ln>
+                      <a:noFill/>
+                    </a:ln>
+                    <a:extLst>
+                      <a:ext uri="{53640926-AAD7-44D8-BBD7-CCE9431645EC}">
+                        <a14:shadowObscured xmlns:a14="http://schemas.microsoft.com/office/drawing/2010/main"/>
+                      </a:ext>
+                    </a:extLst>
+                  </pic:spPr>
+                </pic:pic>
+              </a:graphicData>
+            </a:graphic>
+          </wp:inline>
+        </w:drawing>
+      </w:r>
+    </w:p>
+    <w:p>
+      <w:r>
+        <w:t>Mensaje de validación que el Email es incorrecto.</w:t>
+      </w:r>
+    </w:p>
     <w:sectPr>
       <w:pgSz w:w="12240" w:h="15840"/>
       <w:pgMar w:top="1417" w:right="1701" w:bottom="1417" w:left="1701" w:header="708" w:footer="708" w:gutter="0"/>

</xml_diff>

<commit_message>
Actualización de lo descriptores de las vista...
</commit_message>
<xml_diff>
--- a/Otros/Imagenes de Pantallas.docx
+++ b/Otros/Imagenes de Pantallas.docx
@@ -3722,14 +3722,7 @@
                 <w:noProof/>
                 <w:lang w:eastAsia="es-CL"/>
               </w:rPr>
-              <w:t>Botón Cancelar que te envia a la vista</w:t>
-            </w:r>
-            <w:r>
-              <w:rPr>
-                <w:noProof/>
-                <w:lang w:eastAsia="es-CL"/>
-              </w:rPr>
-              <w:t xml:space="preserve"> principal del Modulo de Control de Servicio No Conforme “GestionIncidencias.aspx”.</w:t>
+              <w:t>Botón Cancelar que te envia a la vista principal del Modulo de Control de Servicio No Conforme “GestionIncidencias.aspx”.</w:t>
             </w:r>
           </w:p>
         </w:tc>
@@ -3972,6 +3965,10 @@
     </w:p>
     <w:p>
       <w:r>
+        <w:rPr>
+          <w:noProof/>
+          <w:lang w:eastAsia="es-CL"/>
+        </w:rPr>
         <w:drawing>
           <wp:inline distT="0" distB="0" distL="0" distR="0">
             <wp:extent cx="5612130" cy="2209106"/>
@@ -4119,6 +4116,96 @@
                 <w:noProof/>
                 <w:lang w:eastAsia="es-CL"/>
               </w:rPr>
+              <w:t>Panel de Información de la No Conformidad</w:t>
+            </w:r>
+          </w:p>
+        </w:tc>
+      </w:tr>
+      <w:tr>
+        <w:tc>
+          <w:tcPr>
+            <w:tcW w:w="846" w:type="dxa"/>
+          </w:tcPr>
+          <w:p>
+            <w:pPr>
+              <w:jc w:val="center"/>
+              <w:rPr>
+                <w:b/>
+                <w:noProof/>
+                <w:lang w:eastAsia="es-CL"/>
+              </w:rPr>
+            </w:pPr>
+            <w:r>
+              <w:rPr>
+                <w:b/>
+                <w:noProof/>
+                <w:lang w:eastAsia="es-CL"/>
+              </w:rPr>
+              <w:t>2</w:t>
+            </w:r>
+          </w:p>
+        </w:tc>
+        <w:tc>
+          <w:tcPr>
+            <w:tcW w:w="7982" w:type="dxa"/>
+          </w:tcPr>
+          <w:p>
+            <w:pPr>
+              <w:rPr>
+                <w:noProof/>
+                <w:lang w:eastAsia="es-CL"/>
+              </w:rPr>
+            </w:pPr>
+            <w:r>
+              <w:rPr>
+                <w:noProof/>
+                <w:lang w:eastAsia="es-CL"/>
+              </w:rPr>
+              <w:t>Panel de Acciones Correctivas.</w:t>
+            </w:r>
+          </w:p>
+        </w:tc>
+      </w:tr>
+      <w:tr>
+        <w:tc>
+          <w:tcPr>
+            <w:tcW w:w="846" w:type="dxa"/>
+          </w:tcPr>
+          <w:p>
+            <w:pPr>
+              <w:jc w:val="center"/>
+              <w:rPr>
+                <w:b/>
+                <w:noProof/>
+                <w:lang w:eastAsia="es-CL"/>
+              </w:rPr>
+            </w:pPr>
+            <w:r>
+              <w:rPr>
+                <w:b/>
+                <w:noProof/>
+                <w:lang w:eastAsia="es-CL"/>
+              </w:rPr>
+              <w:t>3</w:t>
+            </w:r>
+          </w:p>
+        </w:tc>
+        <w:tc>
+          <w:tcPr>
+            <w:tcW w:w="7982" w:type="dxa"/>
+          </w:tcPr>
+          <w:p>
+            <w:pPr>
+              <w:rPr>
+                <w:noProof/>
+                <w:lang w:eastAsia="es-CL"/>
+              </w:rPr>
+            </w:pPr>
+            <w:r>
+              <w:rPr>
+                <w:noProof/>
+                <w:lang w:eastAsia="es-CL"/>
+              </w:rPr>
               <w:t xml:space="preserve">Panel </w:t>
             </w:r>
             <w:r>
@@ -4126,103 +4213,6 @@
                 <w:noProof/>
                 <w:lang w:eastAsia="es-CL"/>
               </w:rPr>
-              <w:t>de Información de la No Conformidad</w:t>
-            </w:r>
-          </w:p>
-        </w:tc>
-      </w:tr>
-      <w:tr>
-        <w:tc>
-          <w:tcPr>
-            <w:tcW w:w="846" w:type="dxa"/>
-          </w:tcPr>
-          <w:p>
-            <w:pPr>
-              <w:jc w:val="center"/>
-              <w:rPr>
-                <w:b/>
-                <w:noProof/>
-                <w:lang w:eastAsia="es-CL"/>
-              </w:rPr>
-            </w:pPr>
-            <w:r>
-              <w:rPr>
-                <w:b/>
-                <w:noProof/>
-                <w:lang w:eastAsia="es-CL"/>
-              </w:rPr>
-              <w:t>2</w:t>
-            </w:r>
-          </w:p>
-        </w:tc>
-        <w:tc>
-          <w:tcPr>
-            <w:tcW w:w="7982" w:type="dxa"/>
-          </w:tcPr>
-          <w:p>
-            <w:pPr>
-              <w:rPr>
-                <w:noProof/>
-                <w:lang w:eastAsia="es-CL"/>
-              </w:rPr>
-            </w:pPr>
-            <w:r>
-              <w:rPr>
-                <w:noProof/>
-                <w:lang w:eastAsia="es-CL"/>
-              </w:rPr>
-              <w:t>Panel de Acciones Correctivas.</w:t>
-            </w:r>
-          </w:p>
-        </w:tc>
-      </w:tr>
-      <w:tr>
-        <w:tc>
-          <w:tcPr>
-            <w:tcW w:w="846" w:type="dxa"/>
-          </w:tcPr>
-          <w:p>
-            <w:pPr>
-              <w:jc w:val="center"/>
-              <w:rPr>
-                <w:b/>
-                <w:noProof/>
-                <w:lang w:eastAsia="es-CL"/>
-              </w:rPr>
-            </w:pPr>
-            <w:r>
-              <w:rPr>
-                <w:b/>
-                <w:noProof/>
-                <w:lang w:eastAsia="es-CL"/>
-              </w:rPr>
-              <w:t>3</w:t>
-            </w:r>
-          </w:p>
-        </w:tc>
-        <w:tc>
-          <w:tcPr>
-            <w:tcW w:w="7982" w:type="dxa"/>
-          </w:tcPr>
-          <w:p>
-            <w:pPr>
-              <w:rPr>
-                <w:noProof/>
-                <w:lang w:eastAsia="es-CL"/>
-              </w:rPr>
-            </w:pPr>
-            <w:r>
-              <w:rPr>
-                <w:noProof/>
-                <w:lang w:eastAsia="es-CL"/>
-              </w:rPr>
-              <w:t xml:space="preserve">Panel </w:t>
-            </w:r>
-            <w:r>
-              <w:rPr>
-                <w:noProof/>
-                <w:lang w:eastAsia="es-CL"/>
-              </w:rPr>
               <w:t>de Revisión de Cumplimiento</w:t>
             </w:r>
           </w:p>
@@ -4419,6 +4409,15 @@
               </w:rPr>
               <w:t>Botón Re Análisis</w:t>
             </w:r>
+            <w:r>
+              <w:rPr>
+                <w:noProof/>
+                <w:lang w:eastAsia="es-CL"/>
+              </w:rPr>
+              <w:t xml:space="preserve"> que envia la incidencia al Análisis de la No Conformidad y cambia su estado a Re-Análisis.</w:t>
+            </w:r>
+            <w:bookmarkStart w:id="0" w:name="_GoBack"/>
+            <w:bookmarkEnd w:id="0"/>
           </w:p>
         </w:tc>
       </w:tr>
@@ -4464,6 +4463,20 @@
               </w:rPr>
               <w:t>Botón Finalizar</w:t>
             </w:r>
+            <w:r>
+              <w:rPr>
+                <w:noProof/>
+                <w:lang w:eastAsia="es-CL"/>
+              </w:rPr>
+              <w:t xml:space="preserve"> que finaliza el proceso de la incidencia </w:t>
+            </w:r>
+            <w:r>
+              <w:rPr>
+                <w:noProof/>
+                <w:lang w:eastAsia="es-CL"/>
+              </w:rPr>
+              <w:t>y cambia su estdo a Finalizada.</w:t>
+            </w:r>
           </w:p>
         </w:tc>
       </w:tr>
@@ -4555,8 +4568,6 @@
           <w:lang w:eastAsia="es-CL"/>
         </w:rPr>
       </w:pPr>
-      <w:bookmarkStart w:id="0" w:name="_GoBack"/>
-      <w:bookmarkEnd w:id="0"/>
       <w:r>
         <w:rPr>
           <w:b/>
@@ -4628,6 +4639,7 @@
         <w:t>alidación de selección de algún elemento de un DropDawnList.</w:t>
       </w:r>
     </w:p>
+    <w:p/>
     <w:p>
       <w:r>
         <w:rPr>
@@ -4683,6 +4695,7 @@
         <w:t>Mensaje de validación de campos de texto vacío.</w:t>
       </w:r>
     </w:p>
+    <w:p/>
     <w:p>
       <w:r>
         <w:rPr>
@@ -4738,6 +4751,7 @@
         <w:t>Mensaje de validación de que el valor ingresado no es válido, solo se permiten valores numéricos o la fecha no es válida.</w:t>
       </w:r>
     </w:p>
+    <w:p/>
     <w:p>
       <w:r>
         <w:rPr>
@@ -4791,6 +4805,134 @@
     <w:p>
       <w:r>
         <w:t>Mensaje de validación que el Email es incorrecto.</w:t>
+      </w:r>
+    </w:p>
+    <w:p/>
+    <w:p>
+      <w:r>
+        <w:rPr>
+          <w:noProof/>
+          <w:lang w:eastAsia="es-CL"/>
+        </w:rPr>
+        <w:drawing>
+          <wp:inline distT="0" distB="0" distL="0" distR="0" wp14:anchorId="08DAA6E2" wp14:editId="1B8C797A">
+            <wp:extent cx="3468158" cy="1076325"/>
+            <wp:effectExtent l="0" t="0" r="0" b="0"/>
+            <wp:docPr id="8" name="Imagen 8"/>
+            <wp:cNvGraphicFramePr>
+              <a:graphicFrameLocks xmlns:a="http://schemas.openxmlformats.org/drawingml/2006/main" noChangeAspect="1"/>
+            </wp:cNvGraphicFramePr>
+            <a:graphic xmlns:a="http://schemas.openxmlformats.org/drawingml/2006/main">
+              <a:graphicData uri="http://schemas.openxmlformats.org/drawingml/2006/picture">
+                <pic:pic xmlns:pic="http://schemas.openxmlformats.org/drawingml/2006/picture">
+                  <pic:nvPicPr>
+                    <pic:cNvPr id="1" name=""/>
+                    <pic:cNvPicPr/>
+                  </pic:nvPicPr>
+                  <pic:blipFill rotWithShape="1">
+                    <a:blip r:embed="rId16"/>
+                    <a:srcRect l="27834" t="11471" r="27869" b="64078"/>
+                    <a:stretch/>
+                  </pic:blipFill>
+                  <pic:spPr bwMode="auto">
+                    <a:xfrm>
+                      <a:off x="0" y="0"/>
+                      <a:ext cx="3483995" cy="1081240"/>
+                    </a:xfrm>
+                    <a:prstGeom prst="rect">
+                      <a:avLst/>
+                    </a:prstGeom>
+                    <a:ln>
+                      <a:noFill/>
+                    </a:ln>
+                    <a:extLst>
+                      <a:ext uri="{53640926-AAD7-44D8-BBD7-CCE9431645EC}">
+                        <a14:shadowObscured xmlns:a14="http://schemas.microsoft.com/office/drawing/2010/main"/>
+                      </a:ext>
+                    </a:extLst>
+                  </pic:spPr>
+                </pic:pic>
+              </a:graphicData>
+            </a:graphic>
+          </wp:inline>
+        </w:drawing>
+      </w:r>
+    </w:p>
+    <w:p>
+      <w:pPr>
+        <w:rPr>
+          <w:noProof/>
+          <w:lang w:eastAsia="es-CL"/>
+        </w:rPr>
+      </w:pPr>
+      <w:r>
+        <w:rPr>
+          <w:noProof/>
+          <w:lang w:eastAsia="es-CL"/>
+        </w:rPr>
+        <w:t>Mensaje de que los datos se han actualizado correctamente.</w:t>
+      </w:r>
+    </w:p>
+    <w:p/>
+    <w:p>
+      <w:r>
+        <w:rPr>
+          <w:noProof/>
+          <w:lang w:eastAsia="es-CL"/>
+        </w:rPr>
+        <w:drawing>
+          <wp:inline distT="0" distB="0" distL="0" distR="0" wp14:anchorId="0B6DB37F" wp14:editId="2200EAFE">
+            <wp:extent cx="2330739" cy="971550"/>
+            <wp:effectExtent l="0" t="0" r="0" b="0"/>
+            <wp:docPr id="9" name="Imagen 9"/>
+            <wp:cNvGraphicFramePr>
+              <a:graphicFrameLocks xmlns:a="http://schemas.openxmlformats.org/drawingml/2006/main" noChangeAspect="1"/>
+            </wp:cNvGraphicFramePr>
+            <a:graphic xmlns:a="http://schemas.openxmlformats.org/drawingml/2006/main">
+              <a:graphicData uri="http://schemas.openxmlformats.org/drawingml/2006/picture">
+                <pic:pic xmlns:pic="http://schemas.openxmlformats.org/drawingml/2006/picture">
+                  <pic:nvPicPr>
+                    <pic:cNvPr id="1" name=""/>
+                    <pic:cNvPicPr/>
+                  </pic:nvPicPr>
+                  <pic:blipFill rotWithShape="1">
+                    <a:blip r:embed="rId17"/>
+                    <a:srcRect l="36490" t="7245" r="36637" b="72832"/>
+                    <a:stretch/>
+                  </pic:blipFill>
+                  <pic:spPr bwMode="auto">
+                    <a:xfrm>
+                      <a:off x="0" y="0"/>
+                      <a:ext cx="2366487" cy="986451"/>
+                    </a:xfrm>
+                    <a:prstGeom prst="rect">
+                      <a:avLst/>
+                    </a:prstGeom>
+                    <a:ln>
+                      <a:noFill/>
+                    </a:ln>
+                    <a:extLst>
+                      <a:ext uri="{53640926-AAD7-44D8-BBD7-CCE9431645EC}">
+                        <a14:shadowObscured xmlns:a14="http://schemas.microsoft.com/office/drawing/2010/main"/>
+                      </a:ext>
+                    </a:extLst>
+                  </pic:spPr>
+                </pic:pic>
+              </a:graphicData>
+            </a:graphic>
+          </wp:inline>
+        </w:drawing>
+      </w:r>
+    </w:p>
+    <w:p>
+      <w:r>
+        <w:t xml:space="preserve">Mensaje de consulta si </w:t>
+      </w:r>
+      <w:r>
+        <w:t>se desea cancelar una operación</w:t>
+      </w:r>
+      <w:r>
+        <w:t>.</w:t>
       </w:r>
     </w:p>
     <w:sectPr>

</xml_diff>

<commit_message>
Correción de algunos componentes.
</commit_message>
<xml_diff>
--- a/Otros/Imagenes de Pantallas.docx
+++ b/Otros/Imagenes de Pantallas.docx
@@ -1,10 +1,9 @@
 
 <file path=word/document.xml><?xml version="1.0" encoding="utf-8"?>
-<w:document xmlns:wpc="http://schemas.microsoft.com/office/word/2010/wordprocessingCanvas" xmlns:mc="http://schemas.openxmlformats.org/markup-compatibility/2006" xmlns:o="urn:schemas-microsoft-com:office:office" xmlns:r="http://schemas.openxmlformats.org/officeDocument/2006/relationships" xmlns:m="http://schemas.openxmlformats.org/officeDocument/2006/math" xmlns:v="urn:schemas-microsoft-com:vml" xmlns:wp14="http://schemas.microsoft.com/office/word/2010/wordprocessingDrawing" xmlns:wp="http://schemas.openxmlformats.org/drawingml/2006/wordprocessingDrawing" xmlns:w10="urn:schemas-microsoft-com:office:word" xmlns:w="http://schemas.openxmlformats.org/wordprocessingml/2006/main" xmlns:w14="http://schemas.microsoft.com/office/word/2010/wordml" xmlns:w15="http://schemas.microsoft.com/office/word/2012/wordml" xmlns:wpg="http://schemas.microsoft.com/office/word/2010/wordprocessingGroup" xmlns:wpi="http://schemas.microsoft.com/office/word/2010/wordprocessingInk" xmlns:wne="http://schemas.microsoft.com/office/word/2006/wordml" xmlns:wps="http://schemas.microsoft.com/office/word/2010/wordprocessingShape" mc:Ignorable="w14 w15 wp14">
+<w:document xmlns:wpc="http://schemas.microsoft.com/office/word/2010/wordprocessingCanvas" xmlns:mc="http://schemas.openxmlformats.org/markup-compatibility/2006" xmlns:o="urn:schemas-microsoft-com:office:office" xmlns:r="http://schemas.openxmlformats.org/officeDocument/2006/relationships" xmlns:m="http://schemas.openxmlformats.org/officeDocument/2006/math" xmlns:v="urn:schemas-microsoft-com:vml" xmlns:wp14="http://schemas.microsoft.com/office/word/2010/wordprocessingDrawing" xmlns:wp="http://schemas.openxmlformats.org/drawingml/2006/wordprocessingDrawing" xmlns:w10="urn:schemas-microsoft-com:office:word" xmlns:w="http://schemas.openxmlformats.org/wordprocessingml/2006/main" xmlns:w14="http://schemas.microsoft.com/office/word/2010/wordml" xmlns:wpg="http://schemas.microsoft.com/office/word/2010/wordprocessingGroup" xmlns:wpi="http://schemas.microsoft.com/office/word/2010/wordprocessingInk" xmlns:wne="http://schemas.microsoft.com/office/word/2006/wordml" xmlns:wps="http://schemas.microsoft.com/office/word/2010/wordprocessingShape" mc:Ignorable="w14 wp14">
   <w:body>
     <w:p>
       <w:pPr>
-        <w:jc w:val="center"/>
         <w:rPr>
           <w:b/>
           <w:noProof/>
@@ -88,7 +87,7 @@
                     </pic:cNvPicPr>
                   </pic:nvPicPr>
                   <pic:blipFill>
-                    <a:blip r:embed="rId4">
+                    <a:blip r:embed="rId5">
                       <a:extLst>
                         <a:ext uri="{28A0092B-C50C-407E-A947-70E740481C1C}">
                           <a14:useLocalDpi xmlns:a14="http://schemas.microsoft.com/office/drawing/2010/main" val="0"/>
@@ -128,7 +127,7 @@
       </w:tblPr>
       <w:tblGrid>
         <w:gridCol w:w="966"/>
-        <w:gridCol w:w="7862"/>
+        <w:gridCol w:w="7982"/>
       </w:tblGrid>
       <w:tr>
         <w:tc>
@@ -460,7 +459,7 @@
                     </pic:cNvPicPr>
                   </pic:nvPicPr>
                   <pic:blipFill>
-                    <a:blip r:embed="rId5">
+                    <a:blip r:embed="rId6">
                       <a:extLst>
                         <a:ext uri="{28A0092B-C50C-407E-A947-70E740481C1C}">
                           <a14:useLocalDpi xmlns:a14="http://schemas.microsoft.com/office/drawing/2010/main" val="0"/>
@@ -500,7 +499,7 @@
       </w:tblPr>
       <w:tblGrid>
         <w:gridCol w:w="966"/>
-        <w:gridCol w:w="7862"/>
+        <w:gridCol w:w="7982"/>
       </w:tblGrid>
       <w:tr>
         <w:tc>
@@ -707,12 +706,15 @@
                 <w:noProof/>
                 <w:lang w:eastAsia="es-CL"/>
               </w:rPr>
-              <w:t>.</w:t>
-            </w:r>
-          </w:p>
-        </w:tc>
-      </w:tr>
-      <w:tr>
+              <w:t>, permite actualizar los datos del usuario.</w:t>
+            </w:r>
+          </w:p>
+        </w:tc>
+      </w:tr>
+      <w:tr>
+        <w:trPr>
+          <w:trHeight w:val="115"/>
+        </w:trPr>
         <w:tc>
           <w:tcPr>
             <w:tcW w:w="846" w:type="dxa"/>
@@ -773,7 +775,14 @@
                 <w:noProof/>
                 <w:lang w:eastAsia="es-CL"/>
               </w:rPr>
-              <w:t>e perfil de Usuario, que te enví</w:t>
+              <w:t>e perfil de Usuario, termina la sesión activa y</w:t>
+            </w:r>
+            <w:r>
+              <w:rPr>
+                <w:noProof/>
+                <w:lang w:eastAsia="es-CL"/>
+              </w:rPr>
+              <w:t xml:space="preserve"> enví</w:t>
             </w:r>
             <w:r>
               <w:rPr>
@@ -789,15 +798,6 @@
     <w:p>
       <w:pPr>
         <w:rPr>
-          <w:noProof/>
-          <w:lang w:eastAsia="es-CL"/>
-        </w:rPr>
-      </w:pPr>
-    </w:p>
-    <w:p>
-      <w:pPr>
-        <w:rPr>
-          <w:b/>
           <w:noProof/>
           <w:lang w:eastAsia="es-CL"/>
         </w:rPr>
@@ -871,7 +871,7 @@
                     </pic:cNvPicPr>
                   </pic:nvPicPr>
                   <pic:blipFill>
-                    <a:blip r:embed="rId6">
+                    <a:blip r:embed="rId7">
                       <a:extLst>
                         <a:ext uri="{28A0092B-C50C-407E-A947-70E740481C1C}">
                           <a14:useLocalDpi xmlns:a14="http://schemas.microsoft.com/office/drawing/2010/main" val="0"/>
@@ -911,7 +911,7 @@
       </w:tblPr>
       <w:tblGrid>
         <w:gridCol w:w="966"/>
-        <w:gridCol w:w="7862"/>
+        <w:gridCol w:w="7982"/>
       </w:tblGrid>
       <w:tr>
         <w:tc>
@@ -1073,7 +1073,21 @@
                 <w:noProof/>
                 <w:lang w:eastAsia="es-CL"/>
               </w:rPr>
-              <w:t>de Ingreso de Nombres de Usuario.</w:t>
+              <w:t>de Ingreso de Nombres de</w:t>
+            </w:r>
+            <w:r>
+              <w:rPr>
+                <w:noProof/>
+                <w:lang w:eastAsia="es-CL"/>
+              </w:rPr>
+              <w:t>l</w:t>
+            </w:r>
+            <w:r>
+              <w:rPr>
+                <w:noProof/>
+                <w:lang w:eastAsia="es-CL"/>
+              </w:rPr>
+              <w:t xml:space="preserve"> Usuario.</w:t>
             </w:r>
           </w:p>
         </w:tc>
@@ -1302,7 +1316,42 @@
                 <w:noProof/>
                 <w:lang w:eastAsia="es-CL"/>
               </w:rPr>
-              <w:t>DropDawnList de Regiones.</w:t>
+              <w:t>DropD</w:t>
+            </w:r>
+            <w:r>
+              <w:rPr>
+                <w:noProof/>
+                <w:lang w:eastAsia="es-CL"/>
+              </w:rPr>
+              <w:t>o</w:t>
+            </w:r>
+            <w:r>
+              <w:rPr>
+                <w:noProof/>
+                <w:lang w:eastAsia="es-CL"/>
+              </w:rPr>
+              <w:t xml:space="preserve">wnList de </w:t>
+            </w:r>
+            <w:r>
+              <w:rPr>
+                <w:noProof/>
+                <w:lang w:eastAsia="es-CL"/>
+              </w:rPr>
+              <w:t xml:space="preserve">despliege de la lista de Regiones, al cambiar el valor de la lista despliega el </w:t>
+            </w:r>
+            <w:r>
+              <w:rPr>
+                <w:noProof/>
+                <w:lang w:eastAsia="es-CL"/>
+              </w:rPr>
+              <w:t>DropDownList</w:t>
+            </w:r>
+            <w:r>
+              <w:rPr>
+                <w:noProof/>
+                <w:lang w:eastAsia="es-CL"/>
+              </w:rPr>
+              <w:t xml:space="preserve"> de Provincias.</w:t>
             </w:r>
           </w:p>
         </w:tc>
@@ -1347,7 +1396,42 @@
                 <w:noProof/>
                 <w:lang w:eastAsia="es-CL"/>
               </w:rPr>
-              <w:t>DropDawnList de Provincias.</w:t>
+              <w:t xml:space="preserve">DropDownList </w:t>
+            </w:r>
+            <w:r>
+              <w:rPr>
+                <w:noProof/>
+                <w:lang w:eastAsia="es-CL"/>
+              </w:rPr>
+              <w:t xml:space="preserve">de Provincias, desencadenado por el </w:t>
+            </w:r>
+            <w:r>
+              <w:rPr>
+                <w:noProof/>
+                <w:lang w:eastAsia="es-CL"/>
+              </w:rPr>
+              <w:t>DropDownList</w:t>
+            </w:r>
+            <w:r>
+              <w:rPr>
+                <w:noProof/>
+                <w:lang w:eastAsia="es-CL"/>
+              </w:rPr>
+              <w:t xml:space="preserve"> Regiones, al cambiar el valor de la lista despliega el </w:t>
+            </w:r>
+            <w:r>
+              <w:rPr>
+                <w:noProof/>
+                <w:lang w:eastAsia="es-CL"/>
+              </w:rPr>
+              <w:t>DropDownList</w:t>
+            </w:r>
+            <w:r>
+              <w:rPr>
+                <w:noProof/>
+                <w:lang w:eastAsia="es-CL"/>
+              </w:rPr>
+              <w:t xml:space="preserve"> de Comunas</w:t>
             </w:r>
           </w:p>
         </w:tc>
@@ -1392,7 +1476,28 @@
                 <w:noProof/>
                 <w:lang w:eastAsia="es-CL"/>
               </w:rPr>
-              <w:t>DropDawnList de Comunas.</w:t>
+              <w:t xml:space="preserve">DropDownList </w:t>
+            </w:r>
+            <w:r>
+              <w:rPr>
+                <w:noProof/>
+                <w:lang w:eastAsia="es-CL"/>
+              </w:rPr>
+              <w:t xml:space="preserve">de Comunas, desencadenado por el </w:t>
+            </w:r>
+            <w:r>
+              <w:rPr>
+                <w:noProof/>
+                <w:lang w:eastAsia="es-CL"/>
+              </w:rPr>
+              <w:t>DropDownList</w:t>
+            </w:r>
+            <w:r>
+              <w:rPr>
+                <w:noProof/>
+                <w:lang w:eastAsia="es-CL"/>
+              </w:rPr>
+              <w:t xml:space="preserve"> Provincias, muestra una lista de regiones.</w:t>
             </w:r>
           </w:p>
         </w:tc>
@@ -1510,7 +1615,7 @@
                 <w:noProof/>
                 <w:lang w:eastAsia="es-CL"/>
               </w:rPr>
-              <w:t>de Ingreso de Email de Usuario.</w:t>
+              <w:t>de Ingreso de Email de Usuario, se valida un formato de correo valido xx@xx.xx</w:t>
             </w:r>
           </w:p>
         </w:tc>
@@ -1555,7 +1660,14 @@
                 <w:noProof/>
                 <w:lang w:eastAsia="es-CL"/>
               </w:rPr>
-              <w:t>DropDawnList de Roles de Acceso de Usuario.</w:t>
+              <w:t xml:space="preserve">DropDownList </w:t>
+            </w:r>
+            <w:r>
+              <w:rPr>
+                <w:noProof/>
+                <w:lang w:eastAsia="es-CL"/>
+              </w:rPr>
+              <w:t>de Roles de Acceso de Usuario, carga la lista de roles disponibles, para el usuario ya registrado, este aparece deshabilitado, no así al registrar un nuevo usuario.</w:t>
             </w:r>
           </w:p>
         </w:tc>
@@ -1666,7 +1778,14 @@
                 <w:noProof/>
                 <w:lang w:eastAsia="es-CL"/>
               </w:rPr>
-              <w:t xml:space="preserve"> Cancelar que te enví</w:t>
+              <w:t xml:space="preserve"> Cancelar, desencadena un mensaje de validación, al confirmar que </w:t>
+            </w:r>
+            <w:r>
+              <w:rPr>
+                <w:noProof/>
+                <w:lang w:eastAsia="es-CL"/>
+              </w:rPr>
+              <w:t>enví</w:t>
             </w:r>
             <w:r>
               <w:rPr>
@@ -1732,7 +1851,42 @@
                 <w:noProof/>
                 <w:lang w:eastAsia="es-CL"/>
               </w:rPr>
-              <w:t xml:space="preserve">r y Actualizar datos de Usuario y guarda los cambios en la base de datos. </w:t>
+              <w:t>r /</w:t>
+            </w:r>
+            <w:r>
+              <w:rPr>
+                <w:noProof/>
+                <w:lang w:eastAsia="es-CL"/>
+              </w:rPr>
+              <w:t xml:space="preserve">Actualizar </w:t>
+            </w:r>
+            <w:r>
+              <w:rPr>
+                <w:noProof/>
+                <w:lang w:eastAsia="es-CL"/>
+              </w:rPr>
+              <w:t xml:space="preserve">Usuario, guarda </w:t>
+            </w:r>
+            <w:r>
+              <w:rPr>
+                <w:noProof/>
+                <w:lang w:eastAsia="es-CL"/>
+              </w:rPr>
+              <w:t xml:space="preserve">los </w:t>
+            </w:r>
+            <w:r>
+              <w:rPr>
+                <w:noProof/>
+                <w:lang w:eastAsia="es-CL"/>
+              </w:rPr>
+              <w:t>datos</w:t>
+            </w:r>
+            <w:r>
+              <w:rPr>
+                <w:noProof/>
+                <w:lang w:eastAsia="es-CL"/>
+              </w:rPr>
+              <w:t xml:space="preserve"> en la base de datos. </w:t>
             </w:r>
           </w:p>
           <w:p>
@@ -1754,34 +1908,6 @@
       </w:tr>
     </w:tbl>
     <w:p/>
-    <w:p>
-      <w:pPr>
-        <w:rPr>
-          <w:b/>
-        </w:rPr>
-      </w:pPr>
-    </w:p>
-    <w:p>
-      <w:pPr>
-        <w:rPr>
-          <w:b/>
-        </w:rPr>
-      </w:pPr>
-    </w:p>
-    <w:p>
-      <w:pPr>
-        <w:rPr>
-          <w:b/>
-        </w:rPr>
-      </w:pPr>
-    </w:p>
-    <w:p>
-      <w:pPr>
-        <w:rPr>
-          <w:b/>
-        </w:rPr>
-      </w:pPr>
-    </w:p>
     <w:p>
       <w:pPr>
         <w:rPr>
@@ -1853,7 +1979,7 @@
                     </pic:cNvPicPr>
                   </pic:nvPicPr>
                   <pic:blipFill>
-                    <a:blip r:embed="rId7">
+                    <a:blip r:embed="rId8">
                       <a:extLst>
                         <a:ext uri="{28A0092B-C50C-407E-A947-70E740481C1C}">
                           <a14:useLocalDpi xmlns:a14="http://schemas.microsoft.com/office/drawing/2010/main" val="0"/>
@@ -1893,7 +2019,7 @@
       </w:tblPr>
       <w:tblGrid>
         <w:gridCol w:w="966"/>
-        <w:gridCol w:w="7862"/>
+        <w:gridCol w:w="7982"/>
       </w:tblGrid>
       <w:tr>
         <w:tc>
@@ -1982,7 +2108,21 @@
                 <w:noProof/>
                 <w:lang w:eastAsia="es-CL"/>
               </w:rPr>
-              <w:t>LinkButton de Ingreso a Registrar No Conformidad.</w:t>
+              <w:t xml:space="preserve">LinkButton de Ingreso a </w:t>
+            </w:r>
+            <w:r>
+              <w:rPr>
+                <w:noProof/>
+                <w:lang w:eastAsia="es-CL"/>
+              </w:rPr>
+              <w:t xml:space="preserve">la vista </w:t>
+            </w:r>
+            <w:r>
+              <w:rPr>
+                <w:noProof/>
+                <w:lang w:eastAsia="es-CL"/>
+              </w:rPr>
+              <w:t>Registrar No Conformidad.</w:t>
             </w:r>
           </w:p>
         </w:tc>
@@ -2041,7 +2181,14 @@
                 <w:noProof/>
                 <w:lang w:eastAsia="es-CL"/>
               </w:rPr>
-              <w:t>de Incidencias de Etapa de Análisis.</w:t>
+              <w:t xml:space="preserve">de Incidencias en </w:t>
+            </w:r>
+            <w:r>
+              <w:rPr>
+                <w:noProof/>
+                <w:lang w:eastAsia="es-CL"/>
+              </w:rPr>
+              <w:t>Etapa de Análisis.</w:t>
             </w:r>
           </w:p>
         </w:tc>
@@ -2100,7 +2247,14 @@
                 <w:noProof/>
                 <w:lang w:eastAsia="es-CL"/>
               </w:rPr>
-              <w:t>de Incidencias de Etapa de Evaluación de Cumplimiento de Acciones.</w:t>
+              <w:t>de Incidencias en</w:t>
+            </w:r>
+            <w:r>
+              <w:rPr>
+                <w:noProof/>
+                <w:lang w:eastAsia="es-CL"/>
+              </w:rPr>
+              <w:t xml:space="preserve"> Etapa de Evaluación de Cumplimiento de Acciones.</w:t>
             </w:r>
           </w:p>
         </w:tc>
@@ -2218,7 +2372,7 @@
                     </pic:cNvPicPr>
                   </pic:nvPicPr>
                   <pic:blipFill>
-                    <a:blip r:embed="rId8">
+                    <a:blip r:embed="rId9">
                       <a:extLst>
                         <a:ext uri="{28A0092B-C50C-407E-A947-70E740481C1C}">
                           <a14:useLocalDpi xmlns:a14="http://schemas.microsoft.com/office/drawing/2010/main" val="0"/>
@@ -2258,7 +2412,7 @@
       </w:tblPr>
       <w:tblGrid>
         <w:gridCol w:w="966"/>
-        <w:gridCol w:w="7862"/>
+        <w:gridCol w:w="7982"/>
       </w:tblGrid>
       <w:tr>
         <w:tc>
@@ -2347,7 +2501,28 @@
                 <w:noProof/>
                 <w:lang w:eastAsia="es-CL"/>
               </w:rPr>
-              <w:t>DropDawnList de selección de Tipo de Incidencia.</w:t>
+              <w:t>DropDownList</w:t>
+            </w:r>
+            <w:r>
+              <w:rPr>
+                <w:noProof/>
+                <w:lang w:eastAsia="es-CL"/>
+              </w:rPr>
+              <w:t xml:space="preserve"> </w:t>
+            </w:r>
+            <w:r>
+              <w:rPr>
+                <w:noProof/>
+                <w:lang w:eastAsia="es-CL"/>
+              </w:rPr>
+              <w:t xml:space="preserve"> </w:t>
+            </w:r>
+            <w:r>
+              <w:rPr>
+                <w:noProof/>
+                <w:lang w:eastAsia="es-CL"/>
+              </w:rPr>
+              <w:t>de selección de Tipo de Incidencia.</w:t>
             </w:r>
           </w:p>
         </w:tc>
@@ -2392,7 +2567,28 @@
                 <w:noProof/>
                 <w:lang w:eastAsia="es-CL"/>
               </w:rPr>
-              <w:t>DropDawnList de selección de Modo de Detección.</w:t>
+              <w:t xml:space="preserve">DropDownList </w:t>
+            </w:r>
+            <w:r>
+              <w:rPr>
+                <w:noProof/>
+                <w:lang w:eastAsia="es-CL"/>
+              </w:rPr>
+              <w:t xml:space="preserve"> </w:t>
+            </w:r>
+            <w:r>
+              <w:rPr>
+                <w:noProof/>
+                <w:lang w:eastAsia="es-CL"/>
+              </w:rPr>
+              <w:t>de</w:t>
+            </w:r>
+            <w:r>
+              <w:rPr>
+                <w:noProof/>
+                <w:lang w:eastAsia="es-CL"/>
+              </w:rPr>
+              <w:t xml:space="preserve"> selección de Modo de Detección de la incidencia.</w:t>
             </w:r>
           </w:p>
         </w:tc>
@@ -2483,7 +2679,21 @@
                 <w:noProof/>
                 <w:lang w:eastAsia="es-CL"/>
               </w:rPr>
-              <w:t>Campo de texto de ingreso del Area Afectada.</w:t>
+              <w:t xml:space="preserve">Campo de texto de </w:t>
+            </w:r>
+            <w:r>
+              <w:rPr>
+                <w:noProof/>
+                <w:lang w:eastAsia="es-CL"/>
+              </w:rPr>
+              <w:t xml:space="preserve">ingreso del </w:t>
+            </w:r>
+            <w:r>
+              <w:rPr>
+                <w:noProof/>
+                <w:lang w:eastAsia="es-CL"/>
+              </w:rPr>
+              <w:t>Area Afectada.</w:t>
             </w:r>
           </w:p>
         </w:tc>
@@ -2632,7 +2842,14 @@
                 <w:noProof/>
                 <w:lang w:eastAsia="es-CL"/>
               </w:rPr>
-              <w:t xml:space="preserve"> que te env</w:t>
+              <w:t xml:space="preserve">, tras validar que se desea salir, </w:t>
+            </w:r>
+            <w:r>
+              <w:rPr>
+                <w:noProof/>
+                <w:lang w:eastAsia="es-CL"/>
+              </w:rPr>
+              <w:t>env</w:t>
             </w:r>
             <w:r>
               <w:rPr>
@@ -2691,14 +2908,35 @@
                 <w:noProof/>
                 <w:lang w:eastAsia="es-CL"/>
               </w:rPr>
-              <w:t>Botón Ingresar que registra todos los datos de la No Conformidad</w:t>
-            </w:r>
-            <w:r>
-              <w:rPr>
-                <w:noProof/>
-                <w:lang w:eastAsia="es-CL"/>
-              </w:rPr>
-              <w:t xml:space="preserve"> y guarda los datos en la base de datos.</w:t>
+              <w:t>Botón Ingresar</w:t>
+            </w:r>
+            <w:r>
+              <w:rPr>
+                <w:noProof/>
+                <w:lang w:eastAsia="es-CL"/>
+              </w:rPr>
+              <w:t>,</w:t>
+            </w:r>
+            <w:r>
+              <w:rPr>
+                <w:noProof/>
+                <w:lang w:eastAsia="es-CL"/>
+              </w:rPr>
+              <w:t xml:space="preserve"> registra todos los datos de la No Conformidad</w:t>
+            </w:r>
+            <w:r>
+              <w:rPr>
+                <w:noProof/>
+                <w:lang w:eastAsia="es-CL"/>
+              </w:rPr>
+              <w:t xml:space="preserve"> y los guarda </w:t>
+            </w:r>
+            <w:r>
+              <w:rPr>
+                <w:noProof/>
+                <w:lang w:eastAsia="es-CL"/>
+              </w:rPr>
+              <w:t>en la base de datos.</w:t>
             </w:r>
           </w:p>
           <w:p>
@@ -2800,7 +3038,7 @@
                     </pic:cNvPicPr>
                   </pic:nvPicPr>
                   <pic:blipFill>
-                    <a:blip r:embed="rId9">
+                    <a:blip r:embed="rId10">
                       <a:extLst>
                         <a:ext uri="{28A0092B-C50C-407E-A947-70E740481C1C}">
                           <a14:useLocalDpi xmlns:a14="http://schemas.microsoft.com/office/drawing/2010/main" val="0"/>
@@ -2840,7 +3078,7 @@
       </w:tblPr>
       <w:tblGrid>
         <w:gridCol w:w="966"/>
-        <w:gridCol w:w="7862"/>
+        <w:gridCol w:w="7982"/>
       </w:tblGrid>
       <w:tr>
         <w:tc>
@@ -2981,7 +3219,21 @@
                 <w:noProof/>
                 <w:lang w:eastAsia="es-CL"/>
               </w:rPr>
-              <w:t>desabilitado. Se lee el Detalle de la No Conformidad.</w:t>
+              <w:t xml:space="preserve">desabilitado. </w:t>
+            </w:r>
+            <w:r>
+              <w:rPr>
+                <w:noProof/>
+                <w:lang w:eastAsia="es-CL"/>
+              </w:rPr>
+              <w:t xml:space="preserve">Muestra el detalle </w:t>
+            </w:r>
+            <w:r>
+              <w:rPr>
+                <w:noProof/>
+                <w:lang w:eastAsia="es-CL"/>
+              </w:rPr>
+              <w:t>de la No Conformidad.</w:t>
             </w:r>
           </w:p>
         </w:tc>
@@ -3071,7 +3323,21 @@
                 <w:noProof/>
                 <w:lang w:eastAsia="es-CL"/>
               </w:rPr>
-              <w:t>Botón Cancelar que te envia a la vista principal del Modulo de Control de Servicio No Conforme “GestionIncidencias.aspx”.</w:t>
+              <w:t>Botón Cancelar que</w:t>
+            </w:r>
+            <w:r>
+              <w:rPr>
+                <w:noProof/>
+                <w:lang w:eastAsia="es-CL"/>
+              </w:rPr>
+              <w:t xml:space="preserve"> tras validar la salida, enví</w:t>
+            </w:r>
+            <w:r>
+              <w:rPr>
+                <w:noProof/>
+                <w:lang w:eastAsia="es-CL"/>
+              </w:rPr>
+              <w:t>a a la vista principal del Modulo de Control de Servicio No Conforme “GestionIncidencias.aspx”.</w:t>
             </w:r>
           </w:p>
         </w:tc>
@@ -3116,7 +3382,21 @@
                 <w:noProof/>
                 <w:lang w:eastAsia="es-CL"/>
               </w:rPr>
-              <w:t>Botón Invalidar que invalida la No Conformidad y cambia el estado de la Incidencia a “Rechazada”.</w:t>
+              <w:t>Botón Invalidar</w:t>
+            </w:r>
+            <w:r>
+              <w:rPr>
+                <w:noProof/>
+                <w:lang w:eastAsia="es-CL"/>
+              </w:rPr>
+              <w:t>,</w:t>
+            </w:r>
+            <w:r>
+              <w:rPr>
+                <w:noProof/>
+                <w:lang w:eastAsia="es-CL"/>
+              </w:rPr>
+              <w:t xml:space="preserve"> invalida la No Conformidad y cambia el estado de la Incidencia a “Rechazada”.</w:t>
             </w:r>
           </w:p>
         </w:tc>
@@ -3161,7 +3441,7 @@
                 <w:noProof/>
                 <w:lang w:eastAsia="es-CL"/>
               </w:rPr>
-              <w:t>Botón Ingresar que solo se utiliza en el Análisis de las Causas.</w:t>
+              <w:t>Botón Ingresar, si no se han llenado los datosde Análisis de las Causas no tiene ninguna acción.</w:t>
             </w:r>
           </w:p>
         </w:tc>
@@ -3233,7 +3513,6 @@
           <w:noProof/>
           <w:lang w:eastAsia="es-CL"/>
         </w:rPr>
-        <w:lastRenderedPageBreak/>
         <w:t>VISTA DE ANALISIS DE NO CONFORMIDADES</w:t>
       </w:r>
     </w:p>
@@ -3278,7 +3557,7 @@
                     </pic:cNvPicPr>
                   </pic:nvPicPr>
                   <pic:blipFill>
-                    <a:blip r:embed="rId10">
+                    <a:blip r:embed="rId11">
                       <a:extLst>
                         <a:ext uri="{28A0092B-C50C-407E-A947-70E740481C1C}">
                           <a14:useLocalDpi xmlns:a14="http://schemas.microsoft.com/office/drawing/2010/main" val="0"/>
@@ -3318,7 +3597,7 @@
       </w:tblPr>
       <w:tblGrid>
         <w:gridCol w:w="966"/>
-        <w:gridCol w:w="7862"/>
+        <w:gridCol w:w="7982"/>
       </w:tblGrid>
       <w:tr>
         <w:tc>
@@ -3407,7 +3686,14 @@
                 <w:noProof/>
                 <w:lang w:eastAsia="es-CL"/>
               </w:rPr>
-              <w:t>Panel desplegable de Información de la No Conformidad.</w:t>
+              <w:t>Panel desplegable de I</w:t>
+            </w:r>
+            <w:r>
+              <w:rPr>
+                <w:noProof/>
+                <w:lang w:eastAsia="es-CL"/>
+              </w:rPr>
+              <w:t>nformación de la No Conformidad (Vista Anterior).</w:t>
             </w:r>
           </w:p>
         </w:tc>
@@ -3722,7 +4008,14 @@
                 <w:noProof/>
                 <w:lang w:eastAsia="es-CL"/>
               </w:rPr>
-              <w:t>Botón Cancelar que te envia a la vista principal del Modulo de Control de Servicio No Conforme “GestionIncidencias.aspx”.</w:t>
+              <w:t>Botón Cancelar que enví</w:t>
+            </w:r>
+            <w:r>
+              <w:rPr>
+                <w:noProof/>
+                <w:lang w:eastAsia="es-CL"/>
+              </w:rPr>
+              <w:t>a a la vista principal del Modulo de Control de Servicio No Conforme “GestionIncidencias.aspx”.</w:t>
             </w:r>
           </w:p>
         </w:tc>
@@ -3812,7 +4105,14 @@
                 <w:noProof/>
                 <w:lang w:eastAsia="es-CL"/>
               </w:rPr>
-              <w:t>Botón Ingresar que registra El Análisis de las Causas y guarda los datos en la base de datos.</w:t>
+              <w:t>Botón Ingresar que registra El Análisis de las Causas y guard</w:t>
+            </w:r>
+            <w:r>
+              <w:rPr>
+                <w:noProof/>
+                <w:lang w:eastAsia="es-CL"/>
+              </w:rPr>
+              <w:t>a los datos en la base de datos, cambia el estado de la incidencia. Finaliza el proceso de análisis.</w:t>
             </w:r>
           </w:p>
           <w:p>
@@ -3844,33 +4144,6 @@
     <w:p>
       <w:pPr>
         <w:rPr>
-          <w:noProof/>
-          <w:lang w:eastAsia="es-CL"/>
-        </w:rPr>
-      </w:pPr>
-    </w:p>
-    <w:p>
-      <w:pPr>
-        <w:rPr>
-          <w:b/>
-          <w:noProof/>
-          <w:lang w:eastAsia="es-CL"/>
-        </w:rPr>
-      </w:pPr>
-    </w:p>
-    <w:p>
-      <w:pPr>
-        <w:rPr>
-          <w:b/>
-          <w:noProof/>
-          <w:lang w:eastAsia="es-CL"/>
-        </w:rPr>
-      </w:pPr>
-    </w:p>
-    <w:p>
-      <w:pPr>
-        <w:rPr>
-          <w:b/>
           <w:noProof/>
           <w:lang w:eastAsia="es-CL"/>
         </w:rPr>
@@ -3935,6 +4208,7 @@
           <w:noProof/>
           <w:lang w:eastAsia="es-CL"/>
         </w:rPr>
+        <w:lastRenderedPageBreak/>
         <w:t>VISTA PRINCIPAL DEL SEGUIMIENTO DE LAS INCIDENCIAS</w:t>
       </w:r>
     </w:p>
@@ -3987,7 +4261,7 @@
                     </pic:cNvPicPr>
                   </pic:nvPicPr>
                   <pic:blipFill>
-                    <a:blip r:embed="rId11">
+                    <a:blip r:embed="rId12">
                       <a:extLst>
                         <a:ext uri="{28A0092B-C50C-407E-A947-70E740481C1C}">
                           <a14:useLocalDpi xmlns:a14="http://schemas.microsoft.com/office/drawing/2010/main" val="0"/>
@@ -4027,7 +4301,7 @@
       </w:tblPr>
       <w:tblGrid>
         <w:gridCol w:w="966"/>
-        <w:gridCol w:w="7862"/>
+        <w:gridCol w:w="7982"/>
       </w:tblGrid>
       <w:tr>
         <w:tc>
@@ -4161,7 +4435,14 @@
                 <w:noProof/>
                 <w:lang w:eastAsia="es-CL"/>
               </w:rPr>
-              <w:t>Panel de Acciones Correctivas.</w:t>
+              <w:t>Panel de</w:t>
+            </w:r>
+            <w:r>
+              <w:rPr>
+                <w:noProof/>
+                <w:lang w:eastAsia="es-CL"/>
+              </w:rPr>
+              <w:t xml:space="preserve"> Información de las Acciones Correctivas (análisis de causas), ingresadas en la vista anterior.</w:t>
             </w:r>
           </w:p>
         </w:tc>
@@ -4258,7 +4539,14 @@
                 <w:noProof/>
                 <w:lang w:eastAsia="es-CL"/>
               </w:rPr>
-              <w:t>CheckBoxList de las Acciones Correctivas.</w:t>
+              <w:t>CheckBoxL</w:t>
+            </w:r>
+            <w:r>
+              <w:rPr>
+                <w:noProof/>
+                <w:lang w:eastAsia="es-CL"/>
+              </w:rPr>
+              <w:t>ist de las Acciones Correctivas,ingresadas anteriormente.</w:t>
             </w:r>
           </w:p>
         </w:tc>
@@ -4303,7 +4591,14 @@
                 <w:noProof/>
                 <w:lang w:eastAsia="es-CL"/>
               </w:rPr>
-              <w:t>Campo de texto para describir Observaciones de las acciones correctivas.</w:t>
+              <w:t>Campo de texto para describir Observacio</w:t>
+            </w:r>
+            <w:r>
+              <w:rPr>
+                <w:noProof/>
+                <w:lang w:eastAsia="es-CL"/>
+              </w:rPr>
+              <w:t>nes de las acciones correctivas realizadas.</w:t>
             </w:r>
           </w:p>
         </w:tc>
@@ -4355,7 +4650,14 @@
                 <w:noProof/>
                 <w:lang w:eastAsia="es-CL"/>
               </w:rPr>
-              <w:t>Cancelar que te enví</w:t>
+              <w:t xml:space="preserve">Cancelar que </w:t>
+            </w:r>
+            <w:r>
+              <w:rPr>
+                <w:noProof/>
+                <w:lang w:eastAsia="es-CL"/>
+              </w:rPr>
+              <w:t>enví</w:t>
             </w:r>
             <w:r>
               <w:rPr>
@@ -4414,10 +4716,29 @@
                 <w:noProof/>
                 <w:lang w:eastAsia="es-CL"/>
               </w:rPr>
-              <w:t xml:space="preserve"> que envia la incidencia al Análisis de la No Conformidad y cambia su estado a Re-Análisis.</w:t>
-            </w:r>
-            <w:bookmarkStart w:id="0" w:name="_GoBack"/>
-            <w:bookmarkEnd w:id="0"/>
+              <w:t xml:space="preserve"> que</w:t>
+            </w:r>
+            <w:r>
+              <w:rPr>
+                <w:noProof/>
+                <w:lang w:eastAsia="es-CL"/>
+              </w:rPr>
+              <w:t xml:space="preserve"> cambia el estado de la incidencia y la</w:t>
+            </w:r>
+            <w:r>
+              <w:rPr>
+                <w:noProof/>
+                <w:lang w:eastAsia="es-CL"/>
+              </w:rPr>
+              <w:t xml:space="preserve"> envia</w:t>
+            </w:r>
+            <w:r>
+              <w:rPr>
+                <w:noProof/>
+                <w:lang w:eastAsia="es-CL"/>
+              </w:rPr>
+              <w:t xml:space="preserve"> a la etapa de Análisis de la No Conformidad.</w:t>
+            </w:r>
           </w:p>
         </w:tc>
       </w:tr>
@@ -4475,7 +4796,21 @@
                 <w:noProof/>
                 <w:lang w:eastAsia="es-CL"/>
               </w:rPr>
-              <w:t>y cambia su estdo a Finalizada.</w:t>
+              <w:t>y cambia su est</w:t>
+            </w:r>
+            <w:r>
+              <w:rPr>
+                <w:noProof/>
+                <w:lang w:eastAsia="es-CL"/>
+              </w:rPr>
+              <w:t>a</w:t>
+            </w:r>
+            <w:r>
+              <w:rPr>
+                <w:noProof/>
+                <w:lang w:eastAsia="es-CL"/>
+              </w:rPr>
+              <w:t>do a Finalizada.</w:t>
             </w:r>
           </w:p>
         </w:tc>
@@ -4484,68 +4819,6 @@
     <w:p>
       <w:pPr>
         <w:rPr>
-          <w:noProof/>
-          <w:lang w:eastAsia="es-CL"/>
-        </w:rPr>
-      </w:pPr>
-    </w:p>
-    <w:p>
-      <w:pPr>
-        <w:rPr>
-          <w:noProof/>
-          <w:lang w:eastAsia="es-CL"/>
-        </w:rPr>
-      </w:pPr>
-    </w:p>
-    <w:p>
-      <w:pPr>
-        <w:rPr>
-          <w:b/>
-          <w:noProof/>
-          <w:lang w:eastAsia="es-CL"/>
-        </w:rPr>
-      </w:pPr>
-    </w:p>
-    <w:p>
-      <w:pPr>
-        <w:rPr>
-          <w:b/>
-          <w:noProof/>
-          <w:lang w:eastAsia="es-CL"/>
-        </w:rPr>
-      </w:pPr>
-    </w:p>
-    <w:p>
-      <w:pPr>
-        <w:rPr>
-          <w:b/>
-          <w:noProof/>
-          <w:lang w:eastAsia="es-CL"/>
-        </w:rPr>
-      </w:pPr>
-    </w:p>
-    <w:p>
-      <w:pPr>
-        <w:rPr>
-          <w:b/>
-          <w:noProof/>
-          <w:lang w:eastAsia="es-CL"/>
-        </w:rPr>
-      </w:pPr>
-    </w:p>
-    <w:p>
-      <w:pPr>
-        <w:rPr>
-          <w:b/>
-          <w:noProof/>
-          <w:lang w:eastAsia="es-CL"/>
-        </w:rPr>
-      </w:pPr>
-    </w:p>
-    <w:p>
-      <w:pPr>
-        <w:rPr>
-          <w:b/>
           <w:noProof/>
           <w:lang w:eastAsia="es-CL"/>
         </w:rPr>
@@ -4574,7 +4847,6 @@
           <w:noProof/>
           <w:lang w:eastAsia="es-CL"/>
         </w:rPr>
-        <w:lastRenderedPageBreak/>
         <w:t>MENSAJES DE VALIDACION</w:t>
       </w:r>
     </w:p>
@@ -4600,7 +4872,7 @@
                     <pic:cNvPicPr/>
                   </pic:nvPicPr>
                   <pic:blipFill rotWithShape="1">
-                    <a:blip r:embed="rId12"/>
+                    <a:blip r:embed="rId13"/>
                     <a:srcRect l="48031" t="29584" r="32281" b="64680"/>
                     <a:stretch/>
                   </pic:blipFill>
@@ -4636,7 +4908,17 @@
         <w:t>v</w:t>
       </w:r>
       <w:r>
-        <w:t>alidación de selección de algún elemento de un DropDawnList.</w:t>
+        <w:t xml:space="preserve">alidación de selección de algún elemento de un </w:t>
+      </w:r>
+      <w:r>
+        <w:rPr>
+          <w:noProof/>
+          <w:lang w:eastAsia="es-CL"/>
+        </w:rPr>
+        <w:t>DropDownList</w:t>
+      </w:r>
+      <w:r>
+        <w:t>.</w:t>
       </w:r>
     </w:p>
     <w:p/>
@@ -4662,7 +4944,7 @@
                     <pic:cNvPicPr/>
                   </pic:nvPicPr>
                   <pic:blipFill rotWithShape="1">
-                    <a:blip r:embed="rId13"/>
+                    <a:blip r:embed="rId14"/>
                     <a:srcRect l="47861" t="48601" r="37712" b="45059"/>
                     <a:stretch/>
                   </pic:blipFill>
@@ -4702,6 +4984,7 @@
           <w:noProof/>
           <w:lang w:eastAsia="es-CL"/>
         </w:rPr>
+        <w:lastRenderedPageBreak/>
         <w:drawing>
           <wp:inline distT="0" distB="0" distL="0" distR="0" wp14:anchorId="73D8142A" wp14:editId="177CE389">
             <wp:extent cx="2656699" cy="819150"/>
@@ -4718,7 +5001,7 @@
                     <pic:cNvPicPr/>
                   </pic:nvPicPr>
                   <pic:blipFill rotWithShape="1">
-                    <a:blip r:embed="rId14"/>
+                    <a:blip r:embed="rId15"/>
                     <a:srcRect l="47861" t="48602" r="31772" b="40229"/>
                     <a:stretch/>
                   </pic:blipFill>
@@ -4774,7 +5057,7 @@
                     <pic:cNvPicPr/>
                   </pic:nvPicPr>
                   <pic:blipFill rotWithShape="1">
-                    <a:blip r:embed="rId15"/>
+                    <a:blip r:embed="rId16"/>
                     <a:srcRect l="31059" t="68827" r="60455" b="27551"/>
                     <a:stretch/>
                   </pic:blipFill>
@@ -4806,6 +5089,8 @@
       <w:r>
         <w:t>Mensaje de validación que el Email es incorrecto.</w:t>
       </w:r>
+      <w:bookmarkStart w:id="0" w:name="_GoBack"/>
+      <w:bookmarkEnd w:id="0"/>
     </w:p>
     <w:p/>
     <w:p>
@@ -4830,7 +5115,7 @@
                     <pic:cNvPicPr/>
                   </pic:nvPicPr>
                   <pic:blipFill rotWithShape="1">
-                    <a:blip r:embed="rId16"/>
+                    <a:blip r:embed="rId17"/>
                     <a:srcRect l="27834" t="11471" r="27869" b="64078"/>
                     <a:stretch/>
                   </pic:blipFill>
@@ -4896,7 +5181,7 @@
                     <pic:cNvPicPr/>
                   </pic:nvPicPr>
                   <pic:blipFill rotWithShape="1">
-                    <a:blip r:embed="rId17"/>
+                    <a:blip r:embed="rId18"/>
                     <a:srcRect l="36490" t="7245" r="36637" b="72832"/>
                     <a:stretch/>
                   </pic:blipFill>
@@ -4946,7 +5231,7 @@
 </file>
 
 <file path=word/styles.xml><?xml version="1.0" encoding="utf-8"?>
-<w:styles xmlns:mc="http://schemas.openxmlformats.org/markup-compatibility/2006" xmlns:r="http://schemas.openxmlformats.org/officeDocument/2006/relationships" xmlns:w="http://schemas.openxmlformats.org/wordprocessingml/2006/main" xmlns:w14="http://schemas.microsoft.com/office/word/2010/wordml" xmlns:w15="http://schemas.microsoft.com/office/word/2012/wordml" mc:Ignorable="w14 w15">
+<w:styles xmlns:mc="http://schemas.openxmlformats.org/markup-compatibility/2006" xmlns:r="http://schemas.openxmlformats.org/officeDocument/2006/relationships" xmlns:w="http://schemas.openxmlformats.org/wordprocessingml/2006/main" xmlns:w14="http://schemas.microsoft.com/office/word/2010/wordml" mc:Ignorable="w14">
   <w:docDefaults>
     <w:rPrDefault>
       <w:rPr>
@@ -4962,378 +5247,144 @@
       </w:pPr>
     </w:pPrDefault>
   </w:docDefaults>
-  <w:latentStyles w:defLockedState="0" w:defUIPriority="99" w:defSemiHidden="0" w:defUnhideWhenUsed="0" w:defQFormat="0" w:count="371">
-    <w:lsdException w:name="Normal" w:uiPriority="0" w:qFormat="1"/>
-    <w:lsdException w:name="heading 1" w:uiPriority="9" w:qFormat="1"/>
-    <w:lsdException w:name="heading 2" w:semiHidden="1" w:uiPriority="9" w:unhideWhenUsed="1" w:qFormat="1"/>
-    <w:lsdException w:name="heading 3" w:semiHidden="1" w:uiPriority="9" w:unhideWhenUsed="1" w:qFormat="1"/>
-    <w:lsdException w:name="heading 4" w:semiHidden="1" w:uiPriority="9" w:unhideWhenUsed="1" w:qFormat="1"/>
-    <w:lsdException w:name="heading 5" w:semiHidden="1" w:uiPriority="9" w:unhideWhenUsed="1" w:qFormat="1"/>
-    <w:lsdException w:name="heading 6" w:semiHidden="1" w:uiPriority="9" w:unhideWhenUsed="1" w:qFormat="1"/>
-    <w:lsdException w:name="heading 7" w:semiHidden="1" w:uiPriority="9" w:unhideWhenUsed="1" w:qFormat="1"/>
-    <w:lsdException w:name="heading 8" w:semiHidden="1" w:uiPriority="9" w:unhideWhenUsed="1" w:qFormat="1"/>
-    <w:lsdException w:name="heading 9" w:semiHidden="1" w:uiPriority="9" w:unhideWhenUsed="1" w:qFormat="1"/>
-    <w:lsdException w:name="index 1" w:semiHidden="1" w:unhideWhenUsed="1"/>
-    <w:lsdException w:name="index 2" w:semiHidden="1" w:unhideWhenUsed="1"/>
-    <w:lsdException w:name="index 3" w:semiHidden="1" w:unhideWhenUsed="1"/>
-    <w:lsdException w:name="index 4" w:semiHidden="1" w:unhideWhenUsed="1"/>
-    <w:lsdException w:name="index 5" w:semiHidden="1" w:unhideWhenUsed="1"/>
-    <w:lsdException w:name="index 6" w:semiHidden="1" w:unhideWhenUsed="1"/>
-    <w:lsdException w:name="index 7" w:semiHidden="1" w:unhideWhenUsed="1"/>
-    <w:lsdException w:name="index 8" w:semiHidden="1" w:unhideWhenUsed="1"/>
-    <w:lsdException w:name="index 9" w:semiHidden="1" w:unhideWhenUsed="1"/>
-    <w:lsdException w:name="toc 1" w:semiHidden="1" w:uiPriority="39" w:unhideWhenUsed="1"/>
-    <w:lsdException w:name="toc 2" w:semiHidden="1" w:uiPriority="39" w:unhideWhenUsed="1"/>
-    <w:lsdException w:name="toc 3" w:semiHidden="1" w:uiPriority="39" w:unhideWhenUsed="1"/>
-    <w:lsdException w:name="toc 4" w:semiHidden="1" w:uiPriority="39" w:unhideWhenUsed="1"/>
-    <w:lsdException w:name="toc 5" w:semiHidden="1" w:uiPriority="39" w:unhideWhenUsed="1"/>
-    <w:lsdException w:name="toc 6" w:semiHidden="1" w:uiPriority="39" w:unhideWhenUsed="1"/>
-    <w:lsdException w:name="toc 7" w:semiHidden="1" w:uiPriority="39" w:unhideWhenUsed="1"/>
-    <w:lsdException w:name="toc 8" w:semiHidden="1" w:uiPriority="39" w:unhideWhenUsed="1"/>
-    <w:lsdException w:name="toc 9" w:semiHidden="1" w:uiPriority="39" w:unhideWhenUsed="1"/>
-    <w:lsdException w:name="Normal Indent" w:semiHidden="1" w:unhideWhenUsed="1"/>
-    <w:lsdException w:name="footnote text" w:semiHidden="1" w:unhideWhenUsed="1"/>
-    <w:lsdException w:name="annotation text" w:semiHidden="1" w:unhideWhenUsed="1"/>
-    <w:lsdException w:name="header" w:semiHidden="1" w:unhideWhenUsed="1"/>
-    <w:lsdException w:name="footer" w:semiHidden="1" w:unhideWhenUsed="1"/>
-    <w:lsdException w:name="index heading" w:semiHidden="1" w:unhideWhenUsed="1"/>
-    <w:lsdException w:name="caption" w:semiHidden="1" w:uiPriority="35" w:unhideWhenUsed="1" w:qFormat="1"/>
-    <w:lsdException w:name="table of figures" w:semiHidden="1" w:unhideWhenUsed="1"/>
-    <w:lsdException w:name="envelope address" w:semiHidden="1" w:unhideWhenUsed="1"/>
-    <w:lsdException w:name="envelope return" w:semiHidden="1" w:unhideWhenUsed="1"/>
-    <w:lsdException w:name="footnote reference" w:semiHidden="1" w:unhideWhenUsed="1"/>
-    <w:lsdException w:name="annotation reference" w:semiHidden="1" w:unhideWhenUsed="1"/>
-    <w:lsdException w:name="line number" w:semiHidden="1" w:unhideWhenUsed="1"/>
-    <w:lsdException w:name="page number" w:semiHidden="1" w:unhideWhenUsed="1"/>
-    <w:lsdException w:name="endnote reference" w:semiHidden="1" w:unhideWhenUsed="1"/>
-    <w:lsdException w:name="endnote text" w:semiHidden="1" w:unhideWhenUsed="1"/>
-    <w:lsdException w:name="table of authorities" w:semiHidden="1" w:unhideWhenUsed="1"/>
-    <w:lsdException w:name="macro" w:semiHidden="1" w:unhideWhenUsed="1"/>
-    <w:lsdException w:name="toa heading" w:semiHidden="1" w:unhideWhenUsed="1"/>
-    <w:lsdException w:name="List" w:semiHidden="1" w:unhideWhenUsed="1"/>
-    <w:lsdException w:name="List Bullet" w:semiHidden="1" w:unhideWhenUsed="1"/>
-    <w:lsdException w:name="List Number" w:semiHidden="1" w:unhideWhenUsed="1"/>
-    <w:lsdException w:name="List 2" w:semiHidden="1" w:unhideWhenUsed="1"/>
-    <w:lsdException w:name="List 3" w:semiHidden="1" w:unhideWhenUsed="1"/>
-    <w:lsdException w:name="List 4" w:semiHidden="1" w:unhideWhenUsed="1"/>
-    <w:lsdException w:name="List 5" w:semiHidden="1" w:unhideWhenUsed="1"/>
-    <w:lsdException w:name="List Bullet 2" w:semiHidden="1" w:unhideWhenUsed="1"/>
-    <w:lsdException w:name="List Bullet 3" w:semiHidden="1" w:unhideWhenUsed="1"/>
-    <w:lsdException w:name="List Bullet 4" w:semiHidden="1" w:unhideWhenUsed="1"/>
-    <w:lsdException w:name="List Bullet 5" w:semiHidden="1" w:unhideWhenUsed="1"/>
-    <w:lsdException w:name="List Number 2" w:semiHidden="1" w:unhideWhenUsed="1"/>
-    <w:lsdException w:name="List Number 3" w:semiHidden="1" w:unhideWhenUsed="1"/>
-    <w:lsdException w:name="List Number 4" w:semiHidden="1" w:unhideWhenUsed="1"/>
-    <w:lsdException w:name="List Number 5" w:semiHidden="1" w:unhideWhenUsed="1"/>
-    <w:lsdException w:name="Title" w:uiPriority="10" w:qFormat="1"/>
-    <w:lsdException w:name="Closing" w:semiHidden="1" w:unhideWhenUsed="1"/>
-    <w:lsdException w:name="Signature" w:semiHidden="1" w:unhideWhenUsed="1"/>
-    <w:lsdException w:name="Default Paragraph Font" w:semiHidden="1" w:uiPriority="1" w:unhideWhenUsed="1"/>
-    <w:lsdException w:name="Body Text" w:semiHidden="1" w:unhideWhenUsed="1"/>
-    <w:lsdException w:name="Body Text Indent" w:semiHidden="1" w:unhideWhenUsed="1"/>
-    <w:lsdException w:name="List Continue" w:semiHidden="1" w:unhideWhenUsed="1"/>
-    <w:lsdException w:name="List Continue 2" w:semiHidden="1" w:unhideWhenUsed="1"/>
-    <w:lsdException w:name="List Continue 3" w:semiHidden="1" w:unhideWhenUsed="1"/>
-    <w:lsdException w:name="List Continue 4" w:semiHidden="1" w:unhideWhenUsed="1"/>
-    <w:lsdException w:name="List Continue 5" w:semiHidden="1" w:unhideWhenUsed="1"/>
-    <w:lsdException w:name="Message Header" w:semiHidden="1" w:unhideWhenUsed="1"/>
-    <w:lsdException w:name="Subtitle" w:uiPriority="11" w:qFormat="1"/>
-    <w:lsdException w:name="Salutation" w:semiHidden="1" w:unhideWhenUsed="1"/>
-    <w:lsdException w:name="Date" w:semiHidden="1" w:unhideWhenUsed="1"/>
-    <w:lsdException w:name="Body Text First Indent" w:semiHidden="1" w:unhideWhenUsed="1"/>
-    <w:lsdException w:name="Body Text First Indent 2" w:semiHidden="1" w:unhideWhenUsed="1"/>
-    <w:lsdException w:name="Note Heading" w:semiHidden="1" w:unhideWhenUsed="1"/>
-    <w:lsdException w:name="Body Text 2" w:semiHidden="1" w:unhideWhenUsed="1"/>
-    <w:lsdException w:name="Body Text 3" w:semiHidden="1" w:unhideWhenUsed="1"/>
-    <w:lsdException w:name="Body Text Indent 2" w:semiHidden="1" w:unhideWhenUsed="1"/>
-    <w:lsdException w:name="Body Text Indent 3" w:semiHidden="1" w:unhideWhenUsed="1"/>
-    <w:lsdException w:name="Block Text" w:semiHidden="1" w:unhideWhenUsed="1"/>
-    <w:lsdException w:name="Hyperlink" w:semiHidden="1" w:unhideWhenUsed="1"/>
-    <w:lsdException w:name="FollowedHyperlink" w:semiHidden="1" w:unhideWhenUsed="1"/>
-    <w:lsdException w:name="Strong" w:uiPriority="22" w:qFormat="1"/>
-    <w:lsdException w:name="Emphasis" w:uiPriority="20" w:qFormat="1"/>
-    <w:lsdException w:name="Document Map" w:semiHidden="1" w:unhideWhenUsed="1"/>
-    <w:lsdException w:name="Plain Text" w:semiHidden="1" w:unhideWhenUsed="1"/>
-    <w:lsdException w:name="E-mail Signature" w:semiHidden="1" w:unhideWhenUsed="1"/>
-    <w:lsdException w:name="HTML Top of Form" w:semiHidden="1" w:unhideWhenUsed="1"/>
-    <w:lsdException w:name="HTML Bottom of Form" w:semiHidden="1" w:unhideWhenUsed="1"/>
-    <w:lsdException w:name="Normal (Web)" w:semiHidden="1" w:unhideWhenUsed="1"/>
-    <w:lsdException w:name="HTML Acronym" w:semiHidden="1" w:unhideWhenUsed="1"/>
-    <w:lsdException w:name="HTML Address" w:semiHidden="1" w:unhideWhenUsed="1"/>
-    <w:lsdException w:name="HTML Cite" w:semiHidden="1" w:unhideWhenUsed="1"/>
-    <w:lsdException w:name="HTML Code" w:semiHidden="1" w:unhideWhenUsed="1"/>
-    <w:lsdException w:name="HTML Definition" w:semiHidden="1" w:unhideWhenUsed="1"/>
-    <w:lsdException w:name="HTML Keyboard" w:semiHidden="1" w:unhideWhenUsed="1"/>
-    <w:lsdException w:name="HTML Preformatted" w:semiHidden="1" w:unhideWhenUsed="1"/>
-    <w:lsdException w:name="HTML Sample" w:semiHidden="1" w:unhideWhenUsed="1"/>
-    <w:lsdException w:name="HTML Typewriter" w:semiHidden="1" w:unhideWhenUsed="1"/>
-    <w:lsdException w:name="HTML Variable" w:semiHidden="1" w:unhideWhenUsed="1"/>
-    <w:lsdException w:name="Normal Table" w:semiHidden="1" w:unhideWhenUsed="1"/>
-    <w:lsdException w:name="annotation subject" w:semiHidden="1" w:unhideWhenUsed="1"/>
-    <w:lsdException w:name="No List" w:semiHidden="1" w:unhideWhenUsed="1"/>
-    <w:lsdException w:name="Outline List 1" w:semiHidden="1" w:unhideWhenUsed="1"/>
-    <w:lsdException w:name="Outline List 2" w:semiHidden="1" w:unhideWhenUsed="1"/>
-    <w:lsdException w:name="Outline List 3" w:semiHidden="1" w:unhideWhenUsed="1"/>
-    <w:lsdException w:name="Table Simple 1" w:semiHidden="1" w:unhideWhenUsed="1"/>
-    <w:lsdException w:name="Table Simple 2" w:semiHidden="1" w:unhideWhenUsed="1"/>
-    <w:lsdException w:name="Table Simple 3" w:semiHidden="1" w:unhideWhenUsed="1"/>
-    <w:lsdException w:name="Table Classic 1" w:semiHidden="1" w:unhideWhenUsed="1"/>
-    <w:lsdException w:name="Table Classic 2" w:semiHidden="1" w:unhideWhenUsed="1"/>
-    <w:lsdException w:name="Table Classic 3" w:semiHidden="1" w:unhideWhenUsed="1"/>
-    <w:lsdException w:name="Table Classic 4" w:semiHidden="1" w:unhideWhenUsed="1"/>
-    <w:lsdException w:name="Table Colorful 1" w:semiHidden="1" w:unhideWhenUsed="1"/>
-    <w:lsdException w:name="Table Colorful 2" w:semiHidden="1" w:unhideWhenUsed="1"/>
-    <w:lsdException w:name="Table Colorful 3" w:semiHidden="1" w:unhideWhenUsed="1"/>
-    <w:lsdException w:name="Table Columns 1" w:semiHidden="1" w:unhideWhenUsed="1"/>
-    <w:lsdException w:name="Table Columns 2" w:semiHidden="1" w:unhideWhenUsed="1"/>
-    <w:lsdException w:name="Table Columns 3" w:semiHidden="1" w:unhideWhenUsed="1"/>
-    <w:lsdException w:name="Table Columns 4" w:semiHidden="1" w:unhideWhenUsed="1"/>
-    <w:lsdException w:name="Table Columns 5" w:semiHidden="1" w:unhideWhenUsed="1"/>
-    <w:lsdException w:name="Table Grid 1" w:semiHidden="1" w:unhideWhenUsed="1"/>
-    <w:lsdException w:name="Table Grid 2" w:semiHidden="1" w:unhideWhenUsed="1"/>
-    <w:lsdException w:name="Table Grid 3" w:semiHidden="1" w:unhideWhenUsed="1"/>
-    <w:lsdException w:name="Table Grid 4" w:semiHidden="1" w:unhideWhenUsed="1"/>
-    <w:lsdException w:name="Table Grid 5" w:semiHidden="1" w:unhideWhenUsed="1"/>
-    <w:lsdException w:name="Table Grid 6" w:semiHidden="1" w:unhideWhenUsed="1"/>
-    <w:lsdException w:name="Table Grid 7" w:semiHidden="1" w:unhideWhenUsed="1"/>
-    <w:lsdException w:name="Table Grid 8" w:semiHidden="1" w:unhideWhenUsed="1"/>
-    <w:lsdException w:name="Table List 1" w:semiHidden="1" w:unhideWhenUsed="1"/>
-    <w:lsdException w:name="Table List 2" w:semiHidden="1" w:unhideWhenUsed="1"/>
-    <w:lsdException w:name="Table List 3" w:semiHidden="1" w:unhideWhenUsed="1"/>
-    <w:lsdException w:name="Table List 4" w:semiHidden="1" w:unhideWhenUsed="1"/>
-    <w:lsdException w:name="Table List 5" w:semiHidden="1" w:unhideWhenUsed="1"/>
-    <w:lsdException w:name="Table List 6" w:semiHidden="1" w:unhideWhenUsed="1"/>
-    <w:lsdException w:name="Table List 7" w:semiHidden="1" w:unhideWhenUsed="1"/>
-    <w:lsdException w:name="Table List 8" w:semiHidden="1" w:unhideWhenUsed="1"/>
-    <w:lsdException w:name="Table 3D effects 1" w:semiHidden="1" w:unhideWhenUsed="1"/>
-    <w:lsdException w:name="Table 3D effects 2" w:semiHidden="1" w:unhideWhenUsed="1"/>
-    <w:lsdException w:name="Table 3D effects 3" w:semiHidden="1" w:unhideWhenUsed="1"/>
-    <w:lsdException w:name="Table Contemporary" w:semiHidden="1" w:unhideWhenUsed="1"/>
-    <w:lsdException w:name="Table Elegant" w:semiHidden="1" w:unhideWhenUsed="1"/>
-    <w:lsdException w:name="Table Professional" w:semiHidden="1" w:unhideWhenUsed="1"/>
-    <w:lsdException w:name="Table Subtle 1" w:semiHidden="1" w:unhideWhenUsed="1"/>
-    <w:lsdException w:name="Table Subtle 2" w:semiHidden="1" w:unhideWhenUsed="1"/>
-    <w:lsdException w:name="Table Web 1" w:semiHidden="1" w:unhideWhenUsed="1"/>
-    <w:lsdException w:name="Table Web 2" w:semiHidden="1" w:unhideWhenUsed="1"/>
-    <w:lsdException w:name="Table Web 3" w:semiHidden="1" w:unhideWhenUsed="1"/>
-    <w:lsdException w:name="Balloon Text" w:semiHidden="1" w:unhideWhenUsed="1"/>
-    <w:lsdException w:name="Table Grid" w:uiPriority="39"/>
-    <w:lsdException w:name="Table Theme" w:semiHidden="1" w:unhideWhenUsed="1"/>
-    <w:lsdException w:name="Placeholder Text" w:semiHidden="1"/>
-    <w:lsdException w:name="No Spacing" w:uiPriority="1" w:qFormat="1"/>
-    <w:lsdException w:name="Light Shading" w:uiPriority="60"/>
-    <w:lsdException w:name="Light List" w:uiPriority="61"/>
-    <w:lsdException w:name="Light Grid" w:uiPriority="62"/>
-    <w:lsdException w:name="Medium Shading 1" w:uiPriority="63"/>
-    <w:lsdException w:name="Medium Shading 2" w:uiPriority="64"/>
-    <w:lsdException w:name="Medium List 1" w:uiPriority="65"/>
-    <w:lsdException w:name="Medium List 2" w:uiPriority="66"/>
-    <w:lsdException w:name="Medium Grid 1" w:uiPriority="67"/>
-    <w:lsdException w:name="Medium Grid 2" w:uiPriority="68"/>
-    <w:lsdException w:name="Medium Grid 3" w:uiPriority="69"/>
-    <w:lsdException w:name="Dark List" w:uiPriority="70"/>
-    <w:lsdException w:name="Colorful Shading" w:uiPriority="71"/>
-    <w:lsdException w:name="Colorful List" w:uiPriority="72"/>
-    <w:lsdException w:name="Colorful Grid" w:uiPriority="73"/>
-    <w:lsdException w:name="Light Shading Accent 1" w:uiPriority="60"/>
-    <w:lsdException w:name="Light List Accent 1" w:uiPriority="61"/>
-    <w:lsdException w:name="Light Grid Accent 1" w:uiPriority="62"/>
-    <w:lsdException w:name="Medium Shading 1 Accent 1" w:uiPriority="63"/>
-    <w:lsdException w:name="Medium Shading 2 Accent 1" w:uiPriority="64"/>
-    <w:lsdException w:name="Medium List 1 Accent 1" w:uiPriority="65"/>
-    <w:lsdException w:name="Revision" w:semiHidden="1"/>
-    <w:lsdException w:name="List Paragraph" w:uiPriority="34" w:qFormat="1"/>
-    <w:lsdException w:name="Quote" w:uiPriority="29" w:qFormat="1"/>
-    <w:lsdException w:name="Intense Quote" w:uiPriority="30" w:qFormat="1"/>
-    <w:lsdException w:name="Medium List 2 Accent 1" w:uiPriority="66"/>
-    <w:lsdException w:name="Medium Grid 1 Accent 1" w:uiPriority="67"/>
-    <w:lsdException w:name="Medium Grid 2 Accent 1" w:uiPriority="68"/>
-    <w:lsdException w:name="Medium Grid 3 Accent 1" w:uiPriority="69"/>
-    <w:lsdException w:name="Dark List Accent 1" w:uiPriority="70"/>
-    <w:lsdException w:name="Colorful Shading Accent 1" w:uiPriority="71"/>
-    <w:lsdException w:name="Colorful List Accent 1" w:uiPriority="72"/>
-    <w:lsdException w:name="Colorful Grid Accent 1" w:uiPriority="73"/>
-    <w:lsdException w:name="Light Shading Accent 2" w:uiPriority="60"/>
-    <w:lsdException w:name="Light List Accent 2" w:uiPriority="61"/>
-    <w:lsdException w:name="Light Grid Accent 2" w:uiPriority="62"/>
-    <w:lsdException w:name="Medium Shading 1 Accent 2" w:uiPriority="63"/>
-    <w:lsdException w:name="Medium Shading 2 Accent 2" w:uiPriority="64"/>
-    <w:lsdException w:name="Medium List 1 Accent 2" w:uiPriority="65"/>
-    <w:lsdException w:name="Medium List 2 Accent 2" w:uiPriority="66"/>
-    <w:lsdException w:name="Medium Grid 1 Accent 2" w:uiPriority="67"/>
-    <w:lsdException w:name="Medium Grid 2 Accent 2" w:uiPriority="68"/>
-    <w:lsdException w:name="Medium Grid 3 Accent 2" w:uiPriority="69"/>
-    <w:lsdException w:name="Dark List Accent 2" w:uiPriority="70"/>
-    <w:lsdException w:name="Colorful Shading Accent 2" w:uiPriority="71"/>
-    <w:lsdException w:name="Colorful List Accent 2" w:uiPriority="72"/>
-    <w:lsdException w:name="Colorful Grid Accent 2" w:uiPriority="73"/>
-    <w:lsdException w:name="Light Shading Accent 3" w:uiPriority="60"/>
-    <w:lsdException w:name="Light List Accent 3" w:uiPriority="61"/>
-    <w:lsdException w:name="Light Grid Accent 3" w:uiPriority="62"/>
-    <w:lsdException w:name="Medium Shading 1 Accent 3" w:uiPriority="63"/>
-    <w:lsdException w:name="Medium Shading 2 Accent 3" w:uiPriority="64"/>
-    <w:lsdException w:name="Medium List 1 Accent 3" w:uiPriority="65"/>
-    <w:lsdException w:name="Medium List 2 Accent 3" w:uiPriority="66"/>
-    <w:lsdException w:name="Medium Grid 1 Accent 3" w:uiPriority="67"/>
-    <w:lsdException w:name="Medium Grid 2 Accent 3" w:uiPriority="68"/>
-    <w:lsdException w:name="Medium Grid 3 Accent 3" w:uiPriority="69"/>
-    <w:lsdException w:name="Dark List Accent 3" w:uiPriority="70"/>
-    <w:lsdException w:name="Colorful Shading Accent 3" w:uiPriority="71"/>
-    <w:lsdException w:name="Colorful List Accent 3" w:uiPriority="72"/>
-    <w:lsdException w:name="Colorful Grid Accent 3" w:uiPriority="73"/>
-    <w:lsdException w:name="Light Shading Accent 4" w:uiPriority="60"/>
-    <w:lsdException w:name="Light List Accent 4" w:uiPriority="61"/>
-    <w:lsdException w:name="Light Grid Accent 4" w:uiPriority="62"/>
-    <w:lsdException w:name="Medium Shading 1 Accent 4" w:uiPriority="63"/>
-    <w:lsdException w:name="Medium Shading 2 Accent 4" w:uiPriority="64"/>
-    <w:lsdException w:name="Medium List 1 Accent 4" w:uiPriority="65"/>
-    <w:lsdException w:name="Medium List 2 Accent 4" w:uiPriority="66"/>
-    <w:lsdException w:name="Medium Grid 1 Accent 4" w:uiPriority="67"/>
-    <w:lsdException w:name="Medium Grid 2 Accent 4" w:uiPriority="68"/>
-    <w:lsdException w:name="Medium Grid 3 Accent 4" w:uiPriority="69"/>
-    <w:lsdException w:name="Dark List Accent 4" w:uiPriority="70"/>
-    <w:lsdException w:name="Colorful Shading Accent 4" w:uiPriority="71"/>
-    <w:lsdException w:name="Colorful List Accent 4" w:uiPriority="72"/>
-    <w:lsdException w:name="Colorful Grid Accent 4" w:uiPriority="73"/>
-    <w:lsdException w:name="Light Shading Accent 5" w:uiPriority="60"/>
-    <w:lsdException w:name="Light List Accent 5" w:uiPriority="61"/>
-    <w:lsdException w:name="Light Grid Accent 5" w:uiPriority="62"/>
-    <w:lsdException w:name="Medium Shading 1 Accent 5" w:uiPriority="63"/>
-    <w:lsdException w:name="Medium Shading 2 Accent 5" w:uiPriority="64"/>
-    <w:lsdException w:name="Medium List 1 Accent 5" w:uiPriority="65"/>
-    <w:lsdException w:name="Medium List 2 Accent 5" w:uiPriority="66"/>
-    <w:lsdException w:name="Medium Grid 1 Accent 5" w:uiPriority="67"/>
-    <w:lsdException w:name="Medium Grid 2 Accent 5" w:uiPriority="68"/>
-    <w:lsdException w:name="Medium Grid 3 Accent 5" w:uiPriority="69"/>
-    <w:lsdException w:name="Dark List Accent 5" w:uiPriority="70"/>
-    <w:lsdException w:name="Colorful Shading Accent 5" w:uiPriority="71"/>
-    <w:lsdException w:name="Colorful List Accent 5" w:uiPriority="72"/>
-    <w:lsdException w:name="Colorful Grid Accent 5" w:uiPriority="73"/>
-    <w:lsdException w:name="Light Shading Accent 6" w:uiPriority="60"/>
-    <w:lsdException w:name="Light List Accent 6" w:uiPriority="61"/>
-    <w:lsdException w:name="Light Grid Accent 6" w:uiPriority="62"/>
-    <w:lsdException w:name="Medium Shading 1 Accent 6" w:uiPriority="63"/>
-    <w:lsdException w:name="Medium Shading 2 Accent 6" w:uiPriority="64"/>
-    <w:lsdException w:name="Medium List 1 Accent 6" w:uiPriority="65"/>
-    <w:lsdException w:name="Medium List 2 Accent 6" w:uiPriority="66"/>
-    <w:lsdException w:name="Medium Grid 1 Accent 6" w:uiPriority="67"/>
-    <w:lsdException w:name="Medium Grid 2 Accent 6" w:uiPriority="68"/>
-    <w:lsdException w:name="Medium Grid 3 Accent 6" w:uiPriority="69"/>
-    <w:lsdException w:name="Dark List Accent 6" w:uiPriority="70"/>
-    <w:lsdException w:name="Colorful Shading Accent 6" w:uiPriority="71"/>
-    <w:lsdException w:name="Colorful List Accent 6" w:uiPriority="72"/>
-    <w:lsdException w:name="Colorful Grid Accent 6" w:uiPriority="73"/>
-    <w:lsdException w:name="Subtle Emphasis" w:uiPriority="19" w:qFormat="1"/>
-    <w:lsdException w:name="Intense Emphasis" w:uiPriority="21" w:qFormat="1"/>
-    <w:lsdException w:name="Subtle Reference" w:uiPriority="31" w:qFormat="1"/>
-    <w:lsdException w:name="Intense Reference" w:uiPriority="32" w:qFormat="1"/>
-    <w:lsdException w:name="Book Title" w:uiPriority="33" w:qFormat="1"/>
-    <w:lsdException w:name="Bibliography" w:semiHidden="1" w:uiPriority="37" w:unhideWhenUsed="1"/>
-    <w:lsdException w:name="TOC Heading" w:semiHidden="1" w:uiPriority="39" w:unhideWhenUsed="1" w:qFormat="1"/>
-    <w:lsdException w:name="Plain Table 1" w:uiPriority="41"/>
-    <w:lsdException w:name="Plain Table 2" w:uiPriority="42"/>
-    <w:lsdException w:name="Plain Table 3" w:uiPriority="43"/>
-    <w:lsdException w:name="Plain Table 4" w:uiPriority="44"/>
-    <w:lsdException w:name="Plain Table 5" w:uiPriority="45"/>
-    <w:lsdException w:name="Grid Table Light" w:uiPriority="40"/>
-    <w:lsdException w:name="Grid Table 1 Light" w:uiPriority="46"/>
-    <w:lsdException w:name="Grid Table 2" w:uiPriority="47"/>
-    <w:lsdException w:name="Grid Table 3" w:uiPriority="48"/>
-    <w:lsdException w:name="Grid Table 4" w:uiPriority="49"/>
-    <w:lsdException w:name="Grid Table 5 Dark" w:uiPriority="50"/>
-    <w:lsdException w:name="Grid Table 6 Colorful" w:uiPriority="51"/>
-    <w:lsdException w:name="Grid Table 7 Colorful" w:uiPriority="52"/>
-    <w:lsdException w:name="Grid Table 1 Light Accent 1" w:uiPriority="46"/>
-    <w:lsdException w:name="Grid Table 2 Accent 1" w:uiPriority="47"/>
-    <w:lsdException w:name="Grid Table 3 Accent 1" w:uiPriority="48"/>
-    <w:lsdException w:name="Grid Table 4 Accent 1" w:uiPriority="49"/>
-    <w:lsdException w:name="Grid Table 5 Dark Accent 1" w:uiPriority="50"/>
-    <w:lsdException w:name="Grid Table 6 Colorful Accent 1" w:uiPriority="51"/>
-    <w:lsdException w:name="Grid Table 7 Colorful Accent 1" w:uiPriority="52"/>
-    <w:lsdException w:name="Grid Table 1 Light Accent 2" w:uiPriority="46"/>
-    <w:lsdException w:name="Grid Table 2 Accent 2" w:uiPriority="47"/>
-    <w:lsdException w:name="Grid Table 3 Accent 2" w:uiPriority="48"/>
-    <w:lsdException w:name="Grid Table 4 Accent 2" w:uiPriority="49"/>
-    <w:lsdException w:name="Grid Table 5 Dark Accent 2" w:uiPriority="50"/>
-    <w:lsdException w:name="Grid Table 6 Colorful Accent 2" w:uiPriority="51"/>
-    <w:lsdException w:name="Grid Table 7 Colorful Accent 2" w:uiPriority="52"/>
-    <w:lsdException w:name="Grid Table 1 Light Accent 3" w:uiPriority="46"/>
-    <w:lsdException w:name="Grid Table 2 Accent 3" w:uiPriority="47"/>
-    <w:lsdException w:name="Grid Table 3 Accent 3" w:uiPriority="48"/>
-    <w:lsdException w:name="Grid Table 4 Accent 3" w:uiPriority="49"/>
-    <w:lsdException w:name="Grid Table 5 Dark Accent 3" w:uiPriority="50"/>
-    <w:lsdException w:name="Grid Table 6 Colorful Accent 3" w:uiPriority="51"/>
-    <w:lsdException w:name="Grid Table 7 Colorful Accent 3" w:uiPriority="52"/>
-    <w:lsdException w:name="Grid Table 1 Light Accent 4" w:uiPriority="46"/>
-    <w:lsdException w:name="Grid Table 2 Accent 4" w:uiPriority="47"/>
-    <w:lsdException w:name="Grid Table 3 Accent 4" w:uiPriority="48"/>
-    <w:lsdException w:name="Grid Table 4 Accent 4" w:uiPriority="49"/>
-    <w:lsdException w:name="Grid Table 5 Dark Accent 4" w:uiPriority="50"/>
-    <w:lsdException w:name="Grid Table 6 Colorful Accent 4" w:uiPriority="51"/>
-    <w:lsdException w:name="Grid Table 7 Colorful Accent 4" w:uiPriority="52"/>
-    <w:lsdException w:name="Grid Table 1 Light Accent 5" w:uiPriority="46"/>
-    <w:lsdException w:name="Grid Table 2 Accent 5" w:uiPriority="47"/>
-    <w:lsdException w:name="Grid Table 3 Accent 5" w:uiPriority="48"/>
-    <w:lsdException w:name="Grid Table 4 Accent 5" w:uiPriority="49"/>
-    <w:lsdException w:name="Grid Table 5 Dark Accent 5" w:uiPriority="50"/>
-    <w:lsdException w:name="Grid Table 6 Colorful Accent 5" w:uiPriority="51"/>
-    <w:lsdException w:name="Grid Table 7 Colorful Accent 5" w:uiPriority="52"/>
-    <w:lsdException w:name="Grid Table 1 Light Accent 6" w:uiPriority="46"/>
-    <w:lsdException w:name="Grid Table 2 Accent 6" w:uiPriority="47"/>
-    <w:lsdException w:name="Grid Table 3 Accent 6" w:uiPriority="48"/>
-    <w:lsdException w:name="Grid Table 4 Accent 6" w:uiPriority="49"/>
-    <w:lsdException w:name="Grid Table 5 Dark Accent 6" w:uiPriority="50"/>
-    <w:lsdException w:name="Grid Table 6 Colorful Accent 6" w:uiPriority="51"/>
-    <w:lsdException w:name="Grid Table 7 Colorful Accent 6" w:uiPriority="52"/>
-    <w:lsdException w:name="List Table 1 Light" w:uiPriority="46"/>
-    <w:lsdException w:name="List Table 2" w:uiPriority="47"/>
-    <w:lsdException w:name="List Table 3" w:uiPriority="48"/>
-    <w:lsdException w:name="List Table 4" w:uiPriority="49"/>
-    <w:lsdException w:name="List Table 5 Dark" w:uiPriority="50"/>
-    <w:lsdException w:name="List Table 6 Colorful" w:uiPriority="51"/>
-    <w:lsdException w:name="List Table 7 Colorful" w:uiPriority="52"/>
-    <w:lsdException w:name="List Table 1 Light Accent 1" w:uiPriority="46"/>
-    <w:lsdException w:name="List Table 2 Accent 1" w:uiPriority="47"/>
-    <w:lsdException w:name="List Table 3 Accent 1" w:uiPriority="48"/>
-    <w:lsdException w:name="List Table 4 Accent 1" w:uiPriority="49"/>
-    <w:lsdException w:name="List Table 5 Dark Accent 1" w:uiPriority="50"/>
-    <w:lsdException w:name="List Table 6 Colorful Accent 1" w:uiPriority="51"/>
-    <w:lsdException w:name="List Table 7 Colorful Accent 1" w:uiPriority="52"/>
-    <w:lsdException w:name="List Table 1 Light Accent 2" w:uiPriority="46"/>
-    <w:lsdException w:name="List Table 2 Accent 2" w:uiPriority="47"/>
-    <w:lsdException w:name="List Table 3 Accent 2" w:uiPriority="48"/>
-    <w:lsdException w:name="List Table 4 Accent 2" w:uiPriority="49"/>
-    <w:lsdException w:name="List Table 5 Dark Accent 2" w:uiPriority="50"/>
-    <w:lsdException w:name="List Table 6 Colorful Accent 2" w:uiPriority="51"/>
-    <w:lsdException w:name="List Table 7 Colorful Accent 2" w:uiPriority="52"/>
-    <w:lsdException w:name="List Table 1 Light Accent 3" w:uiPriority="46"/>
-    <w:lsdException w:name="List Table 2 Accent 3" w:uiPriority="47"/>
-    <w:lsdException w:name="List Table 3 Accent 3" w:uiPriority="48"/>
-    <w:lsdException w:name="List Table 4 Accent 3" w:uiPriority="49"/>
-    <w:lsdException w:name="List Table 5 Dark Accent 3" w:uiPriority="50"/>
-    <w:lsdException w:name="List Table 6 Colorful Accent 3" w:uiPriority="51"/>
-    <w:lsdException w:name="List Table 7 Colorful Accent 3" w:uiPriority="52"/>
-    <w:lsdException w:name="List Table 1 Light Accent 4" w:uiPriority="46"/>
-    <w:lsdException w:name="List Table 2 Accent 4" w:uiPriority="47"/>
-    <w:lsdException w:name="List Table 3 Accent 4" w:uiPriority="48"/>
-    <w:lsdException w:name="List Table 4 Accent 4" w:uiPriority="49"/>
-    <w:lsdException w:name="List Table 5 Dark Accent 4" w:uiPriority="50"/>
-    <w:lsdException w:name="List Table 6 Colorful Accent 4" w:uiPriority="51"/>
-    <w:lsdException w:name="List Table 7 Colorful Accent 4" w:uiPriority="52"/>
-    <w:lsdException w:name="List Table 1 Light Accent 5" w:uiPriority="46"/>
-    <w:lsdException w:name="List Table 2 Accent 5" w:uiPriority="47"/>
-    <w:lsdException w:name="List Table 3 Accent 5" w:uiPriority="48"/>
-    <w:lsdException w:name="List Table 4 Accent 5" w:uiPriority="49"/>
-    <w:lsdException w:name="List Table 5 Dark Accent 5" w:uiPriority="50"/>
-    <w:lsdException w:name="List Table 6 Colorful Accent 5" w:uiPriority="51"/>
-    <w:lsdException w:name="List Table 7 Colorful Accent 5" w:uiPriority="52"/>
-    <w:lsdException w:name="List Table 1 Light Accent 6" w:uiPriority="46"/>
-    <w:lsdException w:name="List Table 2 Accent 6" w:uiPriority="47"/>
-    <w:lsdException w:name="List Table 3 Accent 6" w:uiPriority="48"/>
-    <w:lsdException w:name="List Table 4 Accent 6" w:uiPriority="49"/>
-    <w:lsdException w:name="List Table 5 Dark Accent 6" w:uiPriority="50"/>
-    <w:lsdException w:name="List Table 6 Colorful Accent 6" w:uiPriority="51"/>
-    <w:lsdException w:name="List Table 7 Colorful Accent 6" w:uiPriority="52"/>
+  <w:latentStyles w:defLockedState="0" w:defUIPriority="99" w:defSemiHidden="1" w:defUnhideWhenUsed="1" w:defQFormat="0" w:count="267">
+    <w:lsdException w:name="Normal" w:semiHidden="0" w:uiPriority="0" w:unhideWhenUsed="0" w:qFormat="1"/>
+    <w:lsdException w:name="heading 1" w:semiHidden="0" w:uiPriority="9" w:unhideWhenUsed="0" w:qFormat="1"/>
+    <w:lsdException w:name="heading 2" w:uiPriority="9" w:qFormat="1"/>
+    <w:lsdException w:name="heading 3" w:uiPriority="9" w:qFormat="1"/>
+    <w:lsdException w:name="heading 4" w:uiPriority="9" w:qFormat="1"/>
+    <w:lsdException w:name="heading 5" w:uiPriority="9" w:qFormat="1"/>
+    <w:lsdException w:name="heading 6" w:uiPriority="9" w:qFormat="1"/>
+    <w:lsdException w:name="heading 7" w:uiPriority="9" w:qFormat="1"/>
+    <w:lsdException w:name="heading 8" w:uiPriority="9" w:qFormat="1"/>
+    <w:lsdException w:name="heading 9" w:uiPriority="9" w:qFormat="1"/>
+    <w:lsdException w:name="toc 1" w:uiPriority="39"/>
+    <w:lsdException w:name="toc 2" w:uiPriority="39"/>
+    <w:lsdException w:name="toc 3" w:uiPriority="39"/>
+    <w:lsdException w:name="toc 4" w:uiPriority="39"/>
+    <w:lsdException w:name="toc 5" w:uiPriority="39"/>
+    <w:lsdException w:name="toc 6" w:uiPriority="39"/>
+    <w:lsdException w:name="toc 7" w:uiPriority="39"/>
+    <w:lsdException w:name="toc 8" w:uiPriority="39"/>
+    <w:lsdException w:name="toc 9" w:uiPriority="39"/>
+    <w:lsdException w:name="caption" w:uiPriority="35" w:qFormat="1"/>
+    <w:lsdException w:name="Title" w:semiHidden="0" w:uiPriority="10" w:unhideWhenUsed="0" w:qFormat="1"/>
+    <w:lsdException w:name="Default Paragraph Font" w:uiPriority="1"/>
+    <w:lsdException w:name="Subtitle" w:semiHidden="0" w:uiPriority="11" w:unhideWhenUsed="0" w:qFormat="1"/>
+    <w:lsdException w:name="Strong" w:semiHidden="0" w:uiPriority="22" w:unhideWhenUsed="0" w:qFormat="1"/>
+    <w:lsdException w:name="Emphasis" w:semiHidden="0" w:uiPriority="20" w:unhideWhenUsed="0" w:qFormat="1"/>
+    <w:lsdException w:name="Table Grid" w:semiHidden="0" w:uiPriority="39" w:unhideWhenUsed="0"/>
+    <w:lsdException w:name="Placeholder Text" w:unhideWhenUsed="0"/>
+    <w:lsdException w:name="No Spacing" w:semiHidden="0" w:uiPriority="1" w:unhideWhenUsed="0" w:qFormat="1"/>
+    <w:lsdException w:name="Light Shading" w:semiHidden="0" w:uiPriority="60" w:unhideWhenUsed="0"/>
+    <w:lsdException w:name="Light List" w:semiHidden="0" w:uiPriority="61" w:unhideWhenUsed="0"/>
+    <w:lsdException w:name="Light Grid" w:semiHidden="0" w:uiPriority="62" w:unhideWhenUsed="0"/>
+    <w:lsdException w:name="Medium Shading 1" w:semiHidden="0" w:uiPriority="63" w:unhideWhenUsed="0"/>
+    <w:lsdException w:name="Medium Shading 2" w:semiHidden="0" w:uiPriority="64" w:unhideWhenUsed="0"/>
+    <w:lsdException w:name="Medium List 1" w:semiHidden="0" w:uiPriority="65" w:unhideWhenUsed="0"/>
+    <w:lsdException w:name="Medium List 2" w:semiHidden="0" w:uiPriority="66" w:unhideWhenUsed="0"/>
+    <w:lsdException w:name="Medium Grid 1" w:semiHidden="0" w:uiPriority="67" w:unhideWhenUsed="0"/>
+    <w:lsdException w:name="Medium Grid 2" w:semiHidden="0" w:uiPriority="68" w:unhideWhenUsed="0"/>
+    <w:lsdException w:name="Medium Grid 3" w:semiHidden="0" w:uiPriority="69" w:unhideWhenUsed="0"/>
+    <w:lsdException w:name="Dark List" w:semiHidden="0" w:uiPriority="70" w:unhideWhenUsed="0"/>
+    <w:lsdException w:name="Colorful Shading" w:semiHidden="0" w:uiPriority="71" w:unhideWhenUsed="0"/>
+    <w:lsdException w:name="Colorful List" w:semiHidden="0" w:uiPriority="72" w:unhideWhenUsed="0"/>
+    <w:lsdException w:name="Colorful Grid" w:semiHidden="0" w:uiPriority="73" w:unhideWhenUsed="0"/>
+    <w:lsdException w:name="Light Shading Accent 1" w:semiHidden="0" w:uiPriority="60" w:unhideWhenUsed="0"/>
+    <w:lsdException w:name="Light List Accent 1" w:semiHidden="0" w:uiPriority="61" w:unhideWhenUsed="0"/>
+    <w:lsdException w:name="Light Grid Accent 1" w:semiHidden="0" w:uiPriority="62" w:unhideWhenUsed="0"/>
+    <w:lsdException w:name="Medium Shading 1 Accent 1" w:semiHidden="0" w:uiPriority="63" w:unhideWhenUsed="0"/>
+    <w:lsdException w:name="Medium Shading 2 Accent 1" w:semiHidden="0" w:uiPriority="64" w:unhideWhenUsed="0"/>
+    <w:lsdException w:name="Medium List 1 Accent 1" w:semiHidden="0" w:uiPriority="65" w:unhideWhenUsed="0"/>
+    <w:lsdException w:name="Revision" w:unhideWhenUsed="0"/>
+    <w:lsdException w:name="List Paragraph" w:semiHidden="0" w:uiPriority="34" w:unhideWhenUsed="0" w:qFormat="1"/>
+    <w:lsdException w:name="Quote" w:semiHidden="0" w:uiPriority="29" w:unhideWhenUsed="0" w:qFormat="1"/>
+    <w:lsdException w:name="Intense Quote" w:semiHidden="0" w:uiPriority="30" w:unhideWhenUsed="0" w:qFormat="1"/>
+    <w:lsdException w:name="Medium List 2 Accent 1" w:semiHidden="0" w:uiPriority="66" w:unhideWhenUsed="0"/>
+    <w:lsdException w:name="Medium Grid 1 Accent 1" w:semiHidden="0" w:uiPriority="67" w:unhideWhenUsed="0"/>
+    <w:lsdException w:name="Medium Grid 2 Accent 1" w:semiHidden="0" w:uiPriority="68" w:unhideWhenUsed="0"/>
+    <w:lsdException w:name="Medium Grid 3 Accent 1" w:semiHidden="0" w:uiPriority="69" w:unhideWhenUsed="0"/>
+    <w:lsdException w:name="Dark List Accent 1" w:semiHidden="0" w:uiPriority="70" w:unhideWhenUsed="0"/>
+    <w:lsdException w:name="Colorful Shading Accent 1" w:semiHidden="0" w:uiPriority="71" w:unhideWhenUsed="0"/>
+    <w:lsdException w:name="Colorful List Accent 1" w:semiHidden="0" w:uiPriority="72" w:unhideWhenUsed="0"/>
+    <w:lsdException w:name="Colorful Grid Accent 1" w:semiHidden="0" w:uiPriority="73" w:unhideWhenUsed="0"/>
+    <w:lsdException w:name="Light Shading Accent 2" w:semiHidden="0" w:uiPriority="60" w:unhideWhenUsed="0"/>
+    <w:lsdException w:name="Light List Accent 2" w:semiHidden="0" w:uiPriority="61" w:unhideWhenUsed="0"/>
+    <w:lsdException w:name="Light Grid Accent 2" w:semiHidden="0" w:uiPriority="62" w:unhideWhenUsed="0"/>
+    <w:lsdException w:name="Medium Shading 1 Accent 2" w:semiHidden="0" w:uiPriority="63" w:unhideWhenUsed="0"/>
+    <w:lsdException w:name="Medium Shading 2 Accent 2" w:semiHidden="0" w:uiPriority="64" w:unhideWhenUsed="0"/>
+    <w:lsdException w:name="Medium List 1 Accent 2" w:semiHidden="0" w:uiPriority="65" w:unhideWhenUsed="0"/>
+    <w:lsdException w:name="Medium List 2 Accent 2" w:semiHidden="0" w:uiPriority="66" w:unhideWhenUsed="0"/>
+    <w:lsdException w:name="Medium Grid 1 Accent 2" w:semiHidden="0" w:uiPriority="67" w:unhideWhenUsed="0"/>
+    <w:lsdException w:name="Medium Grid 2 Accent 2" w:semiHidden="0" w:uiPriority="68" w:unhideWhenUsed="0"/>
+    <w:lsdException w:name="Medium Grid 3 Accent 2" w:semiHidden="0" w:uiPriority="69" w:unhideWhenUsed="0"/>
+    <w:lsdException w:name="Dark List Accent 2" w:semiHidden="0" w:uiPriority="70" w:unhideWhenUsed="0"/>
+    <w:lsdException w:name="Colorful Shading Accent 2" w:semiHidden="0" w:uiPriority="71" w:unhideWhenUsed="0"/>
+    <w:lsdException w:name="Colorful List Accent 2" w:semiHidden="0" w:uiPriority="72" w:unhideWhenUsed="0"/>
+    <w:lsdException w:name="Colorful Grid Accent 2" w:semiHidden="0" w:uiPriority="73" w:unhideWhenUsed="0"/>
+    <w:lsdException w:name="Light Shading Accent 3" w:semiHidden="0" w:uiPriority="60" w:unhideWhenUsed="0"/>
+    <w:lsdException w:name="Light List Accent 3" w:semiHidden="0" w:uiPriority="61" w:unhideWhenUsed="0"/>
+    <w:lsdException w:name="Light Grid Accent 3" w:semiHidden="0" w:uiPriority="62" w:unhideWhenUsed="0"/>
+    <w:lsdException w:name="Medium Shading 1 Accent 3" w:semiHidden="0" w:uiPriority="63" w:unhideWhenUsed="0"/>
+    <w:lsdException w:name="Medium Shading 2 Accent 3" w:semiHidden="0" w:uiPriority="64" w:unhideWhenUsed="0"/>
+    <w:lsdException w:name="Medium List 1 Accent 3" w:semiHidden="0" w:uiPriority="65" w:unhideWhenUsed="0"/>
+    <w:lsdException w:name="Medium List 2 Accent 3" w:semiHidden="0" w:uiPriority="66" w:unhideWhenUsed="0"/>
+    <w:lsdException w:name="Medium Grid 1 Accent 3" w:semiHidden="0" w:uiPriority="67" w:unhideWhenUsed="0"/>
+    <w:lsdException w:name="Medium Grid 2 Accent 3" w:semiHidden="0" w:uiPriority="68" w:unhideWhenUsed="0"/>
+    <w:lsdException w:name="Medium Grid 3 Accent 3" w:semiHidden="0" w:uiPriority="69" w:unhideWhenUsed="0"/>
+    <w:lsdException w:name="Dark List Accent 3" w:semiHidden="0" w:uiPriority="70" w:unhideWhenUsed="0"/>
+    <w:lsdException w:name="Colorful Shading Accent 3" w:semiHidden="0" w:uiPriority="71" w:unhideWhenUsed="0"/>
+    <w:lsdException w:name="Colorful List Accent 3" w:semiHidden="0" w:uiPriority="72" w:unhideWhenUsed="0"/>
+    <w:lsdException w:name="Colorful Grid Accent 3" w:semiHidden="0" w:uiPriority="73" w:unhideWhenUsed="0"/>
+    <w:lsdException w:name="Light Shading Accent 4" w:semiHidden="0" w:uiPriority="60" w:unhideWhenUsed="0"/>
+    <w:lsdException w:name="Light List Accent 4" w:semiHidden="0" w:uiPriority="61" w:unhideWhenUsed="0"/>
+    <w:lsdException w:name="Light Grid Accent 4" w:semiHidden="0" w:uiPriority="62" w:unhideWhenUsed="0"/>
+    <w:lsdException w:name="Medium Shading 1 Accent 4" w:semiHidden="0" w:uiPriority="63" w:unhideWhenUsed="0"/>
+    <w:lsdException w:name="Medium Shading 2 Accent 4" w:semiHidden="0" w:uiPriority="64" w:unhideWhenUsed="0"/>
+    <w:lsdException w:name="Medium List 1 Accent 4" w:semiHidden="0" w:uiPriority="65" w:unhideWhenUsed="0"/>
+    <w:lsdException w:name="Medium List 2 Accent 4" w:semiHidden="0" w:uiPriority="66" w:unhideWhenUsed="0"/>
+    <w:lsdException w:name="Medium Grid 1 Accent 4" w:semiHidden="0" w:uiPriority="67" w:unhideWhenUsed="0"/>
+    <w:lsdException w:name="Medium Grid 2 Accent 4" w:semiHidden="0" w:uiPriority="68" w:unhideWhenUsed="0"/>
+    <w:lsdException w:name="Medium Grid 3 Accent 4" w:semiHidden="0" w:uiPriority="69" w:unhideWhenUsed="0"/>
+    <w:lsdException w:name="Dark List Accent 4" w:semiHidden="0" w:uiPriority="70" w:unhideWhenUsed="0"/>
+    <w:lsdException w:name="Colorful Shading Accent 4" w:semiHidden="0" w:uiPriority="71" w:unhideWhenUsed="0"/>
+    <w:lsdException w:name="Colorful List Accent 4" w:semiHidden="0" w:uiPriority="72" w:unhideWhenUsed="0"/>
+    <w:lsdException w:name="Colorful Grid Accent 4" w:semiHidden="0" w:uiPriority="73" w:unhideWhenUsed="0"/>
+    <w:lsdException w:name="Light Shading Accent 5" w:semiHidden="0" w:uiPriority="60" w:unhideWhenUsed="0"/>
+    <w:lsdException w:name="Light List Accent 5" w:semiHidden="0" w:uiPriority="61" w:unhideWhenUsed="0"/>
+    <w:lsdException w:name="Light Grid Accent 5" w:semiHidden="0" w:uiPriority="62" w:unhideWhenUsed="0"/>
+    <w:lsdException w:name="Medium Shading 1 Accent 5" w:semiHidden="0" w:uiPriority="63" w:unhideWhenUsed="0"/>
+    <w:lsdException w:name="Medium Shading 2 Accent 5" w:semiHidden="0" w:uiPriority="64" w:unhideWhenUsed="0"/>
+    <w:lsdException w:name="Medium List 1 Accent 5" w:semiHidden="0" w:uiPriority="65" w:unhideWhenUsed="0"/>
+    <w:lsdException w:name="Medium List 2 Accent 5" w:semiHidden="0" w:uiPriority="66" w:unhideWhenUsed="0"/>
+    <w:lsdException w:name="Medium Grid 1 Accent 5" w:semiHidden="0" w:uiPriority="67" w:unhideWhenUsed="0"/>
+    <w:lsdException w:name="Medium Grid 2 Accent 5" w:semiHidden="0" w:uiPriority="68" w:unhideWhenUsed="0"/>
+    <w:lsdException w:name="Medium Grid 3 Accent 5" w:semiHidden="0" w:uiPriority="69" w:unhideWhenUsed="0"/>
+    <w:lsdException w:name="Dark List Accent 5" w:semiHidden="0" w:uiPriority="70" w:unhideWhenUsed="0"/>
+    <w:lsdException w:name="Colorful Shading Accent 5" w:semiHidden="0" w:uiPriority="71" w:unhideWhenUsed="0"/>
+    <w:lsdException w:name="Colorful List Accent 5" w:semiHidden="0" w:uiPriority="72" w:unhideWhenUsed="0"/>
+    <w:lsdException w:name="Colorful Grid Accent 5" w:semiHidden="0" w:uiPriority="73" w:unhideWhenUsed="0"/>
+    <w:lsdException w:name="Light Shading Accent 6" w:semiHidden="0" w:uiPriority="60" w:unhideWhenUsed="0"/>
+    <w:lsdException w:name="Light List Accent 6" w:semiHidden="0" w:uiPriority="61" w:unhideWhenUsed="0"/>
+    <w:lsdException w:name="Light Grid Accent 6" w:semiHidden="0" w:uiPriority="62" w:unhideWhenUsed="0"/>
+    <w:lsdException w:name="Medium Shading 1 Accent 6" w:semiHidden="0" w:uiPriority="63" w:unhideWhenUsed="0"/>
+    <w:lsdException w:name="Medium Shading 2 Accent 6" w:semiHidden="0" w:uiPriority="64" w:unhideWhenUsed="0"/>
+    <w:lsdException w:name="Medium List 1 Accent 6" w:semiHidden="0" w:uiPriority="65" w:unhideWhenUsed="0"/>
+    <w:lsdException w:name="Medium List 2 Accent 6" w:semiHidden="0" w:uiPriority="66" w:unhideWhenUsed="0"/>
+    <w:lsdException w:name="Medium Grid 1 Accent 6" w:semiHidden="0" w:uiPriority="67" w:unhideWhenUsed="0"/>
+    <w:lsdException w:name="Medium Grid 2 Accent 6" w:semiHidden="0" w:uiPriority="68" w:unhideWhenUsed="0"/>
+    <w:lsdException w:name="Medium Grid 3 Accent 6" w:semiHidden="0" w:uiPriority="69" w:unhideWhenUsed="0"/>
+    <w:lsdException w:name="Dark List Accent 6" w:semiHidden="0" w:uiPriority="70" w:unhideWhenUsed="0"/>
+    <w:lsdException w:name="Colorful Shading Accent 6" w:semiHidden="0" w:uiPriority="71" w:unhideWhenUsed="0"/>
+    <w:lsdException w:name="Colorful List Accent 6" w:semiHidden="0" w:uiPriority="72" w:unhideWhenUsed="0"/>
+    <w:lsdException w:name="Colorful Grid Accent 6" w:semiHidden="0" w:uiPriority="73" w:unhideWhenUsed="0"/>
+    <w:lsdException w:name="Subtle Emphasis" w:semiHidden="0" w:uiPriority="19" w:unhideWhenUsed="0" w:qFormat="1"/>
+    <w:lsdException w:name="Intense Emphasis" w:semiHidden="0" w:uiPriority="21" w:unhideWhenUsed="0" w:qFormat="1"/>
+    <w:lsdException w:name="Subtle Reference" w:semiHidden="0" w:uiPriority="31" w:unhideWhenUsed="0" w:qFormat="1"/>
+    <w:lsdException w:name="Intense Reference" w:semiHidden="0" w:uiPriority="32" w:unhideWhenUsed="0" w:qFormat="1"/>
+    <w:lsdException w:name="Book Title" w:semiHidden="0" w:uiPriority="33" w:unhideWhenUsed="0" w:qFormat="1"/>
+    <w:lsdException w:name="Bibliography" w:uiPriority="37"/>
+    <w:lsdException w:name="TOC Heading" w:uiPriority="39" w:qFormat="1"/>
   </w:latentStyles>
   <w:style w:type="paragraph" w:default="1" w:styleId="Normal">
     <w:name w:val="Normal"/>
@@ -5375,6 +5426,7 @@
       <w:spacing w:after="0" w:line="240" w:lineRule="auto"/>
     </w:pPr>
     <w:tblPr>
+      <w:tblInd w:w="0" w:type="dxa"/>
       <w:tblBorders>
         <w:top w:val="single" w:sz="4" w:space="0" w:color="auto"/>
         <w:left w:val="single" w:sz="4" w:space="0" w:color="auto"/>
@@ -5383,7 +5435,289 @@
         <w:insideH w:val="single" w:sz="4" w:space="0" w:color="auto"/>
         <w:insideV w:val="single" w:sz="4" w:space="0" w:color="auto"/>
       </w:tblBorders>
+      <w:tblCellMar>
+        <w:top w:w="0" w:type="dxa"/>
+        <w:left w:w="108" w:type="dxa"/>
+        <w:bottom w:w="0" w:type="dxa"/>
+        <w:right w:w="108" w:type="dxa"/>
+      </w:tblCellMar>
     </w:tblPr>
+  </w:style>
+  <w:style w:type="paragraph" w:styleId="Textodeglobo">
+    <w:name w:val="Balloon Text"/>
+    <w:basedOn w:val="Normal"/>
+    <w:link w:val="TextodegloboCar"/>
+    <w:uiPriority w:val="99"/>
+    <w:semiHidden/>
+    <w:unhideWhenUsed/>
+    <w:rsid w:val="00AD4795"/>
+    <w:pPr>
+      <w:spacing w:after="0" w:line="240" w:lineRule="auto"/>
+    </w:pPr>
+    <w:rPr>
+      <w:rFonts w:ascii="Tahoma" w:hAnsi="Tahoma" w:cs="Tahoma"/>
+      <w:sz w:val="16"/>
+      <w:szCs w:val="16"/>
+    </w:rPr>
+  </w:style>
+  <w:style w:type="character" w:customStyle="1" w:styleId="TextodegloboCar">
+    <w:name w:val="Texto de globo Car"/>
+    <w:basedOn w:val="Fuentedeprrafopredeter"/>
+    <w:link w:val="Textodeglobo"/>
+    <w:uiPriority w:val="99"/>
+    <w:semiHidden/>
+    <w:rsid w:val="00AD4795"/>
+    <w:rPr>
+      <w:rFonts w:ascii="Tahoma" w:hAnsi="Tahoma" w:cs="Tahoma"/>
+      <w:sz w:val="16"/>
+      <w:szCs w:val="16"/>
+    </w:rPr>
+  </w:style>
+</w:styles>
+</file>
+
+<file path=word/stylesWithEffects.xml><?xml version="1.0" encoding="utf-8"?>
+<w:styles xmlns:wpc="http://schemas.microsoft.com/office/word/2010/wordprocessingCanvas" xmlns:mc="http://schemas.openxmlformats.org/markup-compatibility/2006" xmlns:o="urn:schemas-microsoft-com:office:office" xmlns:r="http://schemas.openxmlformats.org/officeDocument/2006/relationships" xmlns:m="http://schemas.openxmlformats.org/officeDocument/2006/math" xmlns:v="urn:schemas-microsoft-com:vml" xmlns:wp14="http://schemas.microsoft.com/office/word/2010/wordprocessingDrawing" xmlns:wp="http://schemas.openxmlformats.org/drawingml/2006/wordprocessingDrawing" xmlns:w10="urn:schemas-microsoft-com:office:word" xmlns:w="http://schemas.openxmlformats.org/wordprocessingml/2006/main" xmlns:w14="http://schemas.microsoft.com/office/word/2010/wordml" xmlns:wpg="http://schemas.microsoft.com/office/word/2010/wordprocessingGroup" xmlns:wpi="http://schemas.microsoft.com/office/word/2010/wordprocessingInk" xmlns:wne="http://schemas.microsoft.com/office/word/2006/wordml" xmlns:wps="http://schemas.microsoft.com/office/word/2010/wordprocessingShape" mc:Ignorable="w14 wp14">
+  <w:docDefaults>
+    <w:rPrDefault>
+      <w:rPr>
+        <w:rFonts w:asciiTheme="minorHAnsi" w:eastAsiaTheme="minorHAnsi" w:hAnsiTheme="minorHAnsi" w:cstheme="minorBidi"/>
+        <w:sz w:val="22"/>
+        <w:szCs w:val="22"/>
+        <w:lang w:val="es-CL" w:eastAsia="en-US" w:bidi="ar-SA"/>
+      </w:rPr>
+    </w:rPrDefault>
+    <w:pPrDefault>
+      <w:pPr>
+        <w:spacing w:after="160" w:line="259" w:lineRule="auto"/>
+      </w:pPr>
+    </w:pPrDefault>
+  </w:docDefaults>
+  <w:latentStyles w:defLockedState="0" w:defUIPriority="99" w:defSemiHidden="1" w:defUnhideWhenUsed="1" w:defQFormat="0" w:count="267">
+    <w:lsdException w:name="Normal" w:semiHidden="0" w:uiPriority="0" w:unhideWhenUsed="0" w:qFormat="1"/>
+    <w:lsdException w:name="heading 1" w:semiHidden="0" w:uiPriority="9" w:unhideWhenUsed="0" w:qFormat="1"/>
+    <w:lsdException w:name="heading 2" w:uiPriority="9" w:qFormat="1"/>
+    <w:lsdException w:name="heading 3" w:uiPriority="9" w:qFormat="1"/>
+    <w:lsdException w:name="heading 4" w:uiPriority="9" w:qFormat="1"/>
+    <w:lsdException w:name="heading 5" w:uiPriority="9" w:qFormat="1"/>
+    <w:lsdException w:name="heading 6" w:uiPriority="9" w:qFormat="1"/>
+    <w:lsdException w:name="heading 7" w:uiPriority="9" w:qFormat="1"/>
+    <w:lsdException w:name="heading 8" w:uiPriority="9" w:qFormat="1"/>
+    <w:lsdException w:name="heading 9" w:uiPriority="9" w:qFormat="1"/>
+    <w:lsdException w:name="toc 1" w:uiPriority="39"/>
+    <w:lsdException w:name="toc 2" w:uiPriority="39"/>
+    <w:lsdException w:name="toc 3" w:uiPriority="39"/>
+    <w:lsdException w:name="toc 4" w:uiPriority="39"/>
+    <w:lsdException w:name="toc 5" w:uiPriority="39"/>
+    <w:lsdException w:name="toc 6" w:uiPriority="39"/>
+    <w:lsdException w:name="toc 7" w:uiPriority="39"/>
+    <w:lsdException w:name="toc 8" w:uiPriority="39"/>
+    <w:lsdException w:name="toc 9" w:uiPriority="39"/>
+    <w:lsdException w:name="caption" w:uiPriority="35" w:qFormat="1"/>
+    <w:lsdException w:name="Title" w:semiHidden="0" w:uiPriority="10" w:unhideWhenUsed="0" w:qFormat="1"/>
+    <w:lsdException w:name="Default Paragraph Font" w:uiPriority="1"/>
+    <w:lsdException w:name="Subtitle" w:semiHidden="0" w:uiPriority="11" w:unhideWhenUsed="0" w:qFormat="1"/>
+    <w:lsdException w:name="Strong" w:semiHidden="0" w:uiPriority="22" w:unhideWhenUsed="0" w:qFormat="1"/>
+    <w:lsdException w:name="Emphasis" w:semiHidden="0" w:uiPriority="20" w:unhideWhenUsed="0" w:qFormat="1"/>
+    <w:lsdException w:name="Table Grid" w:semiHidden="0" w:uiPriority="39" w:unhideWhenUsed="0"/>
+    <w:lsdException w:name="Placeholder Text" w:unhideWhenUsed="0"/>
+    <w:lsdException w:name="No Spacing" w:semiHidden="0" w:uiPriority="1" w:unhideWhenUsed="0" w:qFormat="1"/>
+    <w:lsdException w:name="Light Shading" w:semiHidden="0" w:uiPriority="60" w:unhideWhenUsed="0"/>
+    <w:lsdException w:name="Light List" w:semiHidden="0" w:uiPriority="61" w:unhideWhenUsed="0"/>
+    <w:lsdException w:name="Light Grid" w:semiHidden="0" w:uiPriority="62" w:unhideWhenUsed="0"/>
+    <w:lsdException w:name="Medium Shading 1" w:semiHidden="0" w:uiPriority="63" w:unhideWhenUsed="0"/>
+    <w:lsdException w:name="Medium Shading 2" w:semiHidden="0" w:uiPriority="64" w:unhideWhenUsed="0"/>
+    <w:lsdException w:name="Medium List 1" w:semiHidden="0" w:uiPriority="65" w:unhideWhenUsed="0"/>
+    <w:lsdException w:name="Medium List 2" w:semiHidden="0" w:uiPriority="66" w:unhideWhenUsed="0"/>
+    <w:lsdException w:name="Medium Grid 1" w:semiHidden="0" w:uiPriority="67" w:unhideWhenUsed="0"/>
+    <w:lsdException w:name="Medium Grid 2" w:semiHidden="0" w:uiPriority="68" w:unhideWhenUsed="0"/>
+    <w:lsdException w:name="Medium Grid 3" w:semiHidden="0" w:uiPriority="69" w:unhideWhenUsed="0"/>
+    <w:lsdException w:name="Dark List" w:semiHidden="0" w:uiPriority="70" w:unhideWhenUsed="0"/>
+    <w:lsdException w:name="Colorful Shading" w:semiHidden="0" w:uiPriority="71" w:unhideWhenUsed="0"/>
+    <w:lsdException w:name="Colorful List" w:semiHidden="0" w:uiPriority="72" w:unhideWhenUsed="0"/>
+    <w:lsdException w:name="Colorful Grid" w:semiHidden="0" w:uiPriority="73" w:unhideWhenUsed="0"/>
+    <w:lsdException w:name="Light Shading Accent 1" w:semiHidden="0" w:uiPriority="60" w:unhideWhenUsed="0"/>
+    <w:lsdException w:name="Light List Accent 1" w:semiHidden="0" w:uiPriority="61" w:unhideWhenUsed="0"/>
+    <w:lsdException w:name="Light Grid Accent 1" w:semiHidden="0" w:uiPriority="62" w:unhideWhenUsed="0"/>
+    <w:lsdException w:name="Medium Shading 1 Accent 1" w:semiHidden="0" w:uiPriority="63" w:unhideWhenUsed="0"/>
+    <w:lsdException w:name="Medium Shading 2 Accent 1" w:semiHidden="0" w:uiPriority="64" w:unhideWhenUsed="0"/>
+    <w:lsdException w:name="Medium List 1 Accent 1" w:semiHidden="0" w:uiPriority="65" w:unhideWhenUsed="0"/>
+    <w:lsdException w:name="Revision" w:unhideWhenUsed="0"/>
+    <w:lsdException w:name="List Paragraph" w:semiHidden="0" w:uiPriority="34" w:unhideWhenUsed="0" w:qFormat="1"/>
+    <w:lsdException w:name="Quote" w:semiHidden="0" w:uiPriority="29" w:unhideWhenUsed="0" w:qFormat="1"/>
+    <w:lsdException w:name="Intense Quote" w:semiHidden="0" w:uiPriority="30" w:unhideWhenUsed="0" w:qFormat="1"/>
+    <w:lsdException w:name="Medium List 2 Accent 1" w:semiHidden="0" w:uiPriority="66" w:unhideWhenUsed="0"/>
+    <w:lsdException w:name="Medium Grid 1 Accent 1" w:semiHidden="0" w:uiPriority="67" w:unhideWhenUsed="0"/>
+    <w:lsdException w:name="Medium Grid 2 Accent 1" w:semiHidden="0" w:uiPriority="68" w:unhideWhenUsed="0"/>
+    <w:lsdException w:name="Medium Grid 3 Accent 1" w:semiHidden="0" w:uiPriority="69" w:unhideWhenUsed="0"/>
+    <w:lsdException w:name="Dark List Accent 1" w:semiHidden="0" w:uiPriority="70" w:unhideWhenUsed="0"/>
+    <w:lsdException w:name="Colorful Shading Accent 1" w:semiHidden="0" w:uiPriority="71" w:unhideWhenUsed="0"/>
+    <w:lsdException w:name="Colorful List Accent 1" w:semiHidden="0" w:uiPriority="72" w:unhideWhenUsed="0"/>
+    <w:lsdException w:name="Colorful Grid Accent 1" w:semiHidden="0" w:uiPriority="73" w:unhideWhenUsed="0"/>
+    <w:lsdException w:name="Light Shading Accent 2" w:semiHidden="0" w:uiPriority="60" w:unhideWhenUsed="0"/>
+    <w:lsdException w:name="Light List Accent 2" w:semiHidden="0" w:uiPriority="61" w:unhideWhenUsed="0"/>
+    <w:lsdException w:name="Light Grid Accent 2" w:semiHidden="0" w:uiPriority="62" w:unhideWhenUsed="0"/>
+    <w:lsdException w:name="Medium Shading 1 Accent 2" w:semiHidden="0" w:uiPriority="63" w:unhideWhenUsed="0"/>
+    <w:lsdException w:name="Medium Shading 2 Accent 2" w:semiHidden="0" w:uiPriority="64" w:unhideWhenUsed="0"/>
+    <w:lsdException w:name="Medium List 1 Accent 2" w:semiHidden="0" w:uiPriority="65" w:unhideWhenUsed="0"/>
+    <w:lsdException w:name="Medium List 2 Accent 2" w:semiHidden="0" w:uiPriority="66" w:unhideWhenUsed="0"/>
+    <w:lsdException w:name="Medium Grid 1 Accent 2" w:semiHidden="0" w:uiPriority="67" w:unhideWhenUsed="0"/>
+    <w:lsdException w:name="Medium Grid 2 Accent 2" w:semiHidden="0" w:uiPriority="68" w:unhideWhenUsed="0"/>
+    <w:lsdException w:name="Medium Grid 3 Accent 2" w:semiHidden="0" w:uiPriority="69" w:unhideWhenUsed="0"/>
+    <w:lsdException w:name="Dark List Accent 2" w:semiHidden="0" w:uiPriority="70" w:unhideWhenUsed="0"/>
+    <w:lsdException w:name="Colorful Shading Accent 2" w:semiHidden="0" w:uiPriority="71" w:unhideWhenUsed="0"/>
+    <w:lsdException w:name="Colorful List Accent 2" w:semiHidden="0" w:uiPriority="72" w:unhideWhenUsed="0"/>
+    <w:lsdException w:name="Colorful Grid Accent 2" w:semiHidden="0" w:uiPriority="73" w:unhideWhenUsed="0"/>
+    <w:lsdException w:name="Light Shading Accent 3" w:semiHidden="0" w:uiPriority="60" w:unhideWhenUsed="0"/>
+    <w:lsdException w:name="Light List Accent 3" w:semiHidden="0" w:uiPriority="61" w:unhideWhenUsed="0"/>
+    <w:lsdException w:name="Light Grid Accent 3" w:semiHidden="0" w:uiPriority="62" w:unhideWhenUsed="0"/>
+    <w:lsdException w:name="Medium Shading 1 Accent 3" w:semiHidden="0" w:uiPriority="63" w:unhideWhenUsed="0"/>
+    <w:lsdException w:name="Medium Shading 2 Accent 3" w:semiHidden="0" w:uiPriority="64" w:unhideWhenUsed="0"/>
+    <w:lsdException w:name="Medium List 1 Accent 3" w:semiHidden="0" w:uiPriority="65" w:unhideWhenUsed="0"/>
+    <w:lsdException w:name="Medium List 2 Accent 3" w:semiHidden="0" w:uiPriority="66" w:unhideWhenUsed="0"/>
+    <w:lsdException w:name="Medium Grid 1 Accent 3" w:semiHidden="0" w:uiPriority="67" w:unhideWhenUsed="0"/>
+    <w:lsdException w:name="Medium Grid 2 Accent 3" w:semiHidden="0" w:uiPriority="68" w:unhideWhenUsed="0"/>
+    <w:lsdException w:name="Medium Grid 3 Accent 3" w:semiHidden="0" w:uiPriority="69" w:unhideWhenUsed="0"/>
+    <w:lsdException w:name="Dark List Accent 3" w:semiHidden="0" w:uiPriority="70" w:unhideWhenUsed="0"/>
+    <w:lsdException w:name="Colorful Shading Accent 3" w:semiHidden="0" w:uiPriority="71" w:unhideWhenUsed="0"/>
+    <w:lsdException w:name="Colorful List Accent 3" w:semiHidden="0" w:uiPriority="72" w:unhideWhenUsed="0"/>
+    <w:lsdException w:name="Colorful Grid Accent 3" w:semiHidden="0" w:uiPriority="73" w:unhideWhenUsed="0"/>
+    <w:lsdException w:name="Light Shading Accent 4" w:semiHidden="0" w:uiPriority="60" w:unhideWhenUsed="0"/>
+    <w:lsdException w:name="Light List Accent 4" w:semiHidden="0" w:uiPriority="61" w:unhideWhenUsed="0"/>
+    <w:lsdException w:name="Light Grid Accent 4" w:semiHidden="0" w:uiPriority="62" w:unhideWhenUsed="0"/>
+    <w:lsdException w:name="Medium Shading 1 Accent 4" w:semiHidden="0" w:uiPriority="63" w:unhideWhenUsed="0"/>
+    <w:lsdException w:name="Medium Shading 2 Accent 4" w:semiHidden="0" w:uiPriority="64" w:unhideWhenUsed="0"/>
+    <w:lsdException w:name="Medium List 1 Accent 4" w:semiHidden="0" w:uiPriority="65" w:unhideWhenUsed="0"/>
+    <w:lsdException w:name="Medium List 2 Accent 4" w:semiHidden="0" w:uiPriority="66" w:unhideWhenUsed="0"/>
+    <w:lsdException w:name="Medium Grid 1 Accent 4" w:semiHidden="0" w:uiPriority="67" w:unhideWhenUsed="0"/>
+    <w:lsdException w:name="Medium Grid 2 Accent 4" w:semiHidden="0" w:uiPriority="68" w:unhideWhenUsed="0"/>
+    <w:lsdException w:name="Medium Grid 3 Accent 4" w:semiHidden="0" w:uiPriority="69" w:unhideWhenUsed="0"/>
+    <w:lsdException w:name="Dark List Accent 4" w:semiHidden="0" w:uiPriority="70" w:unhideWhenUsed="0"/>
+    <w:lsdException w:name="Colorful Shading Accent 4" w:semiHidden="0" w:uiPriority="71" w:unhideWhenUsed="0"/>
+    <w:lsdException w:name="Colorful List Accent 4" w:semiHidden="0" w:uiPriority="72" w:unhideWhenUsed="0"/>
+    <w:lsdException w:name="Colorful Grid Accent 4" w:semiHidden="0" w:uiPriority="73" w:unhideWhenUsed="0"/>
+    <w:lsdException w:name="Light Shading Accent 5" w:semiHidden="0" w:uiPriority="60" w:unhideWhenUsed="0"/>
+    <w:lsdException w:name="Light List Accent 5" w:semiHidden="0" w:uiPriority="61" w:unhideWhenUsed="0"/>
+    <w:lsdException w:name="Light Grid Accent 5" w:semiHidden="0" w:uiPriority="62" w:unhideWhenUsed="0"/>
+    <w:lsdException w:name="Medium Shading 1 Accent 5" w:semiHidden="0" w:uiPriority="63" w:unhideWhenUsed="0"/>
+    <w:lsdException w:name="Medium Shading 2 Accent 5" w:semiHidden="0" w:uiPriority="64" w:unhideWhenUsed="0"/>
+    <w:lsdException w:name="Medium List 1 Accent 5" w:semiHidden="0" w:uiPriority="65" w:unhideWhenUsed="0"/>
+    <w:lsdException w:name="Medium List 2 Accent 5" w:semiHidden="0" w:uiPriority="66" w:unhideWhenUsed="0"/>
+    <w:lsdException w:name="Medium Grid 1 Accent 5" w:semiHidden="0" w:uiPriority="67" w:unhideWhenUsed="0"/>
+    <w:lsdException w:name="Medium Grid 2 Accent 5" w:semiHidden="0" w:uiPriority="68" w:unhideWhenUsed="0"/>
+    <w:lsdException w:name="Medium Grid 3 Accent 5" w:semiHidden="0" w:uiPriority="69" w:unhideWhenUsed="0"/>
+    <w:lsdException w:name="Dark List Accent 5" w:semiHidden="0" w:uiPriority="70" w:unhideWhenUsed="0"/>
+    <w:lsdException w:name="Colorful Shading Accent 5" w:semiHidden="0" w:uiPriority="71" w:unhideWhenUsed="0"/>
+    <w:lsdException w:name="Colorful List Accent 5" w:semiHidden="0" w:uiPriority="72" w:unhideWhenUsed="0"/>
+    <w:lsdException w:name="Colorful Grid Accent 5" w:semiHidden="0" w:uiPriority="73" w:unhideWhenUsed="0"/>
+    <w:lsdException w:name="Light Shading Accent 6" w:semiHidden="0" w:uiPriority="60" w:unhideWhenUsed="0"/>
+    <w:lsdException w:name="Light List Accent 6" w:semiHidden="0" w:uiPriority="61" w:unhideWhenUsed="0"/>
+    <w:lsdException w:name="Light Grid Accent 6" w:semiHidden="0" w:uiPriority="62" w:unhideWhenUsed="0"/>
+    <w:lsdException w:name="Medium Shading 1 Accent 6" w:semiHidden="0" w:uiPriority="63" w:unhideWhenUsed="0"/>
+    <w:lsdException w:name="Medium Shading 2 Accent 6" w:semiHidden="0" w:uiPriority="64" w:unhideWhenUsed="0"/>
+    <w:lsdException w:name="Medium List 1 Accent 6" w:semiHidden="0" w:uiPriority="65" w:unhideWhenUsed="0"/>
+    <w:lsdException w:name="Medium List 2 Accent 6" w:semiHidden="0" w:uiPriority="66" w:unhideWhenUsed="0"/>
+    <w:lsdException w:name="Medium Grid 1 Accent 6" w:semiHidden="0" w:uiPriority="67" w:unhideWhenUsed="0"/>
+    <w:lsdException w:name="Medium Grid 2 Accent 6" w:semiHidden="0" w:uiPriority="68" w:unhideWhenUsed="0"/>
+    <w:lsdException w:name="Medium Grid 3 Accent 6" w:semiHidden="0" w:uiPriority="69" w:unhideWhenUsed="0"/>
+    <w:lsdException w:name="Dark List Accent 6" w:semiHidden="0" w:uiPriority="70" w:unhideWhenUsed="0"/>
+    <w:lsdException w:name="Colorful Shading Accent 6" w:semiHidden="0" w:uiPriority="71" w:unhideWhenUsed="0"/>
+    <w:lsdException w:name="Colorful List Accent 6" w:semiHidden="0" w:uiPriority="72" w:unhideWhenUsed="0"/>
+    <w:lsdException w:name="Colorful Grid Accent 6" w:semiHidden="0" w:uiPriority="73" w:unhideWhenUsed="0"/>
+    <w:lsdException w:name="Subtle Emphasis" w:semiHidden="0" w:uiPriority="19" w:unhideWhenUsed="0" w:qFormat="1"/>
+    <w:lsdException w:name="Intense Emphasis" w:semiHidden="0" w:uiPriority="21" w:unhideWhenUsed="0" w:qFormat="1"/>
+    <w:lsdException w:name="Subtle Reference" w:semiHidden="0" w:uiPriority="31" w:unhideWhenUsed="0" w:qFormat="1"/>
+    <w:lsdException w:name="Intense Reference" w:semiHidden="0" w:uiPriority="32" w:unhideWhenUsed="0" w:qFormat="1"/>
+    <w:lsdException w:name="Book Title" w:semiHidden="0" w:uiPriority="33" w:unhideWhenUsed="0" w:qFormat="1"/>
+    <w:lsdException w:name="Bibliography" w:uiPriority="37"/>
+    <w:lsdException w:name="TOC Heading" w:uiPriority="39" w:qFormat="1"/>
+  </w:latentStyles>
+  <w:style w:type="paragraph" w:default="1" w:styleId="Normal">
+    <w:name w:val="Normal"/>
+    <w:qFormat/>
+  </w:style>
+  <w:style w:type="character" w:default="1" w:styleId="Fuentedeprrafopredeter">
+    <w:name w:val="Default Paragraph Font"/>
+    <w:uiPriority w:val="1"/>
+    <w:semiHidden/>
+    <w:unhideWhenUsed/>
+  </w:style>
+  <w:style w:type="table" w:default="1" w:styleId="Tablanormal">
+    <w:name w:val="Normal Table"/>
+    <w:uiPriority w:val="99"/>
+    <w:semiHidden/>
+    <w:unhideWhenUsed/>
+    <w:tblPr>
+      <w:tblInd w:w="0" w:type="dxa"/>
+      <w:tblCellMar>
+        <w:top w:w="0" w:type="dxa"/>
+        <w:left w:w="108" w:type="dxa"/>
+        <w:bottom w:w="0" w:type="dxa"/>
+        <w:right w:w="108" w:type="dxa"/>
+      </w:tblCellMar>
+    </w:tblPr>
+  </w:style>
+  <w:style w:type="numbering" w:default="1" w:styleId="Sinlista">
+    <w:name w:val="No List"/>
+    <w:uiPriority w:val="99"/>
+    <w:semiHidden/>
+    <w:unhideWhenUsed/>
+  </w:style>
+  <w:style w:type="table" w:styleId="Tablaconcuadrcula">
+    <w:name w:val="Table Grid"/>
+    <w:basedOn w:val="Tablanormal"/>
+    <w:uiPriority w:val="39"/>
+    <w:rsid w:val="006E4EBB"/>
+    <w:pPr>
+      <w:spacing w:after="0" w:line="240" w:lineRule="auto"/>
+    </w:pPr>
+    <w:tblPr>
+      <w:tblInd w:w="0" w:type="dxa"/>
+      <w:tblBorders>
+        <w:top w:val="single" w:sz="4" w:space="0" w:color="auto"/>
+        <w:left w:val="single" w:sz="4" w:space="0" w:color="auto"/>
+        <w:bottom w:val="single" w:sz="4" w:space="0" w:color="auto"/>
+        <w:right w:val="single" w:sz="4" w:space="0" w:color="auto"/>
+        <w:insideH w:val="single" w:sz="4" w:space="0" w:color="auto"/>
+        <w:insideV w:val="single" w:sz="4" w:space="0" w:color="auto"/>
+      </w:tblBorders>
+      <w:tblCellMar>
+        <w:top w:w="0" w:type="dxa"/>
+        <w:left w:w="108" w:type="dxa"/>
+        <w:bottom w:w="0" w:type="dxa"/>
+        <w:right w:w="108" w:type="dxa"/>
+      </w:tblCellMar>
+    </w:tblPr>
+  </w:style>
+  <w:style w:type="paragraph" w:styleId="Textodeglobo">
+    <w:name w:val="Balloon Text"/>
+    <w:basedOn w:val="Normal"/>
+    <w:link w:val="TextodegloboCar"/>
+    <w:uiPriority w:val="99"/>
+    <w:semiHidden/>
+    <w:unhideWhenUsed/>
+    <w:rsid w:val="00AD4795"/>
+    <w:pPr>
+      <w:spacing w:after="0" w:line="240" w:lineRule="auto"/>
+    </w:pPr>
+    <w:rPr>
+      <w:rFonts w:ascii="Tahoma" w:hAnsi="Tahoma" w:cs="Tahoma"/>
+      <w:sz w:val="16"/>
+      <w:szCs w:val="16"/>
+    </w:rPr>
+  </w:style>
+  <w:style w:type="character" w:customStyle="1" w:styleId="TextodegloboCar">
+    <w:name w:val="Texto de globo Car"/>
+    <w:basedOn w:val="Fuentedeprrafopredeter"/>
+    <w:link w:val="Textodeglobo"/>
+    <w:uiPriority w:val="99"/>
+    <w:semiHidden/>
+    <w:rsid w:val="00AD4795"/>
+    <w:rPr>
+      <w:rFonts w:ascii="Tahoma" w:hAnsi="Tahoma" w:cs="Tahoma"/>
+      <w:sz w:val="16"/>
+      <w:szCs w:val="16"/>
+    </w:rPr>
   </w:style>
 </w:styles>
 </file>
@@ -5431,7 +5765,7 @@
     </a:clrScheme>
     <a:fontScheme name="Office">
       <a:majorFont>
-        <a:latin typeface="Calibri Light" panose="020F0302020204030204"/>
+        <a:latin typeface="Calibri Light"/>
         <a:ea typeface=""/>
         <a:cs typeface=""/>
         <a:font script="Jpan" typeface="ＭＳ ゴシック"/>
@@ -5466,7 +5800,7 @@
         <a:font script="Geor" typeface="Sylfaen"/>
       </a:majorFont>
       <a:minorFont>
-        <a:latin typeface="Calibri" panose="020F0502020204030204"/>
+        <a:latin typeface="Calibri"/>
         <a:ea typeface=""/>
         <a:cs typeface=""/>
         <a:font script="Jpan" typeface="ＭＳ 明朝"/>
@@ -5643,7 +5977,7 @@
   <a:extraClrSchemeLst/>
   <a:extLst>
     <a:ext uri="{05A4C25C-085E-4340-85A3-A5531E510DB2}">
-      <thm15:themeFamily xmlns:thm15="http://schemas.microsoft.com/office/thememl/2012/main" name="Office Theme" id="{62F939B6-93AF-4DB8-9C6B-D6C7DFDC589F}" vid="{4A3C46E8-61CC-4603-A589-7422A47A8E4A}"/>
+      <thm15:themeFamily xmlns:thm15="http://schemas.microsoft.com/office/thememl/2012/main" xmlns="" name="Office Theme" id="{62F939B6-93AF-4DB8-9C6B-D6C7DFDC589F}" vid="{4A3C46E8-61CC-4603-A589-7422A47A8E4A}"/>
     </a:ext>
   </a:extLst>
 </a:theme>

</xml_diff>